<commit_message>
Modify report of 3rd work
</commit_message>
<xml_diff>
--- a/report_3.docx
+++ b/report_3.docx
@@ -2916,22 +2916,12 @@
         <w:adjustRightInd w:val="0"/>
         <w:jc w:val="both"/>
         <w:rPr>
-          <w:rFonts w:eastAsiaTheme="majorEastAsia"/>
-          <w:bCs/>
-          <w:noProof/>
-          <w:color w:val="000000" w:themeColor="text1"/>
-          <w:lang w:val="ru-RU"/>
-        </w:rPr>
-      </w:pPr>
-      <w:r>
-        <w:rPr>
           <w:rFonts w:eastAsia="TimesNewRomanPSMT"/>
           <w:iCs/>
           <w:color w:val="000000" w:themeColor="text1"/>
-          <w:lang w:val="ru-RU"/>
-        </w:rPr>
-        <w:t xml:space="preserve">1. </w:t>
-      </w:r>
+          <w:lang w:val="en-US"/>
+        </w:rPr>
+      </w:pPr>
       <w:r>
         <w:rPr>
           <w:rFonts w:eastAsia="TimesNewRomanPSMT"/>
@@ -2939,24 +2929,24 @@
           <w:color w:val="000000" w:themeColor="text1"/>
           <w:lang w:val="ru-RU"/>
         </w:rPr>
-        <w:t>Для построения к</w:t>
+        <w:t xml:space="preserve">1. </w:t>
       </w:r>
       <w:r>
         <w:rPr>
           <w:rFonts w:eastAsia="TimesNewRomanPSMT"/>
           <w:iCs/>
           <w:color w:val="000000" w:themeColor="text1"/>
-        </w:rPr>
-        <w:t>онфигураци</w:t>
+          <w:lang w:val="ru-RU"/>
+        </w:rPr>
+        <w:t>Для построения к</w:t>
       </w:r>
       <w:r>
         <w:rPr>
           <w:rFonts w:eastAsia="TimesNewRomanPSMT"/>
           <w:iCs/>
           <w:color w:val="000000" w:themeColor="text1"/>
-          <w:lang w:val="ru-RU"/>
-        </w:rPr>
-        <w:t>и</w:t>
+        </w:rPr>
+        <w:t>онфигураци</w:t>
       </w:r>
       <w:r>
         <w:rPr>
@@ -2965,7 +2955,7 @@
           <w:color w:val="000000" w:themeColor="text1"/>
           <w:lang w:val="ru-RU"/>
         </w:rPr>
-        <w:t>, представленн</w:t>
+        <w:t>и</w:t>
       </w:r>
       <w:r>
         <w:rPr>
@@ -2974,7 +2964,7 @@
           <w:color w:val="000000" w:themeColor="text1"/>
           <w:lang w:val="ru-RU"/>
         </w:rPr>
-        <w:t>ой</w:t>
+        <w:t>, представленн</w:t>
       </w:r>
       <w:r>
         <w:rPr>
@@ -2983,7 +2973,7 @@
           <w:color w:val="000000" w:themeColor="text1"/>
           <w:lang w:val="ru-RU"/>
         </w:rPr>
-        <w:t xml:space="preserve"> на рисунке 1, </w:t>
+        <w:t>ой</w:t>
       </w:r>
       <w:r>
         <w:rPr>
@@ -2992,7 +2982,7 @@
           <w:color w:val="000000" w:themeColor="text1"/>
           <w:lang w:val="ru-RU"/>
         </w:rPr>
-        <w:t>были созданы новый виртуальный роутер и машина</w:t>
+        <w:t xml:space="preserve"> на рисунке 1, </w:t>
       </w:r>
       <w:r>
         <w:rPr>
@@ -3001,25 +2991,25 @@
           <w:color w:val="000000" w:themeColor="text1"/>
           <w:lang w:val="ru-RU"/>
         </w:rPr>
-        <w:t xml:space="preserve">: </w:t>
+        <w:t>были созданы новый виртуальный роутер и машина</w:t>
       </w:r>
       <w:r>
         <w:rPr>
           <w:rFonts w:eastAsia="TimesNewRomanPSMT"/>
           <w:iCs/>
           <w:color w:val="000000" w:themeColor="text1"/>
-          <w:lang w:val="en-US"/>
-        </w:rPr>
-        <w:t>router</w:t>
+          <w:lang w:val="ru-RU"/>
+        </w:rPr>
+        <w:t xml:space="preserve">: </w:t>
       </w:r>
       <w:r>
         <w:rPr>
           <w:rFonts w:eastAsia="TimesNewRomanPSMT"/>
           <w:iCs/>
           <w:color w:val="000000" w:themeColor="text1"/>
-          <w:lang w:val="ru-RU"/>
-        </w:rPr>
-        <w:t xml:space="preserve">3 </w:t>
+          <w:lang w:val="en-US"/>
+        </w:rPr>
+        <w:t>router</w:t>
       </w:r>
       <w:r>
         <w:rPr>
@@ -3028,25 +3018,25 @@
           <w:color w:val="000000" w:themeColor="text1"/>
           <w:lang w:val="ru-RU"/>
         </w:rPr>
-        <w:t xml:space="preserve">и </w:t>
+        <w:t xml:space="preserve">3 </w:t>
       </w:r>
       <w:r>
         <w:rPr>
           <w:rFonts w:eastAsia="TimesNewRomanPSMT"/>
           <w:iCs/>
           <w:color w:val="000000" w:themeColor="text1"/>
-          <w:lang w:val="en-US"/>
-        </w:rPr>
-        <w:t>astra</w:t>
+          <w:lang w:val="ru-RU"/>
+        </w:rPr>
+        <w:t xml:space="preserve">и </w:t>
       </w:r>
       <w:r>
         <w:rPr>
           <w:rFonts w:eastAsia="TimesNewRomanPSMT"/>
           <w:iCs/>
           <w:color w:val="000000" w:themeColor="text1"/>
-          <w:lang w:val="ru-RU"/>
-        </w:rPr>
-        <w:t xml:space="preserve">3 </w:t>
+          <w:lang w:val="en-US"/>
+        </w:rPr>
+        <w:t>astra</w:t>
       </w:r>
       <w:r>
         <w:rPr>
@@ -3055,7 +3045,7 @@
           <w:color w:val="000000" w:themeColor="text1"/>
           <w:lang w:val="ru-RU"/>
         </w:rPr>
-        <w:t>соответственно.</w:t>
+        <w:t xml:space="preserve">3 </w:t>
       </w:r>
       <w:r>
         <w:rPr>
@@ -3064,11 +3054,3207 @@
           <w:color w:val="000000" w:themeColor="text1"/>
           <w:lang w:val="ru-RU"/>
         </w:rPr>
+        <w:t>соответственно</w:t>
+      </w:r>
+      <w:r>
+        <w:rPr>
+          <w:rFonts w:eastAsia="TimesNewRomanPSMT"/>
+          <w:iCs/>
+          <w:color w:val="000000" w:themeColor="text1"/>
+          <w:lang w:val="ru-RU"/>
+        </w:rPr>
+        <w:t xml:space="preserve">, новая </w:t>
+      </w:r>
+      <w:proofErr w:type="spellStart"/>
+      <w:r>
+        <w:rPr>
+          <w:rFonts w:eastAsia="TimesNewRomanPSMT"/>
+          <w:iCs/>
+          <w:color w:val="000000" w:themeColor="text1"/>
+          <w:lang w:val="en-US"/>
+        </w:rPr>
+        <w:t>HostOnly</w:t>
+      </w:r>
+      <w:proofErr w:type="spellEnd"/>
+      <w:r>
+        <w:rPr>
+          <w:rFonts w:eastAsia="TimesNewRomanPSMT"/>
+          <w:iCs/>
+          <w:color w:val="000000" w:themeColor="text1"/>
+          <w:lang w:val="ru-RU"/>
+        </w:rPr>
+        <w:t xml:space="preserve">-сеть </w:t>
+      </w:r>
+      <w:proofErr w:type="spellStart"/>
+      <w:r>
+        <w:rPr>
+          <w:rFonts w:eastAsia="TimesNewRomanPSMT"/>
+          <w:iCs/>
+          <w:color w:val="000000" w:themeColor="text1"/>
+          <w:lang w:val="en-US"/>
+        </w:rPr>
+        <w:t>vboxnet</w:t>
+      </w:r>
+      <w:proofErr w:type="spellEnd"/>
+      <w:r>
+        <w:rPr>
+          <w:rFonts w:eastAsia="TimesNewRomanPSMT"/>
+          <w:iCs/>
+          <w:color w:val="000000" w:themeColor="text1"/>
+          <w:lang w:val="ru-RU"/>
+        </w:rPr>
+        <w:t>3</w:t>
+      </w:r>
+      <w:r>
+        <w:rPr>
+          <w:rFonts w:eastAsia="TimesNewRomanPSMT"/>
+          <w:iCs/>
+          <w:color w:val="000000" w:themeColor="text1"/>
+          <w:lang w:val="ru-RU"/>
+        </w:rPr>
+        <w:t>.</w:t>
+      </w:r>
+    </w:p>
+    <w:p>
+      <w:pPr>
+        <w:autoSpaceDE w:val="0"/>
+        <w:autoSpaceDN w:val="0"/>
+        <w:adjustRightInd w:val="0"/>
+        <w:jc w:val="both"/>
+        <w:rPr>
+          <w:rFonts w:eastAsiaTheme="majorEastAsia"/>
+          <w:bCs/>
+          <w:noProof/>
+          <w:color w:val="000000" w:themeColor="text1"/>
+          <w:lang w:val="ru-RU"/>
+        </w:rPr>
+      </w:pPr>
+    </w:p>
+    <w:p>
+      <w:pPr>
+        <w:autoSpaceDE w:val="0"/>
+        <w:autoSpaceDN w:val="0"/>
+        <w:adjustRightInd w:val="0"/>
+        <w:jc w:val="both"/>
+        <w:rPr>
+          <w:rFonts w:eastAsiaTheme="majorEastAsia"/>
+          <w:bCs/>
+          <w:noProof/>
+          <w:color w:val="000000" w:themeColor="text1"/>
+          <w:lang w:val="en-US"/>
+        </w:rPr>
+      </w:pPr>
+      <w:r>
+        <w:rPr>
+          <w:rFonts w:eastAsiaTheme="majorEastAsia"/>
+          <w:bCs/>
+          <w:noProof/>
+          <w:color w:val="000000" w:themeColor="text1"/>
+          <w:lang w:val="ru-RU"/>
+        </w:rPr>
+        <w:drawing>
+          <wp:inline distT="0" distB="0" distL="0" distR="0" wp14:anchorId="14A4EC1A" wp14:editId="43476999">
+            <wp:extent cx="1690577" cy="385977"/>
+            <wp:effectExtent l="0" t="0" r="0" b="0"/>
+            <wp:docPr id="3" name="Picture 3"/>
+            <wp:cNvGraphicFramePr>
+              <a:graphicFrameLocks xmlns:a="http://schemas.openxmlformats.org/drawingml/2006/main" noChangeAspect="1"/>
+            </wp:cNvGraphicFramePr>
+            <a:graphic xmlns:a="http://schemas.openxmlformats.org/drawingml/2006/main">
+              <a:graphicData uri="http://schemas.openxmlformats.org/drawingml/2006/picture">
+                <pic:pic xmlns:pic="http://schemas.openxmlformats.org/drawingml/2006/picture">
+                  <pic:nvPicPr>
+                    <pic:cNvPr id="3" name="Picture 3"/>
+                    <pic:cNvPicPr/>
+                  </pic:nvPicPr>
+                  <pic:blipFill>
+                    <a:blip r:embed="rId9" cstate="print">
+                      <a:extLst>
+                        <a:ext uri="{28A0092B-C50C-407E-A947-70E740481C1C}">
+                          <a14:useLocalDpi xmlns:a14="http://schemas.microsoft.com/office/drawing/2010/main" val="0"/>
+                        </a:ext>
+                      </a:extLst>
+                    </a:blip>
+                    <a:stretch>
+                      <a:fillRect/>
+                    </a:stretch>
+                  </pic:blipFill>
+                  <pic:spPr>
+                    <a:xfrm>
+                      <a:off x="0" y="0"/>
+                      <a:ext cx="1795259" cy="409877"/>
+                    </a:xfrm>
+                    <a:prstGeom prst="rect">
+                      <a:avLst/>
+                    </a:prstGeom>
+                  </pic:spPr>
+                </pic:pic>
+              </a:graphicData>
+            </a:graphic>
+          </wp:inline>
+        </w:drawing>
+      </w:r>
+      <w:r>
+        <w:rPr>
+          <w:rFonts w:eastAsiaTheme="majorEastAsia"/>
+          <w:bCs/>
+          <w:noProof/>
+          <w:color w:val="000000" w:themeColor="text1"/>
+          <w:lang w:val="en-US"/>
+        </w:rPr>
         <w:t xml:space="preserve"> </w:t>
       </w:r>
+      <w:r>
+        <w:rPr>
+          <w:rFonts w:eastAsiaTheme="majorEastAsia"/>
+          <w:bCs/>
+          <w:noProof/>
+          <w:color w:val="000000" w:themeColor="text1"/>
+          <w:lang w:val="en-US"/>
+        </w:rPr>
+        <w:drawing>
+          <wp:inline distT="0" distB="0" distL="0" distR="0" wp14:anchorId="6340B04B" wp14:editId="461B0A6C">
+            <wp:extent cx="4040372" cy="409912"/>
+            <wp:effectExtent l="0" t="0" r="0" b="0"/>
+            <wp:docPr id="4" name="Picture 4"/>
+            <wp:cNvGraphicFramePr>
+              <a:graphicFrameLocks xmlns:a="http://schemas.openxmlformats.org/drawingml/2006/main" noChangeAspect="1"/>
+            </wp:cNvGraphicFramePr>
+            <a:graphic xmlns:a="http://schemas.openxmlformats.org/drawingml/2006/main">
+              <a:graphicData uri="http://schemas.openxmlformats.org/drawingml/2006/picture">
+                <pic:pic xmlns:pic="http://schemas.openxmlformats.org/drawingml/2006/picture">
+                  <pic:nvPicPr>
+                    <pic:cNvPr id="4" name="Picture 4"/>
+                    <pic:cNvPicPr/>
+                  </pic:nvPicPr>
+                  <pic:blipFill>
+                    <a:blip r:embed="rId10">
+                      <a:extLst>
+                        <a:ext uri="{28A0092B-C50C-407E-A947-70E740481C1C}">
+                          <a14:useLocalDpi xmlns:a14="http://schemas.microsoft.com/office/drawing/2010/main" val="0"/>
+                        </a:ext>
+                      </a:extLst>
+                    </a:blip>
+                    <a:stretch>
+                      <a:fillRect/>
+                    </a:stretch>
+                  </pic:blipFill>
+                  <pic:spPr>
+                    <a:xfrm>
+                      <a:off x="0" y="0"/>
+                      <a:ext cx="4193927" cy="425491"/>
+                    </a:xfrm>
+                    <a:prstGeom prst="rect">
+                      <a:avLst/>
+                    </a:prstGeom>
+                  </pic:spPr>
+                </pic:pic>
+              </a:graphicData>
+            </a:graphic>
+          </wp:inline>
+        </w:drawing>
+      </w:r>
+    </w:p>
+    <w:p>
+      <w:pPr>
+        <w:autoSpaceDE w:val="0"/>
+        <w:autoSpaceDN w:val="0"/>
+        <w:adjustRightInd w:val="0"/>
+        <w:jc w:val="both"/>
+        <w:rPr>
+          <w:rFonts w:eastAsiaTheme="majorEastAsia"/>
+          <w:bCs/>
+          <w:noProof/>
+          <w:color w:val="000000" w:themeColor="text1"/>
+          <w:lang w:val="en-US"/>
+        </w:rPr>
+      </w:pPr>
+    </w:p>
+    <w:p>
+      <w:pPr>
+        <w:autoSpaceDE w:val="0"/>
+        <w:autoSpaceDN w:val="0"/>
+        <w:adjustRightInd w:val="0"/>
+        <w:jc w:val="both"/>
+        <w:rPr>
+          <w:rFonts w:eastAsiaTheme="majorEastAsia"/>
+          <w:bCs/>
+          <w:noProof/>
+          <w:color w:val="000000" w:themeColor="text1"/>
+          <w:lang w:val="en-US"/>
+        </w:rPr>
+      </w:pPr>
+      <w:r>
+        <w:rPr>
+          <w:rFonts w:eastAsiaTheme="majorEastAsia"/>
+          <w:bCs/>
+          <w:noProof/>
+          <w:color w:val="000000" w:themeColor="text1"/>
+          <w:lang w:val="en-US"/>
+        </w:rPr>
+        <w:drawing>
+          <wp:inline distT="0" distB="0" distL="0" distR="0" wp14:anchorId="6D91BE9F" wp14:editId="684BACD7">
+            <wp:extent cx="4040372" cy="300363"/>
+            <wp:effectExtent l="0" t="0" r="0" b="4445"/>
+            <wp:docPr id="5" name="Picture 5"/>
+            <wp:cNvGraphicFramePr>
+              <a:graphicFrameLocks xmlns:a="http://schemas.openxmlformats.org/drawingml/2006/main" noChangeAspect="1"/>
+            </wp:cNvGraphicFramePr>
+            <a:graphic xmlns:a="http://schemas.openxmlformats.org/drawingml/2006/main">
+              <a:graphicData uri="http://schemas.openxmlformats.org/drawingml/2006/picture">
+                <pic:pic xmlns:pic="http://schemas.openxmlformats.org/drawingml/2006/picture">
+                  <pic:nvPicPr>
+                    <pic:cNvPr id="5" name="Picture 5"/>
+                    <pic:cNvPicPr/>
+                  </pic:nvPicPr>
+                  <pic:blipFill>
+                    <a:blip r:embed="rId11">
+                      <a:extLst>
+                        <a:ext uri="{28A0092B-C50C-407E-A947-70E740481C1C}">
+                          <a14:useLocalDpi xmlns:a14="http://schemas.microsoft.com/office/drawing/2010/main" val="0"/>
+                        </a:ext>
+                      </a:extLst>
+                    </a:blip>
+                    <a:stretch>
+                      <a:fillRect/>
+                    </a:stretch>
+                  </pic:blipFill>
+                  <pic:spPr>
+                    <a:xfrm>
+                      <a:off x="0" y="0"/>
+                      <a:ext cx="4260032" cy="316693"/>
+                    </a:xfrm>
+                    <a:prstGeom prst="rect">
+                      <a:avLst/>
+                    </a:prstGeom>
+                  </pic:spPr>
+                </pic:pic>
+              </a:graphicData>
+            </a:graphic>
+          </wp:inline>
+        </w:drawing>
+      </w:r>
+    </w:p>
+    <w:p>
+      <w:pPr>
+        <w:autoSpaceDE w:val="0"/>
+        <w:autoSpaceDN w:val="0"/>
+        <w:adjustRightInd w:val="0"/>
+        <w:jc w:val="both"/>
+        <w:rPr>
+          <w:rFonts w:eastAsiaTheme="majorEastAsia"/>
+          <w:bCs/>
+          <w:noProof/>
+          <w:color w:val="000000" w:themeColor="text1"/>
+          <w:lang w:val="en-US"/>
+        </w:rPr>
+      </w:pPr>
+    </w:p>
+    <w:p>
+      <w:pPr>
+        <w:autoSpaceDE w:val="0"/>
+        <w:autoSpaceDN w:val="0"/>
+        <w:adjustRightInd w:val="0"/>
+        <w:jc w:val="both"/>
+        <w:rPr>
+          <w:rFonts w:eastAsiaTheme="majorEastAsia"/>
+          <w:bCs/>
+          <w:noProof/>
+          <w:color w:val="000000" w:themeColor="text1"/>
+          <w:lang w:val="ru-RU"/>
+        </w:rPr>
+      </w:pPr>
+      <w:r>
+        <w:rPr>
+          <w:rFonts w:eastAsiaTheme="majorEastAsia"/>
+          <w:bCs/>
+          <w:noProof/>
+          <w:color w:val="000000" w:themeColor="text1"/>
+          <w:lang w:val="ru-RU"/>
+        </w:rPr>
+        <w:t xml:space="preserve">На машине </w:t>
+      </w:r>
+      <w:r>
+        <w:rPr>
+          <w:rFonts w:eastAsiaTheme="majorEastAsia"/>
+          <w:bCs/>
+          <w:noProof/>
+          <w:color w:val="000000" w:themeColor="text1"/>
+          <w:lang w:val="en-US"/>
+        </w:rPr>
+        <w:t>astra</w:t>
+      </w:r>
+      <w:r>
+        <w:rPr>
+          <w:rFonts w:eastAsiaTheme="majorEastAsia"/>
+          <w:bCs/>
+          <w:noProof/>
+          <w:color w:val="000000" w:themeColor="text1"/>
+          <w:lang w:val="ru-RU"/>
+        </w:rPr>
+        <w:t xml:space="preserve">3 </w:t>
+      </w:r>
+      <w:r>
+        <w:rPr>
+          <w:rFonts w:eastAsiaTheme="majorEastAsia"/>
+          <w:bCs/>
+          <w:noProof/>
+          <w:color w:val="000000" w:themeColor="text1"/>
+          <w:lang w:val="ru-RU"/>
+        </w:rPr>
+        <w:t xml:space="preserve">отключаем получение </w:t>
+      </w:r>
+      <w:r>
+        <w:rPr>
+          <w:rFonts w:eastAsiaTheme="majorEastAsia"/>
+          <w:bCs/>
+          <w:noProof/>
+          <w:color w:val="000000" w:themeColor="text1"/>
+          <w:lang w:val="en-US"/>
+        </w:rPr>
+        <w:t>IP</w:t>
+      </w:r>
+      <w:r>
+        <w:rPr>
+          <w:rFonts w:eastAsiaTheme="majorEastAsia"/>
+          <w:bCs/>
+          <w:noProof/>
+          <w:color w:val="000000" w:themeColor="text1"/>
+          <w:lang w:val="ru-RU"/>
+        </w:rPr>
+        <w:t>-</w:t>
+      </w:r>
+      <w:r>
+        <w:rPr>
+          <w:rFonts w:eastAsiaTheme="majorEastAsia"/>
+          <w:bCs/>
+          <w:noProof/>
+          <w:color w:val="000000" w:themeColor="text1"/>
+          <w:lang w:val="ru-RU"/>
+        </w:rPr>
+        <w:t xml:space="preserve">адреса, в сети </w:t>
+      </w:r>
+      <w:r>
+        <w:rPr>
+          <w:rFonts w:eastAsiaTheme="majorEastAsia"/>
+          <w:bCs/>
+          <w:noProof/>
+          <w:color w:val="000000" w:themeColor="text1"/>
+          <w:lang w:val="en-US"/>
+        </w:rPr>
+        <w:t>vboxnet</w:t>
+      </w:r>
+      <w:r>
+        <w:rPr>
+          <w:rFonts w:eastAsiaTheme="majorEastAsia"/>
+          <w:bCs/>
+          <w:noProof/>
+          <w:color w:val="000000" w:themeColor="text1"/>
+          <w:lang w:val="ru-RU"/>
+        </w:rPr>
+        <w:t xml:space="preserve">3 </w:t>
+      </w:r>
+      <w:r>
+        <w:rPr>
+          <w:rFonts w:eastAsiaTheme="majorEastAsia"/>
+          <w:bCs/>
+          <w:noProof/>
+          <w:color w:val="000000" w:themeColor="text1"/>
+          <w:lang w:val="ru-RU"/>
+        </w:rPr>
+        <w:t xml:space="preserve">выключаем </w:t>
+      </w:r>
+      <w:r>
+        <w:rPr>
+          <w:rFonts w:eastAsiaTheme="majorEastAsia"/>
+          <w:bCs/>
+          <w:noProof/>
+          <w:color w:val="000000" w:themeColor="text1"/>
+          <w:lang w:val="en-US"/>
+        </w:rPr>
+        <w:t>DHCP</w:t>
+      </w:r>
+      <w:r>
+        <w:rPr>
+          <w:rFonts w:eastAsiaTheme="majorEastAsia"/>
+          <w:bCs/>
+          <w:noProof/>
+          <w:color w:val="000000" w:themeColor="text1"/>
+          <w:lang w:val="ru-RU"/>
+        </w:rPr>
+        <w:t>-сервер.</w:t>
+      </w:r>
+      <w:r>
+        <w:rPr>
+          <w:rFonts w:eastAsiaTheme="majorEastAsia"/>
+          <w:bCs/>
+          <w:noProof/>
+          <w:color w:val="000000" w:themeColor="text1"/>
+          <w:lang w:val="ru-RU"/>
+        </w:rPr>
+        <w:t xml:space="preserve"> </w:t>
+      </w:r>
+      <w:r>
+        <w:rPr>
+          <w:rFonts w:eastAsiaTheme="majorEastAsia"/>
+          <w:bCs/>
+          <w:noProof/>
+          <w:color w:val="000000" w:themeColor="text1"/>
+          <w:lang w:val="en-US"/>
+        </w:rPr>
+        <w:t>IPv</w:t>
+      </w:r>
+      <w:r>
+        <w:rPr>
+          <w:rFonts w:eastAsiaTheme="majorEastAsia"/>
+          <w:bCs/>
+          <w:noProof/>
+          <w:color w:val="000000" w:themeColor="text1"/>
+          <w:lang w:val="ru-RU"/>
+        </w:rPr>
+        <w:t>4-</w:t>
+      </w:r>
+      <w:r>
+        <w:rPr>
+          <w:rFonts w:eastAsiaTheme="majorEastAsia"/>
+          <w:bCs/>
+          <w:noProof/>
+          <w:color w:val="000000" w:themeColor="text1"/>
+          <w:lang w:val="ru-RU"/>
+        </w:rPr>
+        <w:t>адрес нам в работе не понадобится.</w:t>
+      </w:r>
+    </w:p>
+    <w:p>
+      <w:pPr>
+        <w:autoSpaceDE w:val="0"/>
+        <w:autoSpaceDN w:val="0"/>
+        <w:adjustRightInd w:val="0"/>
+        <w:jc w:val="both"/>
+        <w:rPr>
+          <w:rFonts w:eastAsiaTheme="majorEastAsia"/>
+          <w:bCs/>
+          <w:noProof/>
+          <w:color w:val="000000" w:themeColor="text1"/>
+          <w:lang w:val="ru-RU"/>
+        </w:rPr>
+      </w:pPr>
+    </w:p>
+    <w:p>
+      <w:pPr>
+        <w:autoSpaceDE w:val="0"/>
+        <w:autoSpaceDN w:val="0"/>
+        <w:adjustRightInd w:val="0"/>
+        <w:jc w:val="both"/>
+        <w:rPr>
+          <w:rFonts w:eastAsiaTheme="majorEastAsia"/>
+          <w:bCs/>
+          <w:noProof/>
+          <w:color w:val="000000" w:themeColor="text1"/>
+          <w:lang w:val="en-US"/>
+        </w:rPr>
+      </w:pPr>
+      <w:r>
+        <w:rPr>
+          <w:rFonts w:eastAsiaTheme="majorEastAsia"/>
+          <w:bCs/>
+          <w:noProof/>
+          <w:color w:val="000000" w:themeColor="text1"/>
+          <w:lang w:val="en-US"/>
+        </w:rPr>
+        <w:drawing>
+          <wp:inline distT="0" distB="0" distL="0" distR="0" wp14:anchorId="1DE5F8BC" wp14:editId="33222FEA">
+            <wp:extent cx="4369981" cy="641435"/>
+            <wp:effectExtent l="0" t="0" r="0" b="6350"/>
+            <wp:docPr id="6" name="Picture 6"/>
+            <wp:cNvGraphicFramePr>
+              <a:graphicFrameLocks xmlns:a="http://schemas.openxmlformats.org/drawingml/2006/main" noChangeAspect="1"/>
+            </wp:cNvGraphicFramePr>
+            <a:graphic xmlns:a="http://schemas.openxmlformats.org/drawingml/2006/main">
+              <a:graphicData uri="http://schemas.openxmlformats.org/drawingml/2006/picture">
+                <pic:pic xmlns:pic="http://schemas.openxmlformats.org/drawingml/2006/picture">
+                  <pic:nvPicPr>
+                    <pic:cNvPr id="6" name="Picture 6"/>
+                    <pic:cNvPicPr/>
+                  </pic:nvPicPr>
+                  <pic:blipFill>
+                    <a:blip r:embed="rId12">
+                      <a:extLst>
+                        <a:ext uri="{28A0092B-C50C-407E-A947-70E740481C1C}">
+                          <a14:useLocalDpi xmlns:a14="http://schemas.microsoft.com/office/drawing/2010/main" val="0"/>
+                        </a:ext>
+                      </a:extLst>
+                    </a:blip>
+                    <a:stretch>
+                      <a:fillRect/>
+                    </a:stretch>
+                  </pic:blipFill>
+                  <pic:spPr>
+                    <a:xfrm>
+                      <a:off x="0" y="0"/>
+                      <a:ext cx="4535636" cy="665750"/>
+                    </a:xfrm>
+                    <a:prstGeom prst="rect">
+                      <a:avLst/>
+                    </a:prstGeom>
+                  </pic:spPr>
+                </pic:pic>
+              </a:graphicData>
+            </a:graphic>
+          </wp:inline>
+        </w:drawing>
+      </w:r>
+    </w:p>
+    <w:p>
+      <w:pPr>
+        <w:autoSpaceDE w:val="0"/>
+        <w:autoSpaceDN w:val="0"/>
+        <w:adjustRightInd w:val="0"/>
+        <w:jc w:val="both"/>
+        <w:rPr>
+          <w:rFonts w:eastAsiaTheme="majorEastAsia"/>
+          <w:bCs/>
+          <w:noProof/>
+          <w:color w:val="000000" w:themeColor="text1"/>
+          <w:lang w:val="en-US"/>
+        </w:rPr>
+      </w:pPr>
+    </w:p>
+    <w:p>
+      <w:pPr>
+        <w:autoSpaceDE w:val="0"/>
+        <w:autoSpaceDN w:val="0"/>
+        <w:adjustRightInd w:val="0"/>
+        <w:jc w:val="both"/>
+        <w:rPr>
+          <w:rFonts w:eastAsiaTheme="majorEastAsia"/>
+          <w:bCs/>
+          <w:noProof/>
+          <w:color w:val="000000" w:themeColor="text1"/>
+          <w:lang w:val="en-US"/>
+        </w:rPr>
+      </w:pPr>
+      <w:r>
+        <w:rPr>
+          <w:rFonts w:eastAsiaTheme="majorEastAsia"/>
+          <w:bCs/>
+          <w:noProof/>
+          <w:color w:val="000000" w:themeColor="text1"/>
+          <w:lang w:val="ru-RU"/>
+        </w:rPr>
+        <w:t>2. Определяем адреса</w:t>
+      </w:r>
+      <w:r>
+        <w:rPr>
+          <w:rFonts w:eastAsiaTheme="majorEastAsia"/>
+          <w:bCs/>
+          <w:noProof/>
+          <w:color w:val="000000" w:themeColor="text1"/>
+          <w:lang w:val="en-US"/>
+        </w:rPr>
+        <w:t>:</w:t>
+      </w:r>
+    </w:p>
+    <w:p>
+      <w:pPr>
+        <w:autoSpaceDE w:val="0"/>
+        <w:autoSpaceDN w:val="0"/>
+        <w:adjustRightInd w:val="0"/>
+        <w:jc w:val="both"/>
+        <w:rPr>
+          <w:rFonts w:eastAsiaTheme="majorEastAsia"/>
+          <w:bCs/>
+          <w:noProof/>
+          <w:color w:val="000000" w:themeColor="text1"/>
+          <w:lang w:val="en-US"/>
+        </w:rPr>
+      </w:pPr>
+    </w:p>
+    <w:p>
+      <w:pPr>
+        <w:autoSpaceDE w:val="0"/>
+        <w:autoSpaceDN w:val="0"/>
+        <w:adjustRightInd w:val="0"/>
+        <w:ind w:firstLine="708"/>
+        <w:jc w:val="both"/>
+        <w:rPr>
+          <w:rFonts w:eastAsiaTheme="majorEastAsia"/>
+          <w:bCs/>
+          <w:noProof/>
+          <w:color w:val="000000" w:themeColor="text1"/>
+          <w:lang w:val="en-US"/>
+        </w:rPr>
+      </w:pPr>
+      <w:r>
+        <w:rPr>
+          <w:rFonts w:eastAsiaTheme="majorEastAsia"/>
+          <w:bCs/>
+          <w:noProof/>
+          <w:color w:val="000000" w:themeColor="text1"/>
+          <w:lang w:val="ru-RU"/>
+        </w:rPr>
+        <w:t xml:space="preserve">на </w:t>
+      </w:r>
+      <w:r>
+        <w:rPr>
+          <w:rFonts w:eastAsiaTheme="majorEastAsia"/>
+          <w:bCs/>
+          <w:noProof/>
+          <w:color w:val="000000" w:themeColor="text1"/>
+          <w:lang w:val="en-US"/>
+        </w:rPr>
+        <w:t>astra3</w:t>
+      </w:r>
+    </w:p>
+    <w:p>
+      <w:pPr>
+        <w:autoSpaceDE w:val="0"/>
+        <w:autoSpaceDN w:val="0"/>
+        <w:adjustRightInd w:val="0"/>
+        <w:jc w:val="both"/>
+        <w:rPr>
+          <w:rFonts w:eastAsiaTheme="majorEastAsia"/>
+          <w:bCs/>
+          <w:noProof/>
+          <w:color w:val="000000" w:themeColor="text1"/>
+          <w:lang w:val="en-US"/>
+        </w:rPr>
+      </w:pPr>
+      <w:r>
+        <w:rPr>
+          <w:rFonts w:eastAsiaTheme="majorEastAsia"/>
+          <w:bCs/>
+          <w:noProof/>
+          <w:color w:val="000000" w:themeColor="text1"/>
+          <w:lang w:val="en-US"/>
+        </w:rPr>
+        <w:drawing>
+          <wp:inline distT="0" distB="0" distL="0" distR="0" wp14:anchorId="1A5BD765" wp14:editId="29F5A74D">
+            <wp:extent cx="5124893" cy="1271635"/>
+            <wp:effectExtent l="0" t="0" r="0" b="0"/>
+            <wp:docPr id="7" name="Picture 7"/>
+            <wp:cNvGraphicFramePr>
+              <a:graphicFrameLocks xmlns:a="http://schemas.openxmlformats.org/drawingml/2006/main" noChangeAspect="1"/>
+            </wp:cNvGraphicFramePr>
+            <a:graphic xmlns:a="http://schemas.openxmlformats.org/drawingml/2006/main">
+              <a:graphicData uri="http://schemas.openxmlformats.org/drawingml/2006/picture">
+                <pic:pic xmlns:pic="http://schemas.openxmlformats.org/drawingml/2006/picture">
+                  <pic:nvPicPr>
+                    <pic:cNvPr id="7" name="Picture 7"/>
+                    <pic:cNvPicPr/>
+                  </pic:nvPicPr>
+                  <pic:blipFill>
+                    <a:blip r:embed="rId13">
+                      <a:extLst>
+                        <a:ext uri="{28A0092B-C50C-407E-A947-70E740481C1C}">
+                          <a14:useLocalDpi xmlns:a14="http://schemas.microsoft.com/office/drawing/2010/main" val="0"/>
+                        </a:ext>
+                      </a:extLst>
+                    </a:blip>
+                    <a:stretch>
+                      <a:fillRect/>
+                    </a:stretch>
+                  </pic:blipFill>
+                  <pic:spPr>
+                    <a:xfrm>
+                      <a:off x="0" y="0"/>
+                      <a:ext cx="5164654" cy="1281501"/>
+                    </a:xfrm>
+                    <a:prstGeom prst="rect">
+                      <a:avLst/>
+                    </a:prstGeom>
+                  </pic:spPr>
+                </pic:pic>
+              </a:graphicData>
+            </a:graphic>
+          </wp:inline>
+        </w:drawing>
+      </w:r>
+    </w:p>
+    <w:p>
+      <w:pPr>
+        <w:autoSpaceDE w:val="0"/>
+        <w:autoSpaceDN w:val="0"/>
+        <w:adjustRightInd w:val="0"/>
+        <w:jc w:val="both"/>
+        <w:rPr>
+          <w:rFonts w:eastAsiaTheme="majorEastAsia"/>
+          <w:bCs/>
+          <w:noProof/>
+          <w:color w:val="000000" w:themeColor="text1"/>
+          <w:lang w:val="en-US"/>
+        </w:rPr>
+      </w:pPr>
+    </w:p>
+    <w:p>
+      <w:pPr>
+        <w:autoSpaceDE w:val="0"/>
+        <w:autoSpaceDN w:val="0"/>
+        <w:adjustRightInd w:val="0"/>
+        <w:jc w:val="both"/>
+        <w:rPr>
+          <w:rFonts w:eastAsiaTheme="majorEastAsia"/>
+          <w:bCs/>
+          <w:noProof/>
+          <w:color w:val="000000" w:themeColor="text1"/>
+          <w:lang w:val="en-US"/>
+        </w:rPr>
+      </w:pPr>
+      <w:r>
+        <w:rPr>
+          <w:rFonts w:eastAsiaTheme="majorEastAsia"/>
+          <w:bCs/>
+          <w:noProof/>
+          <w:color w:val="000000" w:themeColor="text1"/>
+          <w:lang w:val="en-US"/>
+        </w:rPr>
+        <w:tab/>
+      </w:r>
+      <w:r>
+        <w:rPr>
+          <w:rFonts w:eastAsiaTheme="majorEastAsia"/>
+          <w:bCs/>
+          <w:noProof/>
+          <w:color w:val="000000" w:themeColor="text1"/>
+          <w:lang w:val="ru-RU"/>
+        </w:rPr>
+        <w:t xml:space="preserve">на </w:t>
+      </w:r>
+      <w:r>
+        <w:rPr>
+          <w:rFonts w:eastAsiaTheme="majorEastAsia"/>
+          <w:bCs/>
+          <w:noProof/>
+          <w:color w:val="000000" w:themeColor="text1"/>
+          <w:lang w:val="en-US"/>
+        </w:rPr>
+        <w:t>mt-03 (router3)</w:t>
+      </w:r>
+    </w:p>
+    <w:p>
+      <w:pPr>
+        <w:autoSpaceDE w:val="0"/>
+        <w:autoSpaceDN w:val="0"/>
+        <w:adjustRightInd w:val="0"/>
+        <w:jc w:val="both"/>
+        <w:rPr>
+          <w:rFonts w:eastAsiaTheme="majorEastAsia"/>
+          <w:bCs/>
+          <w:noProof/>
+          <w:color w:val="000000" w:themeColor="text1"/>
+          <w:lang w:val="en-US"/>
+        </w:rPr>
+      </w:pPr>
+      <w:r>
+        <w:rPr>
+          <w:rFonts w:eastAsiaTheme="majorEastAsia"/>
+          <w:bCs/>
+          <w:noProof/>
+          <w:color w:val="000000" w:themeColor="text1"/>
+          <w:lang w:val="en-US"/>
+        </w:rPr>
+        <w:drawing>
+          <wp:inline distT="0" distB="0" distL="0" distR="0" wp14:anchorId="24B3E974" wp14:editId="42FADEF7">
+            <wp:extent cx="5150681" cy="1873826"/>
+            <wp:effectExtent l="0" t="0" r="0" b="6350"/>
+            <wp:docPr id="8" name="Picture 8"/>
+            <wp:cNvGraphicFramePr>
+              <a:graphicFrameLocks xmlns:a="http://schemas.openxmlformats.org/drawingml/2006/main" noChangeAspect="1"/>
+            </wp:cNvGraphicFramePr>
+            <a:graphic xmlns:a="http://schemas.openxmlformats.org/drawingml/2006/main">
+              <a:graphicData uri="http://schemas.openxmlformats.org/drawingml/2006/picture">
+                <pic:pic xmlns:pic="http://schemas.openxmlformats.org/drawingml/2006/picture">
+                  <pic:nvPicPr>
+                    <pic:cNvPr id="8" name="Picture 8"/>
+                    <pic:cNvPicPr/>
+                  </pic:nvPicPr>
+                  <pic:blipFill>
+                    <a:blip r:embed="rId14">
+                      <a:extLst>
+                        <a:ext uri="{28A0092B-C50C-407E-A947-70E740481C1C}">
+                          <a14:useLocalDpi xmlns:a14="http://schemas.microsoft.com/office/drawing/2010/main" val="0"/>
+                        </a:ext>
+                      </a:extLst>
+                    </a:blip>
+                    <a:stretch>
+                      <a:fillRect/>
+                    </a:stretch>
+                  </pic:blipFill>
+                  <pic:spPr>
+                    <a:xfrm>
+                      <a:off x="0" y="0"/>
+                      <a:ext cx="5170990" cy="1881214"/>
+                    </a:xfrm>
+                    <a:prstGeom prst="rect">
+                      <a:avLst/>
+                    </a:prstGeom>
+                  </pic:spPr>
+                </pic:pic>
+              </a:graphicData>
+            </a:graphic>
+          </wp:inline>
+        </w:drawing>
+      </w:r>
+    </w:p>
+    <w:p>
+      <w:pPr>
+        <w:autoSpaceDE w:val="0"/>
+        <w:autoSpaceDN w:val="0"/>
+        <w:adjustRightInd w:val="0"/>
+        <w:jc w:val="both"/>
+        <w:rPr>
+          <w:rFonts w:eastAsiaTheme="majorEastAsia"/>
+          <w:bCs/>
+          <w:noProof/>
+          <w:color w:val="000000" w:themeColor="text1"/>
+          <w:lang w:val="ru-RU"/>
+        </w:rPr>
+      </w:pPr>
+      <w:r>
+        <w:rPr>
+          <w:rFonts w:eastAsiaTheme="majorEastAsia"/>
+          <w:bCs/>
+          <w:noProof/>
+          <w:color w:val="000000" w:themeColor="text1"/>
+          <w:lang w:val="ru-RU"/>
+        </w:rPr>
+        <w:lastRenderedPageBreak/>
+        <w:drawing>
+          <wp:anchor distT="0" distB="0" distL="114300" distR="114300" simplePos="0" relativeHeight="251659264" behindDoc="1" locked="0" layoutInCell="1" allowOverlap="1" wp14:anchorId="45F07BB6" wp14:editId="50089F69">
+            <wp:simplePos x="0" y="0"/>
+            <wp:positionH relativeFrom="column">
+              <wp:posOffset>-70456</wp:posOffset>
+            </wp:positionH>
+            <wp:positionV relativeFrom="paragraph">
+              <wp:posOffset>2628708</wp:posOffset>
+            </wp:positionV>
+            <wp:extent cx="5939790" cy="775970"/>
+            <wp:effectExtent l="0" t="0" r="3810" b="0"/>
+            <wp:wrapTight wrapText="bothSides">
+              <wp:wrapPolygon edited="0">
+                <wp:start x="0" y="0"/>
+                <wp:lineTo x="0" y="21211"/>
+                <wp:lineTo x="21568" y="21211"/>
+                <wp:lineTo x="21568" y="0"/>
+                <wp:lineTo x="0" y="0"/>
+              </wp:wrapPolygon>
+            </wp:wrapTight>
+            <wp:docPr id="10" name="Picture 10"/>
+            <wp:cNvGraphicFramePr>
+              <a:graphicFrameLocks xmlns:a="http://schemas.openxmlformats.org/drawingml/2006/main" noChangeAspect="1"/>
+            </wp:cNvGraphicFramePr>
+            <a:graphic xmlns:a="http://schemas.openxmlformats.org/drawingml/2006/main">
+              <a:graphicData uri="http://schemas.openxmlformats.org/drawingml/2006/picture">
+                <pic:pic xmlns:pic="http://schemas.openxmlformats.org/drawingml/2006/picture">
+                  <pic:nvPicPr>
+                    <pic:cNvPr id="10" name="Picture 10"/>
+                    <pic:cNvPicPr/>
+                  </pic:nvPicPr>
+                  <pic:blipFill>
+                    <a:blip r:embed="rId15" cstate="print">
+                      <a:extLst>
+                        <a:ext uri="{28A0092B-C50C-407E-A947-70E740481C1C}">
+                          <a14:useLocalDpi xmlns:a14="http://schemas.microsoft.com/office/drawing/2010/main" val="0"/>
+                        </a:ext>
+                      </a:extLst>
+                    </a:blip>
+                    <a:stretch>
+                      <a:fillRect/>
+                    </a:stretch>
+                  </pic:blipFill>
+                  <pic:spPr>
+                    <a:xfrm>
+                      <a:off x="0" y="0"/>
+                      <a:ext cx="5939790" cy="775970"/>
+                    </a:xfrm>
+                    <a:prstGeom prst="rect">
+                      <a:avLst/>
+                    </a:prstGeom>
+                  </pic:spPr>
+                </pic:pic>
+              </a:graphicData>
+            </a:graphic>
+            <wp14:sizeRelH relativeFrom="page">
+              <wp14:pctWidth>0</wp14:pctWidth>
+            </wp14:sizeRelH>
+            <wp14:sizeRelV relativeFrom="page">
+              <wp14:pctHeight>0</wp14:pctHeight>
+            </wp14:sizeRelV>
+          </wp:anchor>
+        </w:drawing>
+      </w:r>
+      <w:r>
+        <w:rPr>
+          <w:rFonts w:eastAsiaTheme="majorEastAsia"/>
+          <w:bCs/>
+          <w:noProof/>
+          <w:color w:val="000000" w:themeColor="text1"/>
+          <w:lang w:val="ru-RU"/>
+        </w:rPr>
+        <w:drawing>
+          <wp:anchor distT="0" distB="0" distL="114300" distR="114300" simplePos="0" relativeHeight="251658240" behindDoc="1" locked="0" layoutInCell="1" allowOverlap="1" wp14:anchorId="2BBE33EB" wp14:editId="416E36F3">
+            <wp:simplePos x="0" y="0"/>
+            <wp:positionH relativeFrom="column">
+              <wp:posOffset>1821484</wp:posOffset>
+            </wp:positionH>
+            <wp:positionV relativeFrom="paragraph">
+              <wp:posOffset>767272</wp:posOffset>
+            </wp:positionV>
+            <wp:extent cx="4380614" cy="1763672"/>
+            <wp:effectExtent l="0" t="0" r="1270" b="1905"/>
+            <wp:wrapTight wrapText="bothSides">
+              <wp:wrapPolygon edited="0">
+                <wp:start x="0" y="0"/>
+                <wp:lineTo x="0" y="21468"/>
+                <wp:lineTo x="21544" y="21468"/>
+                <wp:lineTo x="21544" y="0"/>
+                <wp:lineTo x="0" y="0"/>
+              </wp:wrapPolygon>
+            </wp:wrapTight>
+            <wp:docPr id="9" name="Picture 9"/>
+            <wp:cNvGraphicFramePr>
+              <a:graphicFrameLocks xmlns:a="http://schemas.openxmlformats.org/drawingml/2006/main" noChangeAspect="1"/>
+            </wp:cNvGraphicFramePr>
+            <a:graphic xmlns:a="http://schemas.openxmlformats.org/drawingml/2006/main">
+              <a:graphicData uri="http://schemas.openxmlformats.org/drawingml/2006/picture">
+                <pic:pic xmlns:pic="http://schemas.openxmlformats.org/drawingml/2006/picture">
+                  <pic:nvPicPr>
+                    <pic:cNvPr id="9" name="Picture 9"/>
+                    <pic:cNvPicPr/>
+                  </pic:nvPicPr>
+                  <pic:blipFill>
+                    <a:blip r:embed="rId16" cstate="print">
+                      <a:extLst>
+                        <a:ext uri="{28A0092B-C50C-407E-A947-70E740481C1C}">
+                          <a14:useLocalDpi xmlns:a14="http://schemas.microsoft.com/office/drawing/2010/main" val="0"/>
+                        </a:ext>
+                      </a:extLst>
+                    </a:blip>
+                    <a:stretch>
+                      <a:fillRect/>
+                    </a:stretch>
+                  </pic:blipFill>
+                  <pic:spPr>
+                    <a:xfrm>
+                      <a:off x="0" y="0"/>
+                      <a:ext cx="4380614" cy="1763672"/>
+                    </a:xfrm>
+                    <a:prstGeom prst="rect">
+                      <a:avLst/>
+                    </a:prstGeom>
+                  </pic:spPr>
+                </pic:pic>
+              </a:graphicData>
+            </a:graphic>
+            <wp14:sizeRelH relativeFrom="page">
+              <wp14:pctWidth>0</wp14:pctWidth>
+            </wp14:sizeRelH>
+            <wp14:sizeRelV relativeFrom="page">
+              <wp14:pctHeight>0</wp14:pctHeight>
+            </wp14:sizeRelV>
+          </wp:anchor>
+        </w:drawing>
+      </w:r>
+      <w:r>
+        <w:rPr>
+          <w:rFonts w:eastAsiaTheme="majorEastAsia"/>
+          <w:bCs/>
+          <w:noProof/>
+          <w:color w:val="000000" w:themeColor="text1"/>
+          <w:lang w:val="ru-RU"/>
+        </w:rPr>
+        <w:t xml:space="preserve">3. </w:t>
+      </w:r>
+      <w:r>
+        <w:rPr>
+          <w:rFonts w:eastAsiaTheme="majorEastAsia"/>
+          <w:bCs/>
+          <w:noProof/>
+          <w:color w:val="000000" w:themeColor="text1"/>
+          <w:lang w:val="ru-RU"/>
+        </w:rPr>
+        <w:t xml:space="preserve">Пробуем «пропинговать» роутер с машины </w:t>
+      </w:r>
+      <w:r>
+        <w:rPr>
+          <w:rFonts w:eastAsiaTheme="majorEastAsia"/>
+          <w:bCs/>
+          <w:noProof/>
+          <w:color w:val="000000" w:themeColor="text1"/>
+          <w:lang w:val="en-US"/>
+        </w:rPr>
+        <w:t>astra</w:t>
+      </w:r>
+      <w:r>
+        <w:rPr>
+          <w:rFonts w:eastAsiaTheme="majorEastAsia"/>
+          <w:bCs/>
+          <w:noProof/>
+          <w:color w:val="000000" w:themeColor="text1"/>
+          <w:lang w:val="ru-RU"/>
+        </w:rPr>
+        <w:t xml:space="preserve">3 — </w:t>
+      </w:r>
+      <w:r>
+        <w:rPr>
+          <w:rFonts w:eastAsiaTheme="majorEastAsia"/>
+          <w:bCs/>
+          <w:noProof/>
+          <w:color w:val="000000" w:themeColor="text1"/>
+          <w:lang w:val="ru-RU"/>
+        </w:rPr>
+        <w:t xml:space="preserve">для этого вводим аргумент -6 для отсылания пакетов по </w:t>
+      </w:r>
+      <w:r>
+        <w:rPr>
+          <w:rFonts w:eastAsiaTheme="majorEastAsia"/>
+          <w:bCs/>
+          <w:noProof/>
+          <w:color w:val="000000" w:themeColor="text1"/>
+          <w:lang w:val="en-US"/>
+        </w:rPr>
+        <w:t>IPv</w:t>
+      </w:r>
+      <w:r>
+        <w:rPr>
+          <w:rFonts w:eastAsiaTheme="majorEastAsia"/>
+          <w:bCs/>
+          <w:noProof/>
+          <w:color w:val="000000" w:themeColor="text1"/>
+          <w:lang w:val="ru-RU"/>
+        </w:rPr>
+        <w:t xml:space="preserve">6 </w:t>
+      </w:r>
+      <w:r>
+        <w:rPr>
+          <w:rFonts w:eastAsiaTheme="majorEastAsia"/>
+          <w:bCs/>
+          <w:noProof/>
+          <w:color w:val="000000" w:themeColor="text1"/>
+          <w:lang w:val="ru-RU"/>
+        </w:rPr>
+        <w:t xml:space="preserve">и адрес устройтва с номером или именем интерфейса после </w:t>
+      </w:r>
+      <w:r>
+        <w:rPr>
+          <w:rFonts w:eastAsiaTheme="majorEastAsia"/>
+          <w:bCs/>
+          <w:noProof/>
+          <w:color w:val="000000" w:themeColor="text1"/>
+          <w:lang w:val="ru-RU"/>
+        </w:rPr>
+        <w:t>%.</w:t>
+      </w:r>
+      <w:r>
+        <w:rPr>
+          <w:rFonts w:eastAsiaTheme="majorEastAsia"/>
+          <w:bCs/>
+          <w:noProof/>
+          <w:color w:val="000000" w:themeColor="text1"/>
+          <w:lang w:val="ru-RU"/>
+        </w:rPr>
+        <w:t xml:space="preserve"> </w:t>
+      </w:r>
+      <w:r>
+        <w:rPr>
+          <w:rFonts w:eastAsiaTheme="majorEastAsia"/>
+          <w:bCs/>
+          <w:noProof/>
+          <w:color w:val="000000" w:themeColor="text1"/>
+          <w:lang w:val="ru-RU"/>
+        </w:rPr>
+        <w:t xml:space="preserve">Также смотрим на пакеты в </w:t>
+      </w:r>
+      <w:r>
+        <w:rPr>
+          <w:rFonts w:eastAsiaTheme="majorEastAsia"/>
+          <w:bCs/>
+          <w:noProof/>
+          <w:color w:val="000000" w:themeColor="text1"/>
+          <w:lang w:val="en-US"/>
+        </w:rPr>
+        <w:t>Wireshark</w:t>
+      </w:r>
+      <w:r>
+        <w:rPr>
+          <w:rFonts w:eastAsiaTheme="majorEastAsia"/>
+          <w:bCs/>
+          <w:noProof/>
+          <w:color w:val="000000" w:themeColor="text1"/>
+          <w:lang w:val="ru-RU"/>
+        </w:rPr>
+        <w:t xml:space="preserve">: </w:t>
+      </w:r>
+      <w:r>
+        <w:rPr>
+          <w:rFonts w:eastAsiaTheme="majorEastAsia"/>
+          <w:bCs/>
+          <w:noProof/>
+          <w:color w:val="000000" w:themeColor="text1"/>
+          <w:lang w:val="ru-RU"/>
+        </w:rPr>
+        <w:t>д</w:t>
+      </w:r>
+      <w:r>
+        <w:rPr>
+          <w:rFonts w:eastAsiaTheme="majorEastAsia"/>
+          <w:bCs/>
+          <w:noProof/>
+          <w:color w:val="000000" w:themeColor="text1"/>
+          <w:lang w:val="ru-RU"/>
+        </w:rPr>
+        <w:t xml:space="preserve">ля поиска </w:t>
+      </w:r>
+      <w:r>
+        <w:rPr>
+          <w:rFonts w:eastAsiaTheme="majorEastAsia"/>
+          <w:bCs/>
+          <w:noProof/>
+          <w:color w:val="000000" w:themeColor="text1"/>
+          <w:lang w:val="en-US"/>
+        </w:rPr>
+        <w:t>MAC</w:t>
+      </w:r>
+      <w:r>
+        <w:rPr>
+          <w:rFonts w:eastAsiaTheme="majorEastAsia"/>
+          <w:bCs/>
+          <w:noProof/>
+          <w:color w:val="000000" w:themeColor="text1"/>
+          <w:lang w:val="ru-RU"/>
+        </w:rPr>
+        <w:t>-</w:t>
+      </w:r>
+      <w:r>
+        <w:rPr>
+          <w:rFonts w:eastAsiaTheme="majorEastAsia"/>
+          <w:bCs/>
+          <w:noProof/>
+          <w:color w:val="000000" w:themeColor="text1"/>
+          <w:lang w:val="ru-RU"/>
+        </w:rPr>
+        <w:t xml:space="preserve">адреса пингуемой машины </w:t>
+      </w:r>
+      <w:r>
+        <w:rPr>
+          <w:rFonts w:eastAsiaTheme="majorEastAsia"/>
+          <w:bCs/>
+          <w:noProof/>
+          <w:color w:val="000000" w:themeColor="text1"/>
+          <w:lang w:val="en-US"/>
+        </w:rPr>
+        <w:t>a</w:t>
+      </w:r>
+      <w:r>
+        <w:rPr>
+          <w:rFonts w:eastAsiaTheme="majorEastAsia"/>
+          <w:bCs/>
+          <w:noProof/>
+          <w:color w:val="000000" w:themeColor="text1"/>
+          <w:lang w:val="en-US"/>
+        </w:rPr>
+        <w:t>stra</w:t>
+      </w:r>
+      <w:r>
+        <w:rPr>
+          <w:rFonts w:eastAsiaTheme="majorEastAsia"/>
+          <w:bCs/>
+          <w:noProof/>
+          <w:color w:val="000000" w:themeColor="text1"/>
+          <w:lang w:val="ru-RU"/>
+        </w:rPr>
+        <w:t>3</w:t>
+      </w:r>
+      <w:r>
+        <w:rPr>
+          <w:rFonts w:eastAsiaTheme="majorEastAsia"/>
+          <w:bCs/>
+          <w:noProof/>
+          <w:color w:val="000000" w:themeColor="text1"/>
+          <w:lang w:val="ru-RU"/>
+        </w:rPr>
+        <w:t xml:space="preserve"> отправляет пакет </w:t>
+      </w:r>
+      <w:r>
+        <w:rPr>
+          <w:rFonts w:eastAsiaTheme="majorEastAsia"/>
+          <w:bCs/>
+          <w:noProof/>
+          <w:color w:val="000000" w:themeColor="text1"/>
+          <w:lang w:val="en-US"/>
+        </w:rPr>
+        <w:t>Neighbor</w:t>
+      </w:r>
+      <w:r>
+        <w:rPr>
+          <w:rFonts w:eastAsiaTheme="majorEastAsia"/>
+          <w:bCs/>
+          <w:noProof/>
+          <w:color w:val="000000" w:themeColor="text1"/>
+          <w:lang w:val="ru-RU"/>
+        </w:rPr>
+        <w:t xml:space="preserve"> </w:t>
+      </w:r>
+      <w:r>
+        <w:rPr>
+          <w:rFonts w:eastAsiaTheme="majorEastAsia"/>
+          <w:bCs/>
+          <w:noProof/>
+          <w:color w:val="000000" w:themeColor="text1"/>
+          <w:lang w:val="en-US"/>
+        </w:rPr>
+        <w:t>Solicitation</w:t>
+      </w:r>
+      <w:r>
+        <w:rPr>
+          <w:rFonts w:eastAsiaTheme="majorEastAsia"/>
+          <w:bCs/>
+          <w:noProof/>
+          <w:color w:val="000000" w:themeColor="text1"/>
+          <w:lang w:val="ru-RU"/>
+        </w:rPr>
+        <w:t xml:space="preserve"> всем узлам сети с помощью служебного адреса </w:t>
+      </w:r>
+      <w:r>
+        <w:rPr>
+          <w:rFonts w:eastAsiaTheme="majorEastAsia"/>
+          <w:bCs/>
+          <w:noProof/>
+          <w:color w:val="000000" w:themeColor="text1"/>
+          <w:lang w:val="en-US"/>
+        </w:rPr>
+        <w:t>ff</w:t>
+      </w:r>
+      <w:r>
+        <w:rPr>
+          <w:rFonts w:eastAsiaTheme="majorEastAsia"/>
+          <w:bCs/>
+          <w:noProof/>
+          <w:color w:val="000000" w:themeColor="text1"/>
+          <w:lang w:val="ru-RU"/>
+        </w:rPr>
+        <w:t>0</w:t>
+      </w:r>
+      <w:r>
+        <w:rPr>
+          <w:rFonts w:eastAsiaTheme="majorEastAsia"/>
+          <w:bCs/>
+          <w:noProof/>
+          <w:color w:val="000000" w:themeColor="text1"/>
+          <w:lang w:val="ru-RU"/>
+        </w:rPr>
+        <w:t>2::1</w:t>
+      </w:r>
+      <w:r>
+        <w:rPr>
+          <w:rFonts w:eastAsiaTheme="majorEastAsia"/>
+          <w:bCs/>
+          <w:noProof/>
+          <w:color w:val="000000" w:themeColor="text1"/>
+          <w:lang w:val="ru-RU"/>
+        </w:rPr>
+        <w:t xml:space="preserve">. </w:t>
+      </w:r>
+      <w:r>
+        <w:rPr>
+          <w:rFonts w:eastAsiaTheme="majorEastAsia"/>
+          <w:bCs/>
+          <w:noProof/>
+          <w:color w:val="000000" w:themeColor="text1"/>
+          <w:lang w:val="ru-RU"/>
+        </w:rPr>
+        <w:t>Хост видит этот пакет и отвечает на этот же служебный адрес пакетом Neighbor Advertisement, в котором сообщает свой MAC адрес. Далее по стандартной схеме ping-pong идут пакеты echo request и echo reply</w:t>
+      </w:r>
+      <w:r>
+        <w:rPr>
+          <w:rFonts w:eastAsiaTheme="majorEastAsia"/>
+          <w:bCs/>
+          <w:noProof/>
+          <w:color w:val="000000" w:themeColor="text1"/>
+          <w:lang w:val="ru-RU"/>
+        </w:rPr>
+        <w:t>.</w:t>
+      </w:r>
+    </w:p>
+    <w:p>
+      <w:pPr>
+        <w:autoSpaceDE w:val="0"/>
+        <w:autoSpaceDN w:val="0"/>
+        <w:adjustRightInd w:val="0"/>
+        <w:jc w:val="both"/>
+        <w:rPr>
+          <w:rFonts w:eastAsiaTheme="majorEastAsia"/>
+          <w:bCs/>
+          <w:noProof/>
+          <w:color w:val="000000" w:themeColor="text1"/>
+          <w:lang w:val="ru-RU"/>
+        </w:rPr>
+      </w:pPr>
+    </w:p>
+    <w:p>
+      <w:pPr>
+        <w:autoSpaceDE w:val="0"/>
+        <w:autoSpaceDN w:val="0"/>
+        <w:adjustRightInd w:val="0"/>
+        <w:jc w:val="both"/>
+        <w:rPr>
+          <w:rFonts w:eastAsiaTheme="majorEastAsia"/>
+          <w:bCs/>
+          <w:noProof/>
+          <w:color w:val="000000" w:themeColor="text1"/>
+          <w:lang w:val="en-US"/>
+        </w:rPr>
+      </w:pPr>
+      <w:r>
+        <w:rPr>
+          <w:rFonts w:eastAsiaTheme="majorEastAsia"/>
+          <w:bCs/>
+          <w:noProof/>
+          <w:color w:val="000000" w:themeColor="text1"/>
+          <w:lang w:val="ru-RU"/>
+        </w:rPr>
+        <w:t xml:space="preserve">4. </w:t>
+      </w:r>
+      <w:r>
+        <w:rPr>
+          <w:rFonts w:eastAsiaTheme="majorEastAsia"/>
+          <w:bCs/>
+          <w:noProof/>
+          <w:color w:val="000000" w:themeColor="text1"/>
+          <w:lang w:val="ru-RU"/>
+        </w:rPr>
+        <w:t xml:space="preserve">Чтобы посмотреть информацию, которую машина собрала по протоколу </w:t>
+      </w:r>
+      <w:r>
+        <w:rPr>
+          <w:rFonts w:eastAsiaTheme="majorEastAsia"/>
+          <w:bCs/>
+          <w:noProof/>
+          <w:color w:val="000000" w:themeColor="text1"/>
+          <w:lang w:val="en-US"/>
+        </w:rPr>
+        <w:t>NDP</w:t>
+      </w:r>
+      <w:r>
+        <w:rPr>
+          <w:rFonts w:eastAsiaTheme="majorEastAsia"/>
+          <w:bCs/>
+          <w:noProof/>
+          <w:color w:val="000000" w:themeColor="text1"/>
+          <w:lang w:val="ru-RU"/>
+        </w:rPr>
+        <w:t xml:space="preserve">, прописываю команду </w:t>
+      </w:r>
+      <w:r>
+        <w:rPr>
+          <w:rFonts w:eastAsiaTheme="majorEastAsia"/>
+          <w:bCs/>
+          <w:noProof/>
+          <w:color w:val="000000" w:themeColor="text1"/>
+          <w:lang w:val="en-US"/>
+        </w:rPr>
+        <w:t>ip</w:t>
+      </w:r>
+      <w:r>
+        <w:rPr>
+          <w:rFonts w:eastAsiaTheme="majorEastAsia"/>
+          <w:bCs/>
+          <w:noProof/>
+          <w:color w:val="000000" w:themeColor="text1"/>
+          <w:lang w:val="ru-RU"/>
+        </w:rPr>
+        <w:t xml:space="preserve"> -6 </w:t>
+      </w:r>
+      <w:r>
+        <w:rPr>
+          <w:rFonts w:eastAsiaTheme="majorEastAsia"/>
+          <w:bCs/>
+          <w:noProof/>
+          <w:color w:val="000000" w:themeColor="text1"/>
+          <w:lang w:val="en-US"/>
+        </w:rPr>
+        <w:t>n</w:t>
+      </w:r>
+      <w:r>
+        <w:rPr>
+          <w:rFonts w:eastAsiaTheme="majorEastAsia"/>
+          <w:bCs/>
+          <w:noProof/>
+          <w:color w:val="000000" w:themeColor="text1"/>
+          <w:lang w:val="ru-RU"/>
+        </w:rPr>
+        <w:t xml:space="preserve">. </w:t>
+      </w:r>
+      <w:r>
+        <w:rPr>
+          <w:rFonts w:eastAsiaTheme="majorEastAsia"/>
+          <w:bCs/>
+          <w:noProof/>
+          <w:color w:val="000000" w:themeColor="text1"/>
+          <w:lang w:val="ru-RU"/>
+        </w:rPr>
+        <w:t xml:space="preserve">В списке соседей находится только роутер, который мы пинговали ранее. Чтобы «увидеть» всех соседей, пробуем пропинговать служебный адрес </w:t>
+      </w:r>
+      <w:r>
+        <w:rPr>
+          <w:rFonts w:eastAsiaTheme="majorEastAsia"/>
+          <w:bCs/>
+          <w:noProof/>
+          <w:color w:val="000000" w:themeColor="text1"/>
+          <w:lang w:val="en-US"/>
+        </w:rPr>
+        <w:t>ff</w:t>
+      </w:r>
+      <w:r>
+        <w:rPr>
+          <w:rFonts w:eastAsiaTheme="majorEastAsia"/>
+          <w:bCs/>
+          <w:noProof/>
+          <w:color w:val="000000" w:themeColor="text1"/>
+          <w:lang w:val="ru-RU"/>
+        </w:rPr>
+        <w:t>02::1</w:t>
+      </w:r>
+      <w:r>
+        <w:rPr>
+          <w:rFonts w:eastAsiaTheme="majorEastAsia"/>
+          <w:bCs/>
+          <w:noProof/>
+          <w:color w:val="000000" w:themeColor="text1"/>
+          <w:lang w:val="ru-RU"/>
+        </w:rPr>
+        <w:t>, чтобы все хосты ответили нам и были занесены в список соседей.</w:t>
+      </w:r>
+    </w:p>
+    <w:p>
+      <w:pPr>
+        <w:autoSpaceDE w:val="0"/>
+        <w:autoSpaceDN w:val="0"/>
+        <w:adjustRightInd w:val="0"/>
+        <w:jc w:val="both"/>
+        <w:rPr>
+          <w:rFonts w:eastAsiaTheme="majorEastAsia"/>
+          <w:bCs/>
+          <w:noProof/>
+          <w:color w:val="000000" w:themeColor="text1"/>
+          <w:lang w:val="en-US"/>
+        </w:rPr>
+      </w:pPr>
+    </w:p>
+    <w:p>
+      <w:pPr>
+        <w:autoSpaceDE w:val="0"/>
+        <w:autoSpaceDN w:val="0"/>
+        <w:adjustRightInd w:val="0"/>
+        <w:jc w:val="both"/>
+        <w:rPr>
+          <w:rFonts w:eastAsiaTheme="majorEastAsia"/>
+          <w:bCs/>
+          <w:noProof/>
+          <w:color w:val="000000" w:themeColor="text1"/>
+          <w:lang w:val="en-US"/>
+        </w:rPr>
+      </w:pPr>
+      <w:r>
+        <w:rPr>
+          <w:rFonts w:eastAsiaTheme="majorEastAsia"/>
+          <w:bCs/>
+          <w:noProof/>
+          <w:color w:val="000000" w:themeColor="text1"/>
+          <w:lang w:val="en-US"/>
+        </w:rPr>
+        <w:drawing>
+          <wp:inline distT="0" distB="0" distL="0" distR="0" wp14:anchorId="1CE640BB" wp14:editId="3F2E5412">
+            <wp:extent cx="5939790" cy="601345"/>
+            <wp:effectExtent l="0" t="0" r="3810" b="0"/>
+            <wp:docPr id="11" name="Picture 11"/>
+            <wp:cNvGraphicFramePr>
+              <a:graphicFrameLocks xmlns:a="http://schemas.openxmlformats.org/drawingml/2006/main" noChangeAspect="1"/>
+            </wp:cNvGraphicFramePr>
+            <a:graphic xmlns:a="http://schemas.openxmlformats.org/drawingml/2006/main">
+              <a:graphicData uri="http://schemas.openxmlformats.org/drawingml/2006/picture">
+                <pic:pic xmlns:pic="http://schemas.openxmlformats.org/drawingml/2006/picture">
+                  <pic:nvPicPr>
+                    <pic:cNvPr id="11" name="Picture 11"/>
+                    <pic:cNvPicPr/>
+                  </pic:nvPicPr>
+                  <pic:blipFill>
+                    <a:blip r:embed="rId17">
+                      <a:extLst>
+                        <a:ext uri="{28A0092B-C50C-407E-A947-70E740481C1C}">
+                          <a14:useLocalDpi xmlns:a14="http://schemas.microsoft.com/office/drawing/2010/main" val="0"/>
+                        </a:ext>
+                      </a:extLst>
+                    </a:blip>
+                    <a:stretch>
+                      <a:fillRect/>
+                    </a:stretch>
+                  </pic:blipFill>
+                  <pic:spPr>
+                    <a:xfrm>
+                      <a:off x="0" y="0"/>
+                      <a:ext cx="5939790" cy="601345"/>
+                    </a:xfrm>
+                    <a:prstGeom prst="rect">
+                      <a:avLst/>
+                    </a:prstGeom>
+                  </pic:spPr>
+                </pic:pic>
+              </a:graphicData>
+            </a:graphic>
+          </wp:inline>
+        </w:drawing>
+      </w:r>
+    </w:p>
+    <w:p>
+      <w:pPr>
+        <w:autoSpaceDE w:val="0"/>
+        <w:autoSpaceDN w:val="0"/>
+        <w:adjustRightInd w:val="0"/>
+        <w:jc w:val="both"/>
+        <w:rPr>
+          <w:rFonts w:eastAsiaTheme="majorEastAsia"/>
+          <w:bCs/>
+          <w:noProof/>
+          <w:color w:val="000000" w:themeColor="text1"/>
+          <w:lang w:val="en-US"/>
+        </w:rPr>
+      </w:pPr>
+    </w:p>
+    <w:p>
+      <w:pPr>
+        <w:autoSpaceDE w:val="0"/>
+        <w:autoSpaceDN w:val="0"/>
+        <w:adjustRightInd w:val="0"/>
+        <w:jc w:val="both"/>
+        <w:rPr>
+          <w:rFonts w:eastAsiaTheme="majorEastAsia"/>
+          <w:bCs/>
+          <w:noProof/>
+          <w:color w:val="000000" w:themeColor="text1"/>
+          <w:lang w:val="en-US"/>
+        </w:rPr>
+      </w:pPr>
+      <w:r>
+        <w:rPr>
+          <w:rFonts w:eastAsiaTheme="majorEastAsia"/>
+          <w:bCs/>
+          <w:noProof/>
+          <w:color w:val="000000" w:themeColor="text1"/>
+          <w:lang w:val="ru-RU"/>
+        </w:rPr>
+        <w:t xml:space="preserve">Как видно из скриншота, нам ответила новая машина (хост) и снова роутер </w:t>
+      </w:r>
+      <w:r>
+        <w:rPr>
+          <w:rFonts w:eastAsiaTheme="majorEastAsia"/>
+          <w:bCs/>
+          <w:noProof/>
+          <w:color w:val="000000" w:themeColor="text1"/>
+          <w:lang w:val="en-US"/>
+        </w:rPr>
+        <w:t>Mikrotik</w:t>
+      </w:r>
+      <w:r>
+        <w:rPr>
+          <w:rFonts w:eastAsiaTheme="majorEastAsia"/>
+          <w:bCs/>
+          <w:noProof/>
+          <w:color w:val="000000" w:themeColor="text1"/>
+          <w:lang w:val="ru-RU"/>
+        </w:rPr>
+        <w:t xml:space="preserve">, </w:t>
+      </w:r>
+      <w:r>
+        <w:rPr>
+          <w:rFonts w:eastAsiaTheme="majorEastAsia"/>
+          <w:bCs/>
+          <w:noProof/>
+          <w:color w:val="000000" w:themeColor="text1"/>
+          <w:lang w:val="ru-RU"/>
+        </w:rPr>
+        <w:t>который помечен как (</w:t>
+      </w:r>
+      <w:r>
+        <w:rPr>
+          <w:rFonts w:eastAsiaTheme="majorEastAsia"/>
+          <w:bCs/>
+          <w:noProof/>
+          <w:color w:val="000000" w:themeColor="text1"/>
+          <w:lang w:val="en-US"/>
+        </w:rPr>
+        <w:t>DUP</w:t>
+      </w:r>
+      <w:r>
+        <w:rPr>
+          <w:rFonts w:eastAsiaTheme="majorEastAsia"/>
+          <w:bCs/>
+          <w:noProof/>
+          <w:color w:val="000000" w:themeColor="text1"/>
+          <w:lang w:val="ru-RU"/>
+        </w:rPr>
+        <w:t>!) (</w:t>
+      </w:r>
+      <w:r>
+        <w:rPr>
+          <w:rFonts w:eastAsiaTheme="majorEastAsia"/>
+          <w:bCs/>
+          <w:noProof/>
+          <w:color w:val="000000" w:themeColor="text1"/>
+          <w:lang w:val="ru-RU"/>
+        </w:rPr>
+        <w:t>дубликат), потому что уже есть в списке наших соседей. Выводим список соседей и видим адрес хост-машины</w:t>
+      </w:r>
+      <w:r>
+        <w:rPr>
+          <w:rFonts w:eastAsiaTheme="majorEastAsia"/>
+          <w:bCs/>
+          <w:noProof/>
+          <w:color w:val="000000" w:themeColor="text1"/>
+          <w:lang w:val="en-US"/>
+        </w:rPr>
+        <w:t>.</w:t>
+      </w:r>
+    </w:p>
+    <w:p>
+      <w:pPr>
+        <w:autoSpaceDE w:val="0"/>
+        <w:autoSpaceDN w:val="0"/>
+        <w:adjustRightInd w:val="0"/>
+        <w:jc w:val="both"/>
+        <w:rPr>
+          <w:rFonts w:eastAsiaTheme="majorEastAsia"/>
+          <w:bCs/>
+          <w:noProof/>
+          <w:color w:val="000000" w:themeColor="text1"/>
+          <w:lang w:val="en-US"/>
+        </w:rPr>
+      </w:pPr>
+    </w:p>
+    <w:p>
+      <w:pPr>
+        <w:autoSpaceDE w:val="0"/>
+        <w:autoSpaceDN w:val="0"/>
+        <w:adjustRightInd w:val="0"/>
+        <w:jc w:val="both"/>
+        <w:rPr>
+          <w:rFonts w:eastAsiaTheme="majorEastAsia"/>
+          <w:bCs/>
+          <w:noProof/>
+          <w:color w:val="000000" w:themeColor="text1"/>
+          <w:lang w:val="en-US"/>
+        </w:rPr>
+      </w:pPr>
+      <w:r>
+        <w:rPr>
+          <w:rFonts w:eastAsiaTheme="majorEastAsia"/>
+          <w:bCs/>
+          <w:noProof/>
+          <w:color w:val="000000" w:themeColor="text1"/>
+          <w:lang w:val="en-US"/>
+        </w:rPr>
+        <w:drawing>
+          <wp:inline distT="0" distB="0" distL="0" distR="0" wp14:anchorId="23A54F45" wp14:editId="329B5430">
+            <wp:extent cx="5939790" cy="508635"/>
+            <wp:effectExtent l="0" t="0" r="3810" b="0"/>
+            <wp:docPr id="12" name="Picture 12"/>
+            <wp:cNvGraphicFramePr>
+              <a:graphicFrameLocks xmlns:a="http://schemas.openxmlformats.org/drawingml/2006/main" noChangeAspect="1"/>
+            </wp:cNvGraphicFramePr>
+            <a:graphic xmlns:a="http://schemas.openxmlformats.org/drawingml/2006/main">
+              <a:graphicData uri="http://schemas.openxmlformats.org/drawingml/2006/picture">
+                <pic:pic xmlns:pic="http://schemas.openxmlformats.org/drawingml/2006/picture">
+                  <pic:nvPicPr>
+                    <pic:cNvPr id="12" name="Picture 12"/>
+                    <pic:cNvPicPr/>
+                  </pic:nvPicPr>
+                  <pic:blipFill>
+                    <a:blip r:embed="rId18">
+                      <a:extLst>
+                        <a:ext uri="{28A0092B-C50C-407E-A947-70E740481C1C}">
+                          <a14:useLocalDpi xmlns:a14="http://schemas.microsoft.com/office/drawing/2010/main" val="0"/>
+                        </a:ext>
+                      </a:extLst>
+                    </a:blip>
+                    <a:stretch>
+                      <a:fillRect/>
+                    </a:stretch>
+                  </pic:blipFill>
+                  <pic:spPr>
+                    <a:xfrm>
+                      <a:off x="0" y="0"/>
+                      <a:ext cx="5939790" cy="508635"/>
+                    </a:xfrm>
+                    <a:prstGeom prst="rect">
+                      <a:avLst/>
+                    </a:prstGeom>
+                  </pic:spPr>
+                </pic:pic>
+              </a:graphicData>
+            </a:graphic>
+          </wp:inline>
+        </w:drawing>
+      </w:r>
+    </w:p>
+    <w:p>
+      <w:pPr>
+        <w:autoSpaceDE w:val="0"/>
+        <w:autoSpaceDN w:val="0"/>
+        <w:adjustRightInd w:val="0"/>
+        <w:jc w:val="both"/>
+        <w:rPr>
+          <w:rFonts w:eastAsiaTheme="majorEastAsia"/>
+          <w:bCs/>
+          <w:noProof/>
+          <w:color w:val="000000" w:themeColor="text1"/>
+          <w:lang w:val="en-US"/>
+        </w:rPr>
+      </w:pPr>
+    </w:p>
+    <w:p>
+      <w:pPr>
+        <w:autoSpaceDE w:val="0"/>
+        <w:autoSpaceDN w:val="0"/>
+        <w:adjustRightInd w:val="0"/>
+        <w:jc w:val="both"/>
+        <w:rPr>
+          <w:rFonts w:eastAsiaTheme="majorEastAsia"/>
+          <w:bCs/>
+          <w:noProof/>
+          <w:color w:val="000000" w:themeColor="text1"/>
+          <w:lang w:val="ru-RU"/>
+        </w:rPr>
+      </w:pPr>
+      <w:r>
+        <w:rPr>
+          <w:rFonts w:eastAsiaTheme="majorEastAsia"/>
+          <w:bCs/>
+          <w:noProof/>
+          <w:color w:val="000000" w:themeColor="text1"/>
+          <w:lang w:val="ru-RU"/>
+        </w:rPr>
+        <w:t xml:space="preserve">5. </w:t>
+      </w:r>
+      <w:r>
+        <w:rPr>
+          <w:rFonts w:eastAsiaTheme="majorEastAsia"/>
+          <w:bCs/>
+          <w:noProof/>
+          <w:color w:val="000000" w:themeColor="text1"/>
+          <w:lang w:val="ru-RU"/>
+        </w:rPr>
+        <w:t xml:space="preserve">Перезапускаем роутер </w:t>
+      </w:r>
+      <w:r>
+        <w:rPr>
+          <w:rFonts w:eastAsiaTheme="majorEastAsia"/>
+          <w:bCs/>
+          <w:noProof/>
+          <w:color w:val="000000" w:themeColor="text1"/>
+          <w:lang w:val="en-US"/>
+        </w:rPr>
+        <w:t>MikroTik</w:t>
+      </w:r>
+      <w:r>
+        <w:rPr>
+          <w:rFonts w:eastAsiaTheme="majorEastAsia"/>
+          <w:bCs/>
+          <w:noProof/>
+          <w:color w:val="000000" w:themeColor="text1"/>
+          <w:lang w:val="ru-RU"/>
+        </w:rPr>
+        <w:t xml:space="preserve"> </w:t>
+      </w:r>
+      <w:r>
+        <w:rPr>
+          <w:rFonts w:eastAsiaTheme="majorEastAsia"/>
+          <w:bCs/>
+          <w:noProof/>
+          <w:color w:val="000000" w:themeColor="text1"/>
+          <w:lang w:val="ru-RU"/>
+        </w:rPr>
+        <w:t>и смотрим список соседей</w:t>
+      </w:r>
+      <w:r>
+        <w:rPr>
+          <w:rFonts w:eastAsiaTheme="majorEastAsia"/>
+          <w:bCs/>
+          <w:noProof/>
+          <w:color w:val="000000" w:themeColor="text1"/>
+          <w:lang w:val="ru-RU"/>
+        </w:rPr>
+        <w:t xml:space="preserve">: </w:t>
+      </w:r>
+      <w:r>
+        <w:rPr>
+          <w:rFonts w:eastAsiaTheme="majorEastAsia"/>
+          <w:bCs/>
+          <w:noProof/>
+          <w:color w:val="000000" w:themeColor="text1"/>
+          <w:lang w:val="ru-RU"/>
+        </w:rPr>
+        <w:t xml:space="preserve">очевидно, пока что их нет. Пингуем </w:t>
+      </w:r>
+      <w:r>
+        <w:rPr>
+          <w:rFonts w:eastAsiaTheme="majorEastAsia"/>
+          <w:bCs/>
+          <w:noProof/>
+          <w:color w:val="000000" w:themeColor="text1"/>
+          <w:lang w:val="en-US"/>
+        </w:rPr>
+        <w:t>astra</w:t>
+      </w:r>
+      <w:r>
+        <w:rPr>
+          <w:rFonts w:eastAsiaTheme="majorEastAsia"/>
+          <w:bCs/>
+          <w:noProof/>
+          <w:color w:val="000000" w:themeColor="text1"/>
+          <w:lang w:val="ru-RU"/>
+        </w:rPr>
+        <w:t xml:space="preserve">3 </w:t>
+      </w:r>
+      <w:r>
+        <w:rPr>
+          <w:rFonts w:eastAsiaTheme="majorEastAsia"/>
+          <w:bCs/>
+          <w:noProof/>
+          <w:color w:val="000000" w:themeColor="text1"/>
+          <w:lang w:val="ru-RU"/>
+        </w:rPr>
+        <w:t>и хоста с роутера и проверяем список соседей ещё раз.</w:t>
+      </w:r>
+    </w:p>
+    <w:p>
+      <w:pPr>
+        <w:autoSpaceDE w:val="0"/>
+        <w:autoSpaceDN w:val="0"/>
+        <w:adjustRightInd w:val="0"/>
+        <w:jc w:val="both"/>
+        <w:rPr>
+          <w:rFonts w:eastAsiaTheme="majorEastAsia"/>
+          <w:bCs/>
+          <w:noProof/>
+          <w:color w:val="000000" w:themeColor="text1"/>
+          <w:lang w:val="ru-RU"/>
+        </w:rPr>
+      </w:pPr>
+    </w:p>
+    <w:p>
+      <w:pPr>
+        <w:autoSpaceDE w:val="0"/>
+        <w:autoSpaceDN w:val="0"/>
+        <w:adjustRightInd w:val="0"/>
+        <w:jc w:val="both"/>
+        <w:rPr>
+          <w:rFonts w:eastAsiaTheme="majorEastAsia"/>
+          <w:bCs/>
+          <w:noProof/>
+          <w:color w:val="000000" w:themeColor="text1"/>
+          <w:lang w:val="ru-RU"/>
+        </w:rPr>
+      </w:pPr>
+      <w:r>
+        <w:rPr>
+          <w:rFonts w:eastAsiaTheme="majorEastAsia"/>
+          <w:bCs/>
+          <w:noProof/>
+          <w:color w:val="000000" w:themeColor="text1"/>
+          <w:lang w:val="ru-RU"/>
+        </w:rPr>
+        <w:drawing>
+          <wp:inline distT="0" distB="0" distL="0" distR="0" wp14:anchorId="44B974A4" wp14:editId="07971CF0">
+            <wp:extent cx="3179135" cy="376858"/>
+            <wp:effectExtent l="0" t="0" r="0" b="4445"/>
+            <wp:docPr id="14" name="Picture 14"/>
+            <wp:cNvGraphicFramePr>
+              <a:graphicFrameLocks xmlns:a="http://schemas.openxmlformats.org/drawingml/2006/main" noChangeAspect="1"/>
+            </wp:cNvGraphicFramePr>
+            <a:graphic xmlns:a="http://schemas.openxmlformats.org/drawingml/2006/main">
+              <a:graphicData uri="http://schemas.openxmlformats.org/drawingml/2006/picture">
+                <pic:pic xmlns:pic="http://schemas.openxmlformats.org/drawingml/2006/picture">
+                  <pic:nvPicPr>
+                    <pic:cNvPr id="14" name="Picture 14"/>
+                    <pic:cNvPicPr/>
+                  </pic:nvPicPr>
+                  <pic:blipFill>
+                    <a:blip r:embed="rId19">
+                      <a:extLst>
+                        <a:ext uri="{28A0092B-C50C-407E-A947-70E740481C1C}">
+                          <a14:useLocalDpi xmlns:a14="http://schemas.microsoft.com/office/drawing/2010/main" val="0"/>
+                        </a:ext>
+                      </a:extLst>
+                    </a:blip>
+                    <a:stretch>
+                      <a:fillRect/>
+                    </a:stretch>
+                  </pic:blipFill>
+                  <pic:spPr>
+                    <a:xfrm>
+                      <a:off x="0" y="0"/>
+                      <a:ext cx="3225494" cy="382353"/>
+                    </a:xfrm>
+                    <a:prstGeom prst="rect">
+                      <a:avLst/>
+                    </a:prstGeom>
+                  </pic:spPr>
+                </pic:pic>
+              </a:graphicData>
+            </a:graphic>
+          </wp:inline>
+        </w:drawing>
+      </w:r>
+    </w:p>
+    <w:p>
+      <w:pPr>
+        <w:autoSpaceDE w:val="0"/>
+        <w:autoSpaceDN w:val="0"/>
+        <w:adjustRightInd w:val="0"/>
+        <w:jc w:val="both"/>
+        <w:rPr>
+          <w:rFonts w:eastAsiaTheme="majorEastAsia"/>
+          <w:bCs/>
+          <w:noProof/>
+          <w:color w:val="000000" w:themeColor="text1"/>
+          <w:lang w:val="ru-RU"/>
+        </w:rPr>
+      </w:pPr>
+      <w:r>
+        <w:rPr>
+          <w:rFonts w:eastAsiaTheme="majorEastAsia"/>
+          <w:bCs/>
+          <w:noProof/>
+          <w:color w:val="000000" w:themeColor="text1"/>
+          <w:lang w:val="ru-RU"/>
+        </w:rPr>
+        <w:lastRenderedPageBreak/>
+        <w:drawing>
+          <wp:inline distT="0" distB="0" distL="0" distR="0" wp14:anchorId="402B4341" wp14:editId="45465859">
+            <wp:extent cx="4954772" cy="2609810"/>
+            <wp:effectExtent l="0" t="0" r="0" b="0"/>
+            <wp:docPr id="13" name="Picture 13"/>
+            <wp:cNvGraphicFramePr>
+              <a:graphicFrameLocks xmlns:a="http://schemas.openxmlformats.org/drawingml/2006/main" noChangeAspect="1"/>
+            </wp:cNvGraphicFramePr>
+            <a:graphic xmlns:a="http://schemas.openxmlformats.org/drawingml/2006/main">
+              <a:graphicData uri="http://schemas.openxmlformats.org/drawingml/2006/picture">
+                <pic:pic xmlns:pic="http://schemas.openxmlformats.org/drawingml/2006/picture">
+                  <pic:nvPicPr>
+                    <pic:cNvPr id="13" name="Picture 13"/>
+                    <pic:cNvPicPr/>
+                  </pic:nvPicPr>
+                  <pic:blipFill>
+                    <a:blip r:embed="rId20">
+                      <a:extLst>
+                        <a:ext uri="{28A0092B-C50C-407E-A947-70E740481C1C}">
+                          <a14:useLocalDpi xmlns:a14="http://schemas.microsoft.com/office/drawing/2010/main" val="0"/>
+                        </a:ext>
+                      </a:extLst>
+                    </a:blip>
+                    <a:stretch>
+                      <a:fillRect/>
+                    </a:stretch>
+                  </pic:blipFill>
+                  <pic:spPr>
+                    <a:xfrm>
+                      <a:off x="0" y="0"/>
+                      <a:ext cx="4961582" cy="2613397"/>
+                    </a:xfrm>
+                    <a:prstGeom prst="rect">
+                      <a:avLst/>
+                    </a:prstGeom>
+                  </pic:spPr>
+                </pic:pic>
+              </a:graphicData>
+            </a:graphic>
+          </wp:inline>
+        </w:drawing>
+      </w:r>
+    </w:p>
+    <w:p>
+      <w:pPr>
+        <w:autoSpaceDE w:val="0"/>
+        <w:autoSpaceDN w:val="0"/>
+        <w:adjustRightInd w:val="0"/>
+        <w:jc w:val="both"/>
+        <w:rPr>
+          <w:rFonts w:eastAsiaTheme="majorEastAsia"/>
+          <w:bCs/>
+          <w:noProof/>
+          <w:color w:val="000000" w:themeColor="text1"/>
+          <w:lang w:val="ru-RU"/>
+        </w:rPr>
+      </w:pPr>
+    </w:p>
+    <w:p>
+      <w:pPr>
+        <w:autoSpaceDE w:val="0"/>
+        <w:autoSpaceDN w:val="0"/>
+        <w:adjustRightInd w:val="0"/>
+        <w:jc w:val="both"/>
+        <w:rPr>
+          <w:rFonts w:eastAsiaTheme="majorEastAsia"/>
+          <w:bCs/>
+          <w:noProof/>
+          <w:color w:val="000000" w:themeColor="text1"/>
+          <w:lang w:val="ru-RU"/>
+        </w:rPr>
+      </w:pPr>
+      <w:r>
+        <w:rPr>
+          <w:rFonts w:eastAsiaTheme="majorEastAsia"/>
+          <w:bCs/>
+          <w:noProof/>
+          <w:color w:val="000000" w:themeColor="text1"/>
+          <w:lang w:val="ru-RU"/>
+        </w:rPr>
+        <w:t xml:space="preserve">В списке появились хост и </w:t>
+      </w:r>
+      <w:r>
+        <w:rPr>
+          <w:rFonts w:eastAsiaTheme="majorEastAsia"/>
+          <w:bCs/>
+          <w:noProof/>
+          <w:color w:val="000000" w:themeColor="text1"/>
+          <w:lang w:val="en-US"/>
+        </w:rPr>
+        <w:t>astra</w:t>
+      </w:r>
+      <w:r>
+        <w:rPr>
+          <w:rFonts w:eastAsiaTheme="majorEastAsia"/>
+          <w:bCs/>
+          <w:noProof/>
+          <w:color w:val="000000" w:themeColor="text1"/>
+          <w:lang w:val="ru-RU"/>
+        </w:rPr>
+        <w:t>3.</w:t>
+      </w:r>
+    </w:p>
+    <w:p>
+      <w:pPr>
+        <w:autoSpaceDE w:val="0"/>
+        <w:autoSpaceDN w:val="0"/>
+        <w:adjustRightInd w:val="0"/>
+        <w:jc w:val="both"/>
+        <w:rPr>
+          <w:rFonts w:eastAsiaTheme="majorEastAsia"/>
+          <w:bCs/>
+          <w:noProof/>
+          <w:color w:val="000000" w:themeColor="text1"/>
+          <w:lang w:val="ru-RU"/>
+        </w:rPr>
+      </w:pPr>
+    </w:p>
+    <w:p>
+      <w:pPr>
+        <w:autoSpaceDE w:val="0"/>
+        <w:autoSpaceDN w:val="0"/>
+        <w:adjustRightInd w:val="0"/>
+        <w:jc w:val="both"/>
+        <w:rPr>
+          <w:rFonts w:eastAsiaTheme="majorEastAsia"/>
+          <w:bCs/>
+          <w:noProof/>
+          <w:color w:val="000000" w:themeColor="text1"/>
+          <w:lang w:val="ru-RU"/>
+        </w:rPr>
+      </w:pPr>
+      <w:r>
+        <w:rPr>
+          <w:rFonts w:eastAsiaTheme="majorEastAsia"/>
+          <w:bCs/>
+          <w:noProof/>
+          <w:color w:val="000000" w:themeColor="text1"/>
+          <w:lang w:val="ru-RU"/>
+        </w:rPr>
+        <w:t xml:space="preserve">6. </w:t>
+      </w:r>
+      <w:r>
+        <w:rPr>
+          <w:rFonts w:eastAsiaTheme="majorEastAsia"/>
+          <w:bCs/>
+          <w:noProof/>
+          <w:color w:val="000000" w:themeColor="text1"/>
+          <w:lang w:val="ru-RU"/>
+        </w:rPr>
+        <w:t xml:space="preserve">На роутере выделяю и добавляю префикс </w:t>
+      </w:r>
+      <w:r>
+        <w:rPr>
+          <w:rFonts w:eastAsiaTheme="majorEastAsia"/>
+          <w:bCs/>
+          <w:noProof/>
+          <w:color w:val="000000" w:themeColor="text1"/>
+          <w:lang w:val="en-US"/>
+        </w:rPr>
+        <w:t>fd</w:t>
+      </w:r>
+      <w:r>
+        <w:rPr>
+          <w:rFonts w:eastAsiaTheme="majorEastAsia"/>
+          <w:bCs/>
+          <w:noProof/>
+          <w:color w:val="000000" w:themeColor="text1"/>
+          <w:lang w:val="ru-RU"/>
+        </w:rPr>
+        <w:t xml:space="preserve">00:2003:4:5::/64 </w:t>
+      </w:r>
+      <w:r>
+        <w:rPr>
+          <w:rFonts w:eastAsiaTheme="majorEastAsia"/>
+          <w:bCs/>
+          <w:noProof/>
+          <w:color w:val="000000" w:themeColor="text1"/>
+          <w:lang w:val="ru-RU"/>
+        </w:rPr>
+        <w:t xml:space="preserve">и включаю режим распространения информации о префиксе соседям. В </w:t>
+      </w:r>
+      <w:r>
+        <w:rPr>
+          <w:rFonts w:eastAsiaTheme="majorEastAsia"/>
+          <w:bCs/>
+          <w:noProof/>
+          <w:color w:val="000000" w:themeColor="text1"/>
+          <w:lang w:val="en-US"/>
+        </w:rPr>
+        <w:t>Wireshark</w:t>
+      </w:r>
+      <w:r>
+        <w:rPr>
+          <w:rFonts w:eastAsiaTheme="majorEastAsia"/>
+          <w:bCs/>
+          <w:noProof/>
+          <w:color w:val="000000" w:themeColor="text1"/>
+          <w:lang w:val="ru-RU"/>
+        </w:rPr>
+        <w:t xml:space="preserve"> </w:t>
+      </w:r>
+      <w:r>
+        <w:rPr>
+          <w:rFonts w:eastAsiaTheme="majorEastAsia"/>
+          <w:bCs/>
+          <w:noProof/>
+          <w:color w:val="000000" w:themeColor="text1"/>
+          <w:lang w:val="ru-RU"/>
+        </w:rPr>
+        <w:t xml:space="preserve">можно увидеть </w:t>
+      </w:r>
+      <w:r>
+        <w:rPr>
+          <w:rFonts w:eastAsiaTheme="majorEastAsia"/>
+          <w:bCs/>
+          <w:noProof/>
+          <w:color w:val="000000" w:themeColor="text1"/>
+          <w:lang w:val="en-US"/>
+        </w:rPr>
+        <w:t>Router</w:t>
+      </w:r>
+      <w:r>
+        <w:rPr>
+          <w:rFonts w:eastAsiaTheme="majorEastAsia"/>
+          <w:bCs/>
+          <w:noProof/>
+          <w:color w:val="000000" w:themeColor="text1"/>
+          <w:lang w:val="ru-RU"/>
+        </w:rPr>
+        <w:t xml:space="preserve"> </w:t>
+      </w:r>
+      <w:r>
+        <w:rPr>
+          <w:rFonts w:eastAsiaTheme="majorEastAsia"/>
+          <w:bCs/>
+          <w:noProof/>
+          <w:color w:val="000000" w:themeColor="text1"/>
+          <w:lang w:val="en-US"/>
+        </w:rPr>
+        <w:t>Advertisement</w:t>
+      </w:r>
+      <w:r>
+        <w:rPr>
+          <w:rFonts w:eastAsiaTheme="majorEastAsia"/>
+          <w:bCs/>
+          <w:noProof/>
+          <w:color w:val="000000" w:themeColor="text1"/>
+          <w:lang w:val="ru-RU"/>
+        </w:rPr>
+        <w:t xml:space="preserve"> </w:t>
+      </w:r>
+      <w:r>
+        <w:rPr>
+          <w:rFonts w:eastAsiaTheme="majorEastAsia"/>
+          <w:bCs/>
+          <w:noProof/>
+          <w:color w:val="000000" w:themeColor="text1"/>
+          <w:lang w:val="ru-RU"/>
+        </w:rPr>
+        <w:t xml:space="preserve">пакет, уведомляющий всех о новом префиксе и времени его жизни. Обратно к роутеру приходят пакеты </w:t>
+      </w:r>
+      <w:r>
+        <w:rPr>
+          <w:rFonts w:eastAsiaTheme="majorEastAsia"/>
+          <w:bCs/>
+          <w:noProof/>
+          <w:color w:val="000000" w:themeColor="text1"/>
+          <w:lang w:val="en-US"/>
+        </w:rPr>
+        <w:t>Neighbor</w:t>
+      </w:r>
+      <w:r>
+        <w:rPr>
+          <w:rFonts w:eastAsiaTheme="majorEastAsia"/>
+          <w:bCs/>
+          <w:noProof/>
+          <w:color w:val="000000" w:themeColor="text1"/>
+          <w:lang w:val="ru-RU"/>
+        </w:rPr>
+        <w:t xml:space="preserve"> </w:t>
+      </w:r>
+      <w:r>
+        <w:rPr>
+          <w:rFonts w:eastAsiaTheme="majorEastAsia"/>
+          <w:bCs/>
+          <w:noProof/>
+          <w:color w:val="000000" w:themeColor="text1"/>
+          <w:lang w:val="en-US"/>
+        </w:rPr>
+        <w:t>Solicitation</w:t>
+      </w:r>
+      <w:r>
+        <w:rPr>
+          <w:rFonts w:eastAsiaTheme="majorEastAsia"/>
+          <w:bCs/>
+          <w:noProof/>
+          <w:color w:val="000000" w:themeColor="text1"/>
+          <w:lang w:val="ru-RU"/>
+        </w:rPr>
+        <w:t xml:space="preserve"> </w:t>
+      </w:r>
+      <w:r>
+        <w:rPr>
+          <w:rFonts w:eastAsiaTheme="majorEastAsia"/>
+          <w:bCs/>
+          <w:noProof/>
+          <w:color w:val="000000" w:themeColor="text1"/>
+          <w:lang w:val="ru-RU"/>
+        </w:rPr>
+        <w:t xml:space="preserve">от хоста и </w:t>
+      </w:r>
+      <w:r>
+        <w:rPr>
+          <w:rFonts w:eastAsiaTheme="majorEastAsia"/>
+          <w:bCs/>
+          <w:noProof/>
+          <w:color w:val="000000" w:themeColor="text1"/>
+          <w:lang w:val="en-US"/>
+        </w:rPr>
+        <w:t>astra</w:t>
+      </w:r>
+      <w:r>
+        <w:rPr>
+          <w:rFonts w:eastAsiaTheme="majorEastAsia"/>
+          <w:bCs/>
+          <w:noProof/>
+          <w:color w:val="000000" w:themeColor="text1"/>
+          <w:lang w:val="ru-RU"/>
+        </w:rPr>
+        <w:t>3.</w:t>
+      </w:r>
+    </w:p>
+    <w:p>
+      <w:pPr>
+        <w:autoSpaceDE w:val="0"/>
+        <w:autoSpaceDN w:val="0"/>
+        <w:adjustRightInd w:val="0"/>
+        <w:jc w:val="both"/>
+        <w:rPr>
+          <w:rFonts w:eastAsiaTheme="majorEastAsia"/>
+          <w:bCs/>
+          <w:noProof/>
+          <w:color w:val="000000" w:themeColor="text1"/>
+          <w:lang w:val="ru-RU"/>
+        </w:rPr>
+      </w:pPr>
+    </w:p>
+    <w:p>
+      <w:pPr>
+        <w:autoSpaceDE w:val="0"/>
+        <w:autoSpaceDN w:val="0"/>
+        <w:adjustRightInd w:val="0"/>
+        <w:jc w:val="both"/>
+        <w:rPr>
+          <w:rFonts w:eastAsiaTheme="majorEastAsia"/>
+          <w:bCs/>
+          <w:noProof/>
+          <w:color w:val="000000" w:themeColor="text1"/>
+          <w:lang w:val="ru-RU"/>
+        </w:rPr>
+      </w:pPr>
+      <w:r>
+        <w:rPr>
+          <w:rFonts w:eastAsiaTheme="majorEastAsia"/>
+          <w:bCs/>
+          <w:noProof/>
+          <w:color w:val="000000" w:themeColor="text1"/>
+          <w:lang w:val="ru-RU"/>
+        </w:rPr>
+        <w:drawing>
+          <wp:inline distT="0" distB="0" distL="0" distR="0" wp14:anchorId="0140ABBD" wp14:editId="4B27DDFC">
+            <wp:extent cx="5939790" cy="1089025"/>
+            <wp:effectExtent l="0" t="0" r="3810" b="3175"/>
+            <wp:docPr id="16" name="Picture 16"/>
+            <wp:cNvGraphicFramePr>
+              <a:graphicFrameLocks xmlns:a="http://schemas.openxmlformats.org/drawingml/2006/main" noChangeAspect="1"/>
+            </wp:cNvGraphicFramePr>
+            <a:graphic xmlns:a="http://schemas.openxmlformats.org/drawingml/2006/main">
+              <a:graphicData uri="http://schemas.openxmlformats.org/drawingml/2006/picture">
+                <pic:pic xmlns:pic="http://schemas.openxmlformats.org/drawingml/2006/picture">
+                  <pic:nvPicPr>
+                    <pic:cNvPr id="16" name="Picture 16"/>
+                    <pic:cNvPicPr/>
+                  </pic:nvPicPr>
+                  <pic:blipFill>
+                    <a:blip r:embed="rId21" cstate="print">
+                      <a:extLst>
+                        <a:ext uri="{28A0092B-C50C-407E-A947-70E740481C1C}">
+                          <a14:useLocalDpi xmlns:a14="http://schemas.microsoft.com/office/drawing/2010/main" val="0"/>
+                        </a:ext>
+                      </a:extLst>
+                    </a:blip>
+                    <a:stretch>
+                      <a:fillRect/>
+                    </a:stretch>
+                  </pic:blipFill>
+                  <pic:spPr>
+                    <a:xfrm>
+                      <a:off x="0" y="0"/>
+                      <a:ext cx="5939790" cy="1089025"/>
+                    </a:xfrm>
+                    <a:prstGeom prst="rect">
+                      <a:avLst/>
+                    </a:prstGeom>
+                  </pic:spPr>
+                </pic:pic>
+              </a:graphicData>
+            </a:graphic>
+          </wp:inline>
+        </w:drawing>
+      </w:r>
+    </w:p>
+    <w:p>
+      <w:pPr>
+        <w:autoSpaceDE w:val="0"/>
+        <w:autoSpaceDN w:val="0"/>
+        <w:adjustRightInd w:val="0"/>
+        <w:jc w:val="both"/>
+        <w:rPr>
+          <w:rFonts w:eastAsiaTheme="majorEastAsia"/>
+          <w:bCs/>
+          <w:noProof/>
+          <w:color w:val="000000" w:themeColor="text1"/>
+          <w:lang w:val="ru-RU"/>
+        </w:rPr>
+      </w:pPr>
+    </w:p>
+    <w:p>
+      <w:pPr>
+        <w:autoSpaceDE w:val="0"/>
+        <w:autoSpaceDN w:val="0"/>
+        <w:adjustRightInd w:val="0"/>
+        <w:jc w:val="both"/>
+        <w:rPr>
+          <w:rFonts w:eastAsiaTheme="majorEastAsia"/>
+          <w:bCs/>
+          <w:noProof/>
+          <w:color w:val="000000" w:themeColor="text1"/>
+          <w:lang w:val="en-US"/>
+        </w:rPr>
+      </w:pPr>
+      <w:r>
+        <w:rPr>
+          <w:rFonts w:eastAsiaTheme="majorEastAsia"/>
+          <w:bCs/>
+          <w:noProof/>
+          <w:color w:val="000000" w:themeColor="text1"/>
+          <w:lang w:val="en-US"/>
+        </w:rPr>
+        <w:drawing>
+          <wp:inline distT="0" distB="0" distL="0" distR="0" wp14:anchorId="3D3B534F" wp14:editId="739C3ACE">
+            <wp:extent cx="5939790" cy="1256030"/>
+            <wp:effectExtent l="0" t="0" r="3810" b="1270"/>
+            <wp:docPr id="15" name="Picture 15"/>
+            <wp:cNvGraphicFramePr>
+              <a:graphicFrameLocks xmlns:a="http://schemas.openxmlformats.org/drawingml/2006/main" noChangeAspect="1"/>
+            </wp:cNvGraphicFramePr>
+            <a:graphic xmlns:a="http://schemas.openxmlformats.org/drawingml/2006/main">
+              <a:graphicData uri="http://schemas.openxmlformats.org/drawingml/2006/picture">
+                <pic:pic xmlns:pic="http://schemas.openxmlformats.org/drawingml/2006/picture">
+                  <pic:nvPicPr>
+                    <pic:cNvPr id="15" name="Picture 15"/>
+                    <pic:cNvPicPr/>
+                  </pic:nvPicPr>
+                  <pic:blipFill>
+                    <a:blip r:embed="rId22" cstate="print">
+                      <a:extLst>
+                        <a:ext uri="{28A0092B-C50C-407E-A947-70E740481C1C}">
+                          <a14:useLocalDpi xmlns:a14="http://schemas.microsoft.com/office/drawing/2010/main" val="0"/>
+                        </a:ext>
+                      </a:extLst>
+                    </a:blip>
+                    <a:stretch>
+                      <a:fillRect/>
+                    </a:stretch>
+                  </pic:blipFill>
+                  <pic:spPr>
+                    <a:xfrm>
+                      <a:off x="0" y="0"/>
+                      <a:ext cx="5939790" cy="1256030"/>
+                    </a:xfrm>
+                    <a:prstGeom prst="rect">
+                      <a:avLst/>
+                    </a:prstGeom>
+                  </pic:spPr>
+                </pic:pic>
+              </a:graphicData>
+            </a:graphic>
+          </wp:inline>
+        </w:drawing>
+      </w:r>
+    </w:p>
+    <w:p>
+      <w:pPr>
+        <w:autoSpaceDE w:val="0"/>
+        <w:autoSpaceDN w:val="0"/>
+        <w:adjustRightInd w:val="0"/>
+        <w:jc w:val="both"/>
+        <w:rPr>
+          <w:rFonts w:eastAsiaTheme="majorEastAsia"/>
+          <w:bCs/>
+          <w:noProof/>
+          <w:color w:val="000000" w:themeColor="text1"/>
+          <w:lang w:val="en-US"/>
+        </w:rPr>
+      </w:pPr>
+    </w:p>
+    <w:p>
+      <w:pPr>
+        <w:autoSpaceDE w:val="0"/>
+        <w:autoSpaceDN w:val="0"/>
+        <w:adjustRightInd w:val="0"/>
+        <w:jc w:val="both"/>
+        <w:rPr>
+          <w:rFonts w:eastAsiaTheme="majorEastAsia"/>
+          <w:bCs/>
+          <w:noProof/>
+          <w:color w:val="000000" w:themeColor="text1"/>
+          <w:lang w:val="en-US"/>
+        </w:rPr>
+      </w:pPr>
+      <w:r>
+        <w:rPr>
+          <w:rFonts w:eastAsiaTheme="majorEastAsia"/>
+          <w:bCs/>
+          <w:noProof/>
+          <w:color w:val="000000" w:themeColor="text1"/>
+          <w:lang w:val="en-US"/>
+        </w:rPr>
+        <w:t xml:space="preserve">7. </w:t>
+      </w:r>
+      <w:r>
+        <w:rPr>
+          <w:rFonts w:eastAsiaTheme="majorEastAsia"/>
+          <w:bCs/>
+          <w:noProof/>
+          <w:color w:val="000000" w:themeColor="text1"/>
+          <w:lang w:val="ru-RU"/>
+        </w:rPr>
+        <w:t>Для</w:t>
+      </w:r>
+      <w:r>
+        <w:rPr>
+          <w:rFonts w:eastAsiaTheme="majorEastAsia"/>
+          <w:bCs/>
+          <w:noProof/>
+          <w:color w:val="000000" w:themeColor="text1"/>
+          <w:lang w:val="en-US"/>
+        </w:rPr>
+        <w:t xml:space="preserve"> </w:t>
+      </w:r>
+      <w:r>
+        <w:rPr>
+          <w:rFonts w:eastAsiaTheme="majorEastAsia"/>
+          <w:bCs/>
+          <w:noProof/>
+          <w:color w:val="000000" w:themeColor="text1"/>
+          <w:lang w:val="ru-RU"/>
+        </w:rPr>
+        <w:t>использования</w:t>
+      </w:r>
+      <w:r>
+        <w:rPr>
+          <w:rFonts w:eastAsiaTheme="majorEastAsia"/>
+          <w:bCs/>
+          <w:noProof/>
+          <w:color w:val="000000" w:themeColor="text1"/>
+          <w:lang w:val="en-US"/>
+        </w:rPr>
+        <w:t xml:space="preserve"> </w:t>
+      </w:r>
+      <w:r>
+        <w:rPr>
+          <w:rFonts w:eastAsiaTheme="majorEastAsia"/>
+          <w:bCs/>
+          <w:noProof/>
+          <w:color w:val="000000" w:themeColor="text1"/>
+          <w:lang w:val="en-US"/>
+        </w:rPr>
+        <w:t>SLAAC</w:t>
+      </w:r>
+      <w:r>
+        <w:rPr>
+          <w:rFonts w:eastAsiaTheme="majorEastAsia"/>
+          <w:bCs/>
+          <w:noProof/>
+          <w:color w:val="000000" w:themeColor="text1"/>
+          <w:lang w:val="en-US"/>
+        </w:rPr>
+        <w:t xml:space="preserve"> (</w:t>
+      </w:r>
+      <w:r>
+        <w:rPr>
+          <w:rFonts w:eastAsiaTheme="majorEastAsia"/>
+          <w:bCs/>
+          <w:noProof/>
+          <w:color w:val="000000" w:themeColor="text1"/>
+          <w:lang w:val="en-US"/>
+        </w:rPr>
+        <w:t>Stateless</w:t>
+      </w:r>
+      <w:r>
+        <w:rPr>
+          <w:rFonts w:eastAsiaTheme="majorEastAsia"/>
+          <w:bCs/>
+          <w:noProof/>
+          <w:color w:val="000000" w:themeColor="text1"/>
+          <w:lang w:val="en-US"/>
+        </w:rPr>
+        <w:t xml:space="preserve"> </w:t>
+      </w:r>
+      <w:r>
+        <w:rPr>
+          <w:rFonts w:eastAsiaTheme="majorEastAsia"/>
+          <w:bCs/>
+          <w:noProof/>
+          <w:color w:val="000000" w:themeColor="text1"/>
+          <w:lang w:val="en-US"/>
+        </w:rPr>
+        <w:t>Address</w:t>
+      </w:r>
+      <w:r>
+        <w:rPr>
+          <w:rFonts w:eastAsiaTheme="majorEastAsia"/>
+          <w:bCs/>
+          <w:noProof/>
+          <w:color w:val="000000" w:themeColor="text1"/>
+          <w:lang w:val="en-US"/>
+        </w:rPr>
+        <w:t xml:space="preserve"> </w:t>
+      </w:r>
+      <w:r>
+        <w:rPr>
+          <w:rFonts w:eastAsiaTheme="majorEastAsia"/>
+          <w:bCs/>
+          <w:noProof/>
+          <w:color w:val="000000" w:themeColor="text1"/>
+          <w:lang w:val="en-US"/>
+        </w:rPr>
+        <w:t>Auto</w:t>
+      </w:r>
+      <w:r>
+        <w:rPr>
+          <w:rFonts w:eastAsiaTheme="majorEastAsia"/>
+          <w:bCs/>
+          <w:noProof/>
+          <w:color w:val="000000" w:themeColor="text1"/>
+          <w:lang w:val="en-US"/>
+        </w:rPr>
+        <w:t xml:space="preserve"> </w:t>
+      </w:r>
+      <w:r>
+        <w:rPr>
+          <w:rFonts w:eastAsiaTheme="majorEastAsia"/>
+          <w:bCs/>
+          <w:noProof/>
+          <w:color w:val="000000" w:themeColor="text1"/>
+          <w:lang w:val="en-US"/>
+        </w:rPr>
+        <w:t>Configuration</w:t>
+      </w:r>
+      <w:r>
+        <w:rPr>
+          <w:rFonts w:eastAsiaTheme="majorEastAsia"/>
+          <w:bCs/>
+          <w:noProof/>
+          <w:color w:val="000000" w:themeColor="text1"/>
+          <w:lang w:val="en-US"/>
+        </w:rPr>
+        <w:t xml:space="preserve">) </w:t>
+      </w:r>
+      <w:r>
+        <w:rPr>
+          <w:rFonts w:eastAsiaTheme="majorEastAsia"/>
+          <w:bCs/>
+          <w:noProof/>
+          <w:color w:val="000000" w:themeColor="text1"/>
+          <w:lang w:val="ru-RU"/>
+        </w:rPr>
+        <w:t>для</w:t>
+      </w:r>
+      <w:r>
+        <w:rPr>
+          <w:rFonts w:eastAsiaTheme="majorEastAsia"/>
+          <w:bCs/>
+          <w:noProof/>
+          <w:color w:val="000000" w:themeColor="text1"/>
+          <w:lang w:val="en-US"/>
+        </w:rPr>
+        <w:t xml:space="preserve"> </w:t>
+      </w:r>
+      <w:r>
+        <w:rPr>
+          <w:rFonts w:eastAsiaTheme="majorEastAsia"/>
+          <w:bCs/>
+          <w:noProof/>
+          <w:color w:val="000000" w:themeColor="text1"/>
+          <w:lang w:val="ru-RU"/>
+        </w:rPr>
+        <w:t>получения</w:t>
+      </w:r>
+      <w:r>
+        <w:rPr>
+          <w:rFonts w:eastAsiaTheme="majorEastAsia"/>
+          <w:bCs/>
+          <w:noProof/>
+          <w:color w:val="000000" w:themeColor="text1"/>
+          <w:lang w:val="en-US"/>
+        </w:rPr>
+        <w:t xml:space="preserve"> </w:t>
+      </w:r>
+      <w:r>
+        <w:rPr>
+          <w:rFonts w:eastAsiaTheme="majorEastAsia"/>
+          <w:bCs/>
+          <w:noProof/>
+          <w:color w:val="000000" w:themeColor="text1"/>
+          <w:lang w:val="en-US"/>
+        </w:rPr>
+        <w:t>IPv</w:t>
+      </w:r>
+      <w:r>
+        <w:rPr>
+          <w:rFonts w:eastAsiaTheme="majorEastAsia"/>
+          <w:bCs/>
+          <w:noProof/>
+          <w:color w:val="000000" w:themeColor="text1"/>
+          <w:lang w:val="en-US"/>
+        </w:rPr>
+        <w:t xml:space="preserve">6 </w:t>
+      </w:r>
+      <w:r>
+        <w:rPr>
+          <w:rFonts w:eastAsiaTheme="majorEastAsia"/>
+          <w:bCs/>
+          <w:noProof/>
+          <w:color w:val="000000" w:themeColor="text1"/>
+          <w:lang w:val="ru-RU"/>
+        </w:rPr>
+        <w:t>адреса</w:t>
+      </w:r>
+      <w:r>
+        <w:rPr>
+          <w:rFonts w:eastAsiaTheme="majorEastAsia"/>
+          <w:bCs/>
+          <w:noProof/>
+          <w:color w:val="000000" w:themeColor="text1"/>
+          <w:lang w:val="en-US"/>
+        </w:rPr>
+        <w:t xml:space="preserve">, </w:t>
+      </w:r>
+      <w:r>
+        <w:rPr>
+          <w:rFonts w:eastAsiaTheme="majorEastAsia"/>
+          <w:bCs/>
+          <w:noProof/>
+          <w:color w:val="000000" w:themeColor="text1"/>
+          <w:lang w:val="ru-RU"/>
+        </w:rPr>
+        <w:t>устанавливаем</w:t>
+      </w:r>
+      <w:r>
+        <w:rPr>
+          <w:rFonts w:eastAsiaTheme="majorEastAsia"/>
+          <w:bCs/>
+          <w:noProof/>
+          <w:color w:val="000000" w:themeColor="text1"/>
+          <w:lang w:val="en-US"/>
+        </w:rPr>
+        <w:t xml:space="preserve"> </w:t>
+      </w:r>
+      <w:r>
+        <w:rPr>
+          <w:rFonts w:eastAsiaTheme="majorEastAsia"/>
+          <w:bCs/>
+          <w:noProof/>
+          <w:color w:val="000000" w:themeColor="text1"/>
+          <w:lang w:val="ru-RU"/>
+        </w:rPr>
+        <w:t>на</w:t>
+      </w:r>
+      <w:r>
+        <w:rPr>
+          <w:rFonts w:eastAsiaTheme="majorEastAsia"/>
+          <w:bCs/>
+          <w:noProof/>
+          <w:color w:val="000000" w:themeColor="text1"/>
+          <w:lang w:val="en-US"/>
+        </w:rPr>
+        <w:t xml:space="preserve"> </w:t>
+      </w:r>
+      <w:r>
+        <w:rPr>
+          <w:rFonts w:eastAsiaTheme="majorEastAsia"/>
+          <w:bCs/>
+          <w:noProof/>
+          <w:color w:val="000000" w:themeColor="text1"/>
+          <w:lang w:val="en-US"/>
+        </w:rPr>
+        <w:t>astra</w:t>
+      </w:r>
+      <w:r>
+        <w:rPr>
+          <w:rFonts w:eastAsiaTheme="majorEastAsia"/>
+          <w:bCs/>
+          <w:noProof/>
+          <w:color w:val="000000" w:themeColor="text1"/>
+          <w:lang w:val="en-US"/>
+        </w:rPr>
+        <w:t xml:space="preserve">3 </w:t>
+      </w:r>
+      <w:r>
+        <w:rPr>
+          <w:rFonts w:eastAsiaTheme="majorEastAsia"/>
+          <w:bCs/>
+          <w:noProof/>
+          <w:color w:val="000000" w:themeColor="text1"/>
+          <w:lang w:val="en-US"/>
+        </w:rPr>
+        <w:t xml:space="preserve">auto IPv6 </w:t>
+      </w:r>
+      <w:r>
+        <w:rPr>
+          <w:rFonts w:eastAsiaTheme="majorEastAsia"/>
+          <w:bCs/>
+          <w:noProof/>
+          <w:color w:val="000000" w:themeColor="text1"/>
+          <w:lang w:val="ru-RU"/>
+        </w:rPr>
+        <w:t>подключение</w:t>
+      </w:r>
+      <w:r>
+        <w:rPr>
+          <w:rFonts w:eastAsiaTheme="majorEastAsia"/>
+          <w:bCs/>
+          <w:noProof/>
+          <w:color w:val="000000" w:themeColor="text1"/>
+          <w:lang w:val="en-US"/>
+        </w:rPr>
+        <w:t xml:space="preserve"> </w:t>
+      </w:r>
+      <w:r>
+        <w:rPr>
+          <w:rFonts w:eastAsiaTheme="majorEastAsia"/>
+          <w:bCs/>
+          <w:noProof/>
+          <w:color w:val="000000" w:themeColor="text1"/>
+          <w:lang w:val="ru-RU"/>
+        </w:rPr>
+        <w:t>в</w:t>
+      </w:r>
+      <w:r>
+        <w:rPr>
+          <w:rFonts w:eastAsiaTheme="majorEastAsia"/>
+          <w:bCs/>
+          <w:noProof/>
+          <w:color w:val="000000" w:themeColor="text1"/>
+          <w:lang w:val="en-US"/>
+        </w:rPr>
+        <w:t xml:space="preserve"> </w:t>
+      </w:r>
+      <w:r>
+        <w:rPr>
+          <w:rFonts w:eastAsiaTheme="majorEastAsia"/>
+          <w:bCs/>
+          <w:noProof/>
+          <w:color w:val="000000" w:themeColor="text1"/>
+          <w:lang w:val="ru-RU"/>
+        </w:rPr>
+        <w:t>адаптере</w:t>
+      </w:r>
+      <w:r>
+        <w:rPr>
+          <w:rFonts w:eastAsiaTheme="majorEastAsia"/>
+          <w:bCs/>
+          <w:noProof/>
+          <w:color w:val="000000" w:themeColor="text1"/>
+          <w:lang w:val="en-US"/>
+        </w:rPr>
+        <w:t xml:space="preserve"> </w:t>
+      </w:r>
+      <w:r>
+        <w:rPr>
+          <w:rFonts w:eastAsiaTheme="majorEastAsia"/>
+          <w:bCs/>
+          <w:noProof/>
+          <w:color w:val="000000" w:themeColor="text1"/>
+          <w:lang w:val="en-US"/>
+        </w:rPr>
+        <w:t>eth0.</w:t>
+      </w:r>
+    </w:p>
+    <w:p>
+      <w:pPr>
+        <w:autoSpaceDE w:val="0"/>
+        <w:autoSpaceDN w:val="0"/>
+        <w:adjustRightInd w:val="0"/>
+        <w:jc w:val="both"/>
+        <w:rPr>
+          <w:rFonts w:eastAsiaTheme="majorEastAsia"/>
+          <w:bCs/>
+          <w:noProof/>
+          <w:color w:val="000000" w:themeColor="text1"/>
+          <w:lang w:val="en-US"/>
+        </w:rPr>
+      </w:pPr>
+    </w:p>
+    <w:p>
+      <w:pPr>
+        <w:autoSpaceDE w:val="0"/>
+        <w:autoSpaceDN w:val="0"/>
+        <w:adjustRightInd w:val="0"/>
+        <w:jc w:val="both"/>
+        <w:rPr>
+          <w:rFonts w:eastAsiaTheme="majorEastAsia"/>
+          <w:bCs/>
+          <w:noProof/>
+          <w:color w:val="000000" w:themeColor="text1"/>
+          <w:lang w:val="en-US"/>
+        </w:rPr>
+      </w:pPr>
+      <w:r>
+        <w:rPr>
+          <w:rFonts w:eastAsiaTheme="majorEastAsia"/>
+          <w:bCs/>
+          <w:noProof/>
+          <w:color w:val="000000" w:themeColor="text1"/>
+          <w:lang w:val="en-US"/>
+        </w:rPr>
+        <w:drawing>
+          <wp:inline distT="0" distB="0" distL="0" distR="0" wp14:anchorId="47689A15" wp14:editId="7ED7D419">
+            <wp:extent cx="5007935" cy="689033"/>
+            <wp:effectExtent l="0" t="0" r="0" b="0"/>
+            <wp:docPr id="17" name="Picture 17"/>
+            <wp:cNvGraphicFramePr>
+              <a:graphicFrameLocks xmlns:a="http://schemas.openxmlformats.org/drawingml/2006/main" noChangeAspect="1"/>
+            </wp:cNvGraphicFramePr>
+            <a:graphic xmlns:a="http://schemas.openxmlformats.org/drawingml/2006/main">
+              <a:graphicData uri="http://schemas.openxmlformats.org/drawingml/2006/picture">
+                <pic:pic xmlns:pic="http://schemas.openxmlformats.org/drawingml/2006/picture">
+                  <pic:nvPicPr>
+                    <pic:cNvPr id="17" name="Picture 17"/>
+                    <pic:cNvPicPr/>
+                  </pic:nvPicPr>
+                  <pic:blipFill>
+                    <a:blip r:embed="rId23">
+                      <a:extLst>
+                        <a:ext uri="{28A0092B-C50C-407E-A947-70E740481C1C}">
+                          <a14:useLocalDpi xmlns:a14="http://schemas.microsoft.com/office/drawing/2010/main" val="0"/>
+                        </a:ext>
+                      </a:extLst>
+                    </a:blip>
+                    <a:stretch>
+                      <a:fillRect/>
+                    </a:stretch>
+                  </pic:blipFill>
+                  <pic:spPr>
+                    <a:xfrm>
+                      <a:off x="0" y="0"/>
+                      <a:ext cx="5088806" cy="700160"/>
+                    </a:xfrm>
+                    <a:prstGeom prst="rect">
+                      <a:avLst/>
+                    </a:prstGeom>
+                  </pic:spPr>
+                </pic:pic>
+              </a:graphicData>
+            </a:graphic>
+          </wp:inline>
+        </w:drawing>
+      </w:r>
+    </w:p>
+    <w:p>
+      <w:pPr>
+        <w:autoSpaceDE w:val="0"/>
+        <w:autoSpaceDN w:val="0"/>
+        <w:adjustRightInd w:val="0"/>
+        <w:jc w:val="both"/>
+        <w:rPr>
+          <w:rFonts w:eastAsiaTheme="majorEastAsia"/>
+          <w:bCs/>
+          <w:noProof/>
+          <w:color w:val="000000" w:themeColor="text1"/>
+          <w:lang w:val="en-US"/>
+        </w:rPr>
+      </w:pPr>
+    </w:p>
+    <w:p>
+      <w:pPr>
+        <w:autoSpaceDE w:val="0"/>
+        <w:autoSpaceDN w:val="0"/>
+        <w:adjustRightInd w:val="0"/>
+        <w:jc w:val="both"/>
+        <w:rPr>
+          <w:rFonts w:eastAsiaTheme="majorEastAsia"/>
+          <w:bCs/>
+          <w:noProof/>
+          <w:color w:val="000000" w:themeColor="text1"/>
+          <w:lang w:val="ru-RU"/>
+        </w:rPr>
+      </w:pPr>
+      <w:r>
+        <w:rPr>
+          <w:rFonts w:eastAsiaTheme="majorEastAsia"/>
+          <w:bCs/>
+          <w:noProof/>
+          <w:color w:val="000000" w:themeColor="text1"/>
+          <w:lang w:val="ru-RU"/>
+        </w:rPr>
+        <w:t xml:space="preserve">Выключаем </w:t>
+      </w:r>
+      <w:r>
+        <w:rPr>
+          <w:rFonts w:eastAsiaTheme="majorEastAsia"/>
+          <w:bCs/>
+          <w:noProof/>
+          <w:color w:val="000000" w:themeColor="text1"/>
+          <w:lang w:val="en-US"/>
+        </w:rPr>
+        <w:t>astra</w:t>
+      </w:r>
+      <w:r>
+        <w:rPr>
+          <w:rFonts w:eastAsiaTheme="majorEastAsia"/>
+          <w:bCs/>
+          <w:noProof/>
+          <w:color w:val="000000" w:themeColor="text1"/>
+          <w:lang w:val="ru-RU"/>
+        </w:rPr>
+        <w:t>3</w:t>
+      </w:r>
+      <w:r>
+        <w:rPr>
+          <w:rFonts w:eastAsiaTheme="majorEastAsia"/>
+          <w:bCs/>
+          <w:noProof/>
+          <w:color w:val="000000" w:themeColor="text1"/>
+          <w:lang w:val="ru-RU"/>
+        </w:rPr>
+        <w:t xml:space="preserve"> и включаем запись пакетов с виртуальной машины в файл</w:t>
+      </w:r>
+      <w:r>
+        <w:rPr>
+          <w:rFonts w:eastAsiaTheme="majorEastAsia"/>
+          <w:bCs/>
+          <w:noProof/>
+          <w:color w:val="000000" w:themeColor="text1"/>
+          <w:lang w:val="ru-RU"/>
+        </w:rPr>
+        <w:t>.</w:t>
+      </w:r>
+    </w:p>
+    <w:p>
+      <w:pPr>
+        <w:autoSpaceDE w:val="0"/>
+        <w:autoSpaceDN w:val="0"/>
+        <w:adjustRightInd w:val="0"/>
+        <w:jc w:val="both"/>
+        <w:rPr>
+          <w:rFonts w:eastAsiaTheme="majorEastAsia"/>
+          <w:bCs/>
+          <w:noProof/>
+          <w:color w:val="000000" w:themeColor="text1"/>
+          <w:lang w:val="ru-RU"/>
+        </w:rPr>
+      </w:pPr>
+    </w:p>
+    <w:p>
+      <w:pPr>
+        <w:autoSpaceDE w:val="0"/>
+        <w:autoSpaceDN w:val="0"/>
+        <w:adjustRightInd w:val="0"/>
+        <w:jc w:val="both"/>
+        <w:rPr>
+          <w:rFonts w:eastAsiaTheme="majorEastAsia"/>
+          <w:bCs/>
+          <w:noProof/>
+          <w:color w:val="000000" w:themeColor="text1"/>
+          <w:lang w:val="en-US"/>
+        </w:rPr>
+      </w:pPr>
+      <w:r>
+        <w:rPr>
+          <w:rFonts w:eastAsiaTheme="majorEastAsia"/>
+          <w:bCs/>
+          <w:noProof/>
+          <w:color w:val="000000" w:themeColor="text1"/>
+          <w:lang w:val="en-US"/>
+        </w:rPr>
+        <w:drawing>
+          <wp:inline distT="0" distB="0" distL="0" distR="0" wp14:anchorId="7BD6B563" wp14:editId="642534D0">
+            <wp:extent cx="5939790" cy="341630"/>
+            <wp:effectExtent l="0" t="0" r="3810" b="1270"/>
+            <wp:docPr id="18" name="Picture 18"/>
+            <wp:cNvGraphicFramePr>
+              <a:graphicFrameLocks xmlns:a="http://schemas.openxmlformats.org/drawingml/2006/main" noChangeAspect="1"/>
+            </wp:cNvGraphicFramePr>
+            <a:graphic xmlns:a="http://schemas.openxmlformats.org/drawingml/2006/main">
+              <a:graphicData uri="http://schemas.openxmlformats.org/drawingml/2006/picture">
+                <pic:pic xmlns:pic="http://schemas.openxmlformats.org/drawingml/2006/picture">
+                  <pic:nvPicPr>
+                    <pic:cNvPr id="18" name="Picture 18"/>
+                    <pic:cNvPicPr/>
+                  </pic:nvPicPr>
+                  <pic:blipFill>
+                    <a:blip r:embed="rId24" cstate="print">
+                      <a:extLst>
+                        <a:ext uri="{28A0092B-C50C-407E-A947-70E740481C1C}">
+                          <a14:useLocalDpi xmlns:a14="http://schemas.microsoft.com/office/drawing/2010/main" val="0"/>
+                        </a:ext>
+                      </a:extLst>
+                    </a:blip>
+                    <a:stretch>
+                      <a:fillRect/>
+                    </a:stretch>
+                  </pic:blipFill>
+                  <pic:spPr>
+                    <a:xfrm>
+                      <a:off x="0" y="0"/>
+                      <a:ext cx="5939790" cy="341630"/>
+                    </a:xfrm>
+                    <a:prstGeom prst="rect">
+                      <a:avLst/>
+                    </a:prstGeom>
+                  </pic:spPr>
+                </pic:pic>
+              </a:graphicData>
+            </a:graphic>
+          </wp:inline>
+        </w:drawing>
+      </w:r>
+    </w:p>
+    <w:p>
+      <w:pPr>
+        <w:autoSpaceDE w:val="0"/>
+        <w:autoSpaceDN w:val="0"/>
+        <w:adjustRightInd w:val="0"/>
+        <w:jc w:val="both"/>
+        <w:rPr>
+          <w:rFonts w:eastAsiaTheme="majorEastAsia"/>
+          <w:bCs/>
+          <w:noProof/>
+          <w:color w:val="000000" w:themeColor="text1"/>
+          <w:lang w:val="en-US"/>
+        </w:rPr>
+      </w:pPr>
+    </w:p>
+    <w:p>
+      <w:pPr>
+        <w:autoSpaceDE w:val="0"/>
+        <w:autoSpaceDN w:val="0"/>
+        <w:adjustRightInd w:val="0"/>
+        <w:jc w:val="both"/>
+        <w:rPr>
+          <w:rFonts w:eastAsiaTheme="majorEastAsia"/>
+          <w:bCs/>
+          <w:noProof/>
+          <w:color w:val="000000" w:themeColor="text1"/>
+          <w:lang w:val="ru-RU"/>
+        </w:rPr>
+      </w:pPr>
+      <w:r>
+        <w:rPr>
+          <w:rFonts w:eastAsiaTheme="majorEastAsia"/>
+          <w:bCs/>
+          <w:noProof/>
+          <w:color w:val="000000" w:themeColor="text1"/>
+          <w:lang w:val="ru-RU"/>
+        </w:rPr>
+        <w:lastRenderedPageBreak/>
+        <w:t xml:space="preserve">Запускаем машину примерно на 15 секунд и смотрим пакеты через </w:t>
+      </w:r>
+      <w:r>
+        <w:rPr>
+          <w:rFonts w:eastAsiaTheme="majorEastAsia"/>
+          <w:bCs/>
+          <w:noProof/>
+          <w:color w:val="000000" w:themeColor="text1"/>
+          <w:lang w:val="en-US"/>
+        </w:rPr>
+        <w:t>Wireshark</w:t>
+      </w:r>
+      <w:r>
+        <w:rPr>
+          <w:rFonts w:eastAsiaTheme="majorEastAsia"/>
+          <w:bCs/>
+          <w:noProof/>
+          <w:color w:val="000000" w:themeColor="text1"/>
+          <w:lang w:val="ru-RU"/>
+        </w:rPr>
+        <w:t>:</w:t>
+      </w:r>
+    </w:p>
+    <w:p>
+      <w:pPr>
+        <w:autoSpaceDE w:val="0"/>
+        <w:autoSpaceDN w:val="0"/>
+        <w:adjustRightInd w:val="0"/>
+        <w:jc w:val="both"/>
+        <w:rPr>
+          <w:rFonts w:eastAsiaTheme="majorEastAsia"/>
+          <w:bCs/>
+          <w:noProof/>
+          <w:color w:val="000000" w:themeColor="text1"/>
+          <w:lang w:val="ru-RU"/>
+        </w:rPr>
+      </w:pPr>
+    </w:p>
+    <w:p>
+      <w:pPr>
+        <w:autoSpaceDE w:val="0"/>
+        <w:autoSpaceDN w:val="0"/>
+        <w:adjustRightInd w:val="0"/>
+        <w:jc w:val="both"/>
+        <w:rPr>
+          <w:rFonts w:eastAsiaTheme="majorEastAsia"/>
+          <w:bCs/>
+          <w:noProof/>
+          <w:color w:val="000000" w:themeColor="text1"/>
+          <w:lang w:val="ru-RU"/>
+        </w:rPr>
+      </w:pPr>
     </w:p>
     <w:sectPr>
-      <w:footerReference w:type="default" r:id="rId9"/>
+      <w:footerReference w:type="default" r:id="rId25"/>
       <w:pgSz w:w="11906" w:h="16838"/>
       <w:pgMar w:top="1134" w:right="851" w:bottom="1134" w:left="1701" w:header="709" w:footer="709" w:gutter="0"/>
       <w:cols w:space="708"/>

</xml_diff>

<commit_message>
Finish up the 3rd report
</commit_message>
<xml_diff>
--- a/report_3.docx
+++ b/report_3.docx
@@ -3665,7 +3665,7 @@
           <w:bCs/>
           <w:noProof/>
           <w:color w:val="000000" w:themeColor="text1"/>
-          <w:lang w:val="en-US"/>
+          <w:lang w:val="ru-RU"/>
         </w:rPr>
       </w:pPr>
       <w:r>
@@ -3686,7 +3686,17 @@
           <w:color w:val="000000" w:themeColor="text1"/>
           <w:lang w:val="en-US"/>
         </w:rPr>
-        <w:t xml:space="preserve">MAC </w:t>
+        <w:t>MAC</w:t>
+      </w:r>
+      <w:r>
+        <w:rPr>
+          <w:rFonts w:eastAsiaTheme="majorEastAsia"/>
+          <w:bCs/>
+          <w:noProof/>
+          <w:color w:val="000000" w:themeColor="text1"/>
+          <w:lang w:val="ru-RU"/>
+        </w:rPr>
+        <w:t xml:space="preserve"> </w:t>
       </w:r>
       <w:r>
         <w:rPr>
@@ -3706,7 +3716,17 @@
           <w:color w:val="000000" w:themeColor="text1"/>
           <w:lang w:val="en-US"/>
         </w:rPr>
-        <w:t xml:space="preserve">IPv6 </w:t>
+        <w:t>IPv</w:t>
+      </w:r>
+      <w:r>
+        <w:rPr>
+          <w:rFonts w:eastAsiaTheme="majorEastAsia"/>
+          <w:bCs/>
+          <w:noProof/>
+          <w:color w:val="000000" w:themeColor="text1"/>
+          <w:lang w:val="ru-RU"/>
+        </w:rPr>
+        <w:t xml:space="preserve">6 </w:t>
       </w:r>
       <w:r>
         <w:rPr>
@@ -3724,7 +3744,7 @@
           <w:bCs/>
           <w:noProof/>
           <w:color w:val="000000" w:themeColor="text1"/>
-          <w:lang w:val="en-US"/>
+          <w:lang w:val="ru-RU"/>
         </w:rPr>
         <w:t>:</w:t>
       </w:r>
@@ -3740,7 +3760,7 @@
           <w:bCs/>
           <w:noProof/>
           <w:color w:val="000000" w:themeColor="text1"/>
-          <w:lang w:val="en-US"/>
+          <w:lang w:val="ru-RU"/>
         </w:rPr>
       </w:pPr>
     </w:p>
@@ -3756,7 +3776,7 @@
           <w:bCs/>
           <w:noProof/>
           <w:color w:val="000000" w:themeColor="text1"/>
-          <w:lang w:val="en-US"/>
+          <w:lang w:val="ru-RU"/>
         </w:rPr>
       </w:pPr>
       <w:r>
@@ -3777,7 +3797,17 @@
           <w:color w:val="000000" w:themeColor="text1"/>
           <w:lang w:val="en-US"/>
         </w:rPr>
-        <w:t>astra3</w:t>
+        <w:t>astra</w:t>
+      </w:r>
+      <w:r>
+        <w:rPr>
+          <w:rFonts w:eastAsiaTheme="majorEastAsia"/>
+          <w:bCs/>
+          <w:noProof/>
+          <w:color w:val="000000" w:themeColor="text1"/>
+          <w:lang w:val="ru-RU"/>
+        </w:rPr>
+        <w:t>3</w:t>
       </w:r>
     </w:p>
     <w:p>
@@ -3792,7 +3822,7 @@
           <w:bCs/>
           <w:noProof/>
           <w:color w:val="000000" w:themeColor="text1"/>
-          <w:lang w:val="en-US"/>
+          <w:lang w:val="ru-RU"/>
         </w:rPr>
       </w:pPr>
     </w:p>
@@ -5319,7 +5349,27 @@
           <w:color w:val="000000" w:themeColor="text1"/>
           <w:lang w:val="ru-RU"/>
         </w:rPr>
-        <w:t xml:space="preserve">00:2003:4:5::/64 </w:t>
+        <w:t>00:2003:4:5::/64</w:t>
+      </w:r>
+      <w:r>
+        <w:rPr>
+          <w:rFonts w:eastAsiaTheme="majorEastAsia"/>
+          <w:bCs/>
+          <w:noProof/>
+          <w:color w:val="000000" w:themeColor="text1"/>
+          <w:lang w:val="ru-RU"/>
+        </w:rPr>
+        <w:t xml:space="preserve"> по дате своего рождения (05.04.2003)</w:t>
+      </w:r>
+      <w:r>
+        <w:rPr>
+          <w:rFonts w:eastAsiaTheme="majorEastAsia"/>
+          <w:bCs/>
+          <w:noProof/>
+          <w:color w:val="000000" w:themeColor="text1"/>
+          <w:lang w:val="ru-RU"/>
+        </w:rPr>
+        <w:t xml:space="preserve"> </w:t>
       </w:r>
       <w:r>
         <w:rPr>
@@ -5588,22 +5638,22 @@
           <w:bCs/>
           <w:noProof/>
           <w:color w:val="000000" w:themeColor="text1"/>
-          <w:lang w:val="en-US"/>
-        </w:rPr>
-      </w:pPr>
-      <w:r>
-        <w:rPr>
-          <w:rFonts w:eastAsiaTheme="majorEastAsia"/>
-          <w:bCs/>
-          <w:noProof/>
-          <w:color w:val="000000" w:themeColor="text1"/>
-          <w:lang w:val="en-US"/>
+          <w:lang w:val="ru-RU"/>
+        </w:rPr>
+      </w:pPr>
+      <w:r>
+        <w:rPr>
+          <w:rFonts w:eastAsiaTheme="majorEastAsia"/>
+          <w:bCs/>
+          <w:noProof/>
+          <w:color w:val="000000" w:themeColor="text1"/>
+          <w:lang w:val="ru-RU"/>
         </w:rPr>
         <w:drawing>
-          <wp:inline distT="0" distB="0" distL="0" distR="0" wp14:anchorId="3D3B534F" wp14:editId="739C3ACE">
-            <wp:extent cx="5939790" cy="1256030"/>
-            <wp:effectExtent l="0" t="0" r="3810" b="1270"/>
-            <wp:docPr id="15" name="Picture 15"/>
+          <wp:inline distT="0" distB="0" distL="0" distR="0" wp14:anchorId="30E025CD" wp14:editId="1E4F2059">
+            <wp:extent cx="5550946" cy="1494257"/>
+            <wp:effectExtent l="0" t="0" r="0" b="4445"/>
+            <wp:docPr id="26" name="Picture 26"/>
             <wp:cNvGraphicFramePr>
               <a:graphicFrameLocks xmlns:a="http://schemas.openxmlformats.org/drawingml/2006/main" noChangeAspect="1"/>
             </wp:cNvGraphicFramePr>
@@ -5611,11 +5661,11 @@
               <a:graphicData uri="http://schemas.openxmlformats.org/drawingml/2006/picture">
                 <pic:pic xmlns:pic="http://schemas.openxmlformats.org/drawingml/2006/picture">
                   <pic:nvPicPr>
-                    <pic:cNvPr id="15" name="Picture 15"/>
+                    <pic:cNvPr id="26" name="Picture 26"/>
                     <pic:cNvPicPr/>
                   </pic:nvPicPr>
                   <pic:blipFill>
-                    <a:blip r:embed="rId22" cstate="print">
+                    <a:blip r:embed="rId22">
                       <a:extLst>
                         <a:ext uri="{28A0092B-C50C-407E-A947-70E740481C1C}">
                           <a14:useLocalDpi xmlns:a14="http://schemas.microsoft.com/office/drawing/2010/main" val="0"/>
@@ -5629,7 +5679,7 @@
                   <pic:spPr>
                     <a:xfrm>
                       <a:off x="0" y="0"/>
-                      <a:ext cx="5939790" cy="1256030"/>
+                      <a:ext cx="5563889" cy="1497741"/>
                     </a:xfrm>
                     <a:prstGeom prst="rect">
                       <a:avLst/>
@@ -6239,6 +6289,7 @@
           <w:color w:val="000000" w:themeColor="text1"/>
           <w:lang w:val="en-US"/>
         </w:rPr>
+        <w:lastRenderedPageBreak/>
         <w:drawing>
           <wp:inline distT="0" distB="0" distL="0" distR="0" wp14:anchorId="7BD6B563" wp14:editId="642534D0">
             <wp:extent cx="5939790" cy="341630"/>
@@ -6319,7 +6370,6 @@
           <w:color w:val="000000" w:themeColor="text1"/>
           <w:lang w:val="ru-RU"/>
         </w:rPr>
-        <w:lastRenderedPageBreak/>
         <w:t xml:space="preserve">Запускаем машину примерно на 15 секунд и смотрим пакеты через </w:t>
       </w:r>
       <w:r>
@@ -6484,7 +6534,7 @@
           <w:bCs/>
           <w:noProof/>
           <w:color w:val="000000" w:themeColor="text1"/>
-          <w:lang w:val="ru-RU"/>
+          <w:lang w:val="en-US"/>
         </w:rPr>
       </w:pPr>
     </w:p>
@@ -6499,22 +6549,22 @@
           <w:bCs/>
           <w:noProof/>
           <w:color w:val="000000" w:themeColor="text1"/>
-          <w:lang w:val="en-US"/>
-        </w:rPr>
-      </w:pPr>
-      <w:r>
-        <w:rPr>
-          <w:rFonts w:eastAsiaTheme="majorEastAsia"/>
-          <w:bCs/>
-          <w:noProof/>
-          <w:color w:val="000000" w:themeColor="text1"/>
-          <w:lang w:val="en-US"/>
+          <w:lang w:val="ru-RU"/>
+        </w:rPr>
+      </w:pPr>
+      <w:r>
+        <w:rPr>
+          <w:rFonts w:eastAsiaTheme="majorEastAsia"/>
+          <w:bCs/>
+          <w:noProof/>
+          <w:color w:val="000000" w:themeColor="text1"/>
+          <w:lang w:val="ru-RU"/>
         </w:rPr>
         <w:drawing>
-          <wp:inline distT="0" distB="0" distL="0" distR="0" wp14:anchorId="74B0397E" wp14:editId="5CD6F6EF">
-            <wp:extent cx="5939790" cy="1441450"/>
-            <wp:effectExtent l="0" t="0" r="3810" b="6350"/>
-            <wp:docPr id="19" name="Picture 19"/>
+          <wp:inline distT="0" distB="0" distL="0" distR="0" wp14:anchorId="392E4861" wp14:editId="3DAF74F7">
+            <wp:extent cx="5939790" cy="1429385"/>
+            <wp:effectExtent l="0" t="0" r="3810" b="5715"/>
+            <wp:docPr id="25" name="Picture 25"/>
             <wp:cNvGraphicFramePr>
               <a:graphicFrameLocks xmlns:a="http://schemas.openxmlformats.org/drawingml/2006/main" noChangeAspect="1"/>
             </wp:cNvGraphicFramePr>
@@ -6522,7 +6572,7 @@
               <a:graphicData uri="http://schemas.openxmlformats.org/drawingml/2006/picture">
                 <pic:pic xmlns:pic="http://schemas.openxmlformats.org/drawingml/2006/picture">
                   <pic:nvPicPr>
-                    <pic:cNvPr id="19" name="Picture 19"/>
+                    <pic:cNvPr id="25" name="Picture 25"/>
                     <pic:cNvPicPr/>
                   </pic:nvPicPr>
                   <pic:blipFill>
@@ -6540,7 +6590,7 @@
                   <pic:spPr>
                     <a:xfrm>
                       <a:off x="0" y="0"/>
-                      <a:ext cx="5939790" cy="1441450"/>
+                      <a:ext cx="5939790" cy="1429385"/>
                     </a:xfrm>
                     <a:prstGeom prst="rect">
                       <a:avLst/>
@@ -6590,7 +6640,27 @@
           <w:color w:val="000000" w:themeColor="text1"/>
           <w:lang w:val="ru-RU"/>
         </w:rPr>
-        <w:t xml:space="preserve">Пробуем «пинговать» хост-машину с </w:t>
+        <w:t xml:space="preserve">Пробуем «пинговать» </w:t>
+      </w:r>
+      <w:r>
+        <w:rPr>
+          <w:rFonts w:eastAsiaTheme="majorEastAsia"/>
+          <w:bCs/>
+          <w:noProof/>
+          <w:color w:val="000000" w:themeColor="text1"/>
+          <w:lang w:val="ru-RU"/>
+        </w:rPr>
+        <w:t>роутер</w:t>
+      </w:r>
+      <w:r>
+        <w:rPr>
+          <w:rFonts w:eastAsiaTheme="majorEastAsia"/>
+          <w:bCs/>
+          <w:noProof/>
+          <w:color w:val="000000" w:themeColor="text1"/>
+          <w:lang w:val="ru-RU"/>
+        </w:rPr>
+        <w:t xml:space="preserve"> с </w:t>
       </w:r>
       <w:r>
         <w:rPr>
@@ -6651,10 +6721,10 @@
           <w:lang w:val="en-US"/>
         </w:rPr>
         <w:drawing>
-          <wp:inline distT="0" distB="0" distL="0" distR="0" wp14:anchorId="4EB9BFFB" wp14:editId="47E7F0FB">
-            <wp:extent cx="5939790" cy="766445"/>
+          <wp:inline distT="0" distB="0" distL="0" distR="0" wp14:anchorId="584D0B74" wp14:editId="5C39B5A7">
+            <wp:extent cx="5939790" cy="1376680"/>
             <wp:effectExtent l="0" t="0" r="3810" b="0"/>
-            <wp:docPr id="21" name="Picture 21"/>
+            <wp:docPr id="27" name="Picture 27"/>
             <wp:cNvGraphicFramePr>
               <a:graphicFrameLocks xmlns:a="http://schemas.openxmlformats.org/drawingml/2006/main" noChangeAspect="1"/>
             </wp:cNvGraphicFramePr>
@@ -6662,7 +6732,7 @@
               <a:graphicData uri="http://schemas.openxmlformats.org/drawingml/2006/picture">
                 <pic:pic xmlns:pic="http://schemas.openxmlformats.org/drawingml/2006/picture">
                   <pic:nvPicPr>
-                    <pic:cNvPr id="21" name="Picture 21"/>
+                    <pic:cNvPr id="27" name="Picture 27"/>
                     <pic:cNvPicPr/>
                   </pic:nvPicPr>
                   <pic:blipFill>
@@ -6680,7 +6750,7 @@
                   <pic:spPr>
                     <a:xfrm>
                       <a:off x="0" y="0"/>
-                      <a:ext cx="5939790" cy="766445"/>
+                      <a:ext cx="5939790" cy="1376680"/>
                     </a:xfrm>
                     <a:prstGeom prst="rect">
                       <a:avLst/>
@@ -6731,10 +6801,10 @@
           <w:lang w:val="en-US"/>
         </w:rPr>
         <w:drawing>
-          <wp:inline distT="0" distB="0" distL="0" distR="0" wp14:anchorId="53C4E29E" wp14:editId="35D7F3EA">
-            <wp:extent cx="5939790" cy="652145"/>
-            <wp:effectExtent l="0" t="0" r="3810" b="0"/>
-            <wp:docPr id="22" name="Picture 22"/>
+          <wp:inline distT="0" distB="0" distL="0" distR="0" wp14:anchorId="0E717366" wp14:editId="20484EEB">
+            <wp:extent cx="5939790" cy="1114425"/>
+            <wp:effectExtent l="0" t="0" r="3810" b="3175"/>
+            <wp:docPr id="28" name="Picture 28"/>
             <wp:cNvGraphicFramePr>
               <a:graphicFrameLocks xmlns:a="http://schemas.openxmlformats.org/drawingml/2006/main" noChangeAspect="1"/>
             </wp:cNvGraphicFramePr>
@@ -6742,7 +6812,7 @@
               <a:graphicData uri="http://schemas.openxmlformats.org/drawingml/2006/picture">
                 <pic:pic xmlns:pic="http://schemas.openxmlformats.org/drawingml/2006/picture">
                   <pic:nvPicPr>
-                    <pic:cNvPr id="22" name="Picture 22"/>
+                    <pic:cNvPr id="28" name="Picture 28"/>
                     <pic:cNvPicPr/>
                   </pic:nvPicPr>
                   <pic:blipFill>
@@ -6760,7 +6830,7 @@
                   <pic:spPr>
                     <a:xfrm>
                       <a:off x="0" y="0"/>
-                      <a:ext cx="5939790" cy="652145"/>
+                      <a:ext cx="5939790" cy="1114425"/>
                     </a:xfrm>
                     <a:prstGeom prst="rect">
                       <a:avLst/>
@@ -6881,6 +6951,36 @@
           <w:lang w:val="ru-RU"/>
         </w:rPr>
         <w:t>.</w:t>
+      </w:r>
+      <w:r>
+        <w:rPr>
+          <w:rFonts w:eastAsiaTheme="majorEastAsia"/>
+          <w:bCs/>
+          <w:noProof/>
+          <w:color w:val="000000" w:themeColor="text1"/>
+          <w:lang w:val="ru-RU"/>
+        </w:rPr>
+        <w:t xml:space="preserve"> </w:t>
+      </w:r>
+      <w:r>
+        <w:rPr>
+          <w:rFonts w:eastAsiaTheme="majorEastAsia"/>
+          <w:bCs/>
+          <w:noProof/>
+          <w:color w:val="000000" w:themeColor="text1"/>
+          <w:lang w:val="ru-RU"/>
+        </w:rPr>
+        <w:t xml:space="preserve">Далее стандартные пакеты </w:t>
+      </w:r>
+      <w:r>
+        <w:rPr>
+          <w:rFonts w:eastAsiaTheme="majorEastAsia"/>
+          <w:bCs/>
+          <w:noProof/>
+          <w:color w:val="000000" w:themeColor="text1"/>
+          <w:lang w:val="en-US"/>
+        </w:rPr>
+        <w:t>echo request-reply.</w:t>
       </w:r>
     </w:p>
     <w:p>
@@ -7257,34 +7357,20 @@
           <w:lang w:val="ru-RU"/>
         </w:rPr>
       </w:pPr>
-    </w:p>
-    <w:p>
-      <w:pPr>
-        <w:autoSpaceDE w:val="0"/>
-        <w:autoSpaceDN w:val="0"/>
-        <w:adjustRightInd w:val="0"/>
-        <w:jc w:val="both"/>
-        <w:rPr>
-          <w:rFonts w:eastAsiaTheme="majorEastAsia"/>
-          <w:bCs/>
-          <w:noProof/>
-          <w:color w:val="000000" w:themeColor="text1"/>
-          <w:lang w:val="ru-RU"/>
-        </w:rPr>
-      </w:pPr>
-      <w:r>
-        <w:rPr>
-          <w:rFonts w:eastAsiaTheme="majorEastAsia"/>
-          <w:bCs/>
-          <w:noProof/>
-          <w:color w:val="000000" w:themeColor="text1"/>
-          <w:lang w:val="ru-RU"/>
-        </w:rPr>
+      <w:r>
+        <w:rPr>
+          <w:rFonts w:eastAsiaTheme="majorEastAsia"/>
+          <w:bCs/>
+          <w:noProof/>
+          <w:color w:val="000000" w:themeColor="text1"/>
+          <w:lang w:val="en-US"/>
+        </w:rPr>
+        <w:lastRenderedPageBreak/>
         <w:drawing>
-          <wp:inline distT="0" distB="0" distL="0" distR="0" wp14:anchorId="02BCEE0B" wp14:editId="0AF93AA1">
-            <wp:extent cx="5939790" cy="1903095"/>
-            <wp:effectExtent l="0" t="0" r="3810" b="1905"/>
-            <wp:docPr id="24" name="Picture 24"/>
+          <wp:inline distT="0" distB="0" distL="0" distR="0" wp14:anchorId="186F662D" wp14:editId="4703EB68">
+            <wp:extent cx="5658522" cy="1820237"/>
+            <wp:effectExtent l="0" t="0" r="0" b="0"/>
+            <wp:docPr id="29" name="Picture 29"/>
             <wp:cNvGraphicFramePr>
               <a:graphicFrameLocks xmlns:a="http://schemas.openxmlformats.org/drawingml/2006/main" noChangeAspect="1"/>
             </wp:cNvGraphicFramePr>
@@ -7292,7 +7378,7 @@
               <a:graphicData uri="http://schemas.openxmlformats.org/drawingml/2006/picture">
                 <pic:pic xmlns:pic="http://schemas.openxmlformats.org/drawingml/2006/picture">
                   <pic:nvPicPr>
-                    <pic:cNvPr id="24" name="Picture 24"/>
+                    <pic:cNvPr id="29" name="Picture 29"/>
                     <pic:cNvPicPr/>
                   </pic:nvPicPr>
                   <pic:blipFill>
@@ -7310,7 +7396,7 @@
                   <pic:spPr>
                     <a:xfrm>
                       <a:off x="0" y="0"/>
-                      <a:ext cx="5939790" cy="1903095"/>
+                      <a:ext cx="5745779" cy="1848306"/>
                     </a:xfrm>
                     <a:prstGeom prst="rect">
                       <a:avLst/>
@@ -7337,206 +7423,6 @@
           <w:lang w:val="ru-RU"/>
         </w:rPr>
       </w:pPr>
-      <w:r>
-        <w:rPr>
-          <w:rFonts w:eastAsiaTheme="majorEastAsia"/>
-          <w:bCs/>
-          <w:noProof/>
-          <w:color w:val="000000" w:themeColor="text1"/>
-          <w:lang w:val="ru-RU"/>
-        </w:rPr>
-        <w:t xml:space="preserve">Основной </w:t>
-      </w:r>
-      <w:r>
-        <w:rPr>
-          <w:rFonts w:eastAsiaTheme="majorEastAsia"/>
-          <w:bCs/>
-          <w:noProof/>
-          <w:color w:val="000000" w:themeColor="text1"/>
-          <w:lang w:val="ru-RU"/>
-        </w:rPr>
-        <w:t>(</w:t>
-      </w:r>
-      <w:r>
-        <w:rPr>
-          <w:rFonts w:eastAsiaTheme="majorEastAsia"/>
-          <w:bCs/>
-          <w:noProof/>
-          <w:color w:val="000000" w:themeColor="text1"/>
-          <w:lang w:val="en-US"/>
-        </w:rPr>
-        <w:t>EUI</w:t>
-      </w:r>
-      <w:r>
-        <w:rPr>
-          <w:rFonts w:eastAsiaTheme="majorEastAsia"/>
-          <w:bCs/>
-          <w:noProof/>
-          <w:color w:val="000000" w:themeColor="text1"/>
-          <w:lang w:val="ru-RU"/>
-        </w:rPr>
-        <w:t xml:space="preserve">-64) </w:t>
-      </w:r>
-      <w:r>
-        <w:rPr>
-          <w:rFonts w:eastAsiaTheme="majorEastAsia"/>
-          <w:bCs/>
-          <w:noProof/>
-          <w:color w:val="000000" w:themeColor="text1"/>
-          <w:lang w:val="ru-RU"/>
-        </w:rPr>
-        <w:t>в данном случае</w:t>
-      </w:r>
-      <w:r>
-        <w:rPr>
-          <w:rFonts w:eastAsiaTheme="majorEastAsia"/>
-          <w:bCs/>
-          <w:noProof/>
-          <w:color w:val="000000" w:themeColor="text1"/>
-          <w:lang w:val="ru-RU"/>
-        </w:rPr>
-        <w:t xml:space="preserve">: </w:t>
-      </w:r>
-      <w:r>
-        <w:rPr>
-          <w:rFonts w:eastAsiaTheme="majorEastAsia"/>
-          <w:b/>
-          <w:noProof/>
-          <w:color w:val="000000" w:themeColor="text1"/>
-          <w:lang w:val="en-US"/>
-        </w:rPr>
-        <w:t>fd</w:t>
-      </w:r>
-      <w:r>
-        <w:rPr>
-          <w:rFonts w:eastAsiaTheme="majorEastAsia"/>
-          <w:b/>
-          <w:noProof/>
-          <w:color w:val="000000" w:themeColor="text1"/>
-          <w:lang w:val="ru-RU"/>
-        </w:rPr>
-        <w:t>00:2003:4:5:</w:t>
-      </w:r>
-      <w:r>
-        <w:rPr>
-          <w:rFonts w:eastAsiaTheme="majorEastAsia"/>
-          <w:b/>
-          <w:noProof/>
-          <w:color w:val="000000" w:themeColor="text1"/>
-          <w:lang w:val="en-US"/>
-        </w:rPr>
-        <w:t>a</w:t>
-      </w:r>
-      <w:r>
-        <w:rPr>
-          <w:rFonts w:eastAsiaTheme="majorEastAsia"/>
-          <w:b/>
-          <w:noProof/>
-          <w:color w:val="000000" w:themeColor="text1"/>
-          <w:lang w:val="ru-RU"/>
-        </w:rPr>
-        <w:t>00:27</w:t>
-      </w:r>
-      <w:r>
-        <w:rPr>
-          <w:rFonts w:eastAsiaTheme="majorEastAsia"/>
-          <w:b/>
-          <w:noProof/>
-          <w:color w:val="000000" w:themeColor="text1"/>
-          <w:lang w:val="en-US"/>
-        </w:rPr>
-        <w:t>ff</w:t>
-      </w:r>
-      <w:r>
-        <w:rPr>
-          <w:rFonts w:eastAsiaTheme="majorEastAsia"/>
-          <w:b/>
-          <w:noProof/>
-          <w:color w:val="000000" w:themeColor="text1"/>
-          <w:lang w:val="ru-RU"/>
-        </w:rPr>
-        <w:t>:</w:t>
-      </w:r>
-      <w:r>
-        <w:rPr>
-          <w:rFonts w:eastAsiaTheme="majorEastAsia"/>
-          <w:b/>
-          <w:noProof/>
-          <w:color w:val="000000" w:themeColor="text1"/>
-          <w:lang w:val="en-US"/>
-        </w:rPr>
-        <w:t>fe</w:t>
-      </w:r>
-      <w:r>
-        <w:rPr>
-          <w:rFonts w:eastAsiaTheme="majorEastAsia"/>
-          <w:b/>
-          <w:noProof/>
-          <w:color w:val="000000" w:themeColor="text1"/>
-          <w:lang w:val="ru-RU"/>
-        </w:rPr>
-        <w:t>97:</w:t>
-      </w:r>
-      <w:r>
-        <w:rPr>
-          <w:rFonts w:eastAsiaTheme="majorEastAsia"/>
-          <w:b/>
-          <w:noProof/>
-          <w:color w:val="000000" w:themeColor="text1"/>
-          <w:lang w:val="en-US"/>
-        </w:rPr>
-        <w:t>c</w:t>
-      </w:r>
-      <w:r>
-        <w:rPr>
-          <w:rFonts w:eastAsiaTheme="majorEastAsia"/>
-          <w:b/>
-          <w:noProof/>
-          <w:color w:val="000000" w:themeColor="text1"/>
-          <w:lang w:val="ru-RU"/>
-        </w:rPr>
-        <w:t>6</w:t>
-      </w:r>
-      <w:r>
-        <w:rPr>
-          <w:rFonts w:eastAsiaTheme="majorEastAsia"/>
-          <w:b/>
-          <w:noProof/>
-          <w:color w:val="000000" w:themeColor="text1"/>
-          <w:lang w:val="en-US"/>
-        </w:rPr>
-        <w:t>a</w:t>
-      </w:r>
-      <w:r>
-        <w:rPr>
-          <w:rFonts w:eastAsiaTheme="majorEastAsia"/>
-          <w:b/>
-          <w:noProof/>
-          <w:color w:val="000000" w:themeColor="text1"/>
-          <w:lang w:val="ru-RU"/>
-        </w:rPr>
-        <w:t>6 (</w:t>
-      </w:r>
-      <w:r>
-        <w:rPr>
-          <w:rFonts w:eastAsiaTheme="majorEastAsia"/>
-          <w:b/>
-          <w:noProof/>
-          <w:color w:val="000000" w:themeColor="text1"/>
-          <w:lang w:val="en-US"/>
-        </w:rPr>
-        <w:t>mngtmpaddr</w:t>
-      </w:r>
-      <w:r>
-        <w:rPr>
-          <w:rFonts w:eastAsiaTheme="majorEastAsia"/>
-          <w:b/>
-          <w:noProof/>
-          <w:color w:val="000000" w:themeColor="text1"/>
-          <w:lang w:val="ru-RU"/>
-        </w:rPr>
-        <w:t>)</w:t>
-      </w:r>
     </w:p>
     <w:p>
       <w:pPr>
@@ -7549,26 +7435,66 @@
           <w:bCs/>
           <w:noProof/>
           <w:color w:val="000000" w:themeColor="text1"/>
-          <w:lang w:val="en-US"/>
-        </w:rPr>
-      </w:pPr>
-      <w:r>
-        <w:rPr>
-          <w:rFonts w:eastAsiaTheme="majorEastAsia"/>
-          <w:bCs/>
-          <w:noProof/>
-          <w:color w:val="000000" w:themeColor="text1"/>
-          <w:lang w:val="ru-RU"/>
-        </w:rPr>
-        <w:t>Временный</w:t>
-      </w:r>
-      <w:r>
-        <w:rPr>
-          <w:rFonts w:eastAsiaTheme="majorEastAsia"/>
-          <w:bCs/>
-          <w:noProof/>
-          <w:color w:val="000000" w:themeColor="text1"/>
-          <w:lang w:val="en-US"/>
+          <w:lang w:val="ru-RU"/>
+        </w:rPr>
+      </w:pPr>
+      <w:r>
+        <w:rPr>
+          <w:rFonts w:eastAsiaTheme="majorEastAsia"/>
+          <w:bCs/>
+          <w:noProof/>
+          <w:color w:val="000000" w:themeColor="text1"/>
+          <w:lang w:val="ru-RU"/>
+        </w:rPr>
+        <w:t xml:space="preserve">Основной </w:t>
+      </w:r>
+      <w:r>
+        <w:rPr>
+          <w:rFonts w:eastAsiaTheme="majorEastAsia"/>
+          <w:bCs/>
+          <w:noProof/>
+          <w:color w:val="000000" w:themeColor="text1"/>
+          <w:lang w:val="ru-RU"/>
+        </w:rPr>
+        <w:t>(</w:t>
+      </w:r>
+      <w:r>
+        <w:rPr>
+          <w:rFonts w:eastAsiaTheme="majorEastAsia"/>
+          <w:bCs/>
+          <w:noProof/>
+          <w:color w:val="000000" w:themeColor="text1"/>
+          <w:lang w:val="en-US"/>
+        </w:rPr>
+        <w:t>EUI</w:t>
+      </w:r>
+      <w:r>
+        <w:rPr>
+          <w:rFonts w:eastAsiaTheme="majorEastAsia"/>
+          <w:bCs/>
+          <w:noProof/>
+          <w:color w:val="000000" w:themeColor="text1"/>
+          <w:lang w:val="ru-RU"/>
+        </w:rPr>
+        <w:t xml:space="preserve">-64) </w:t>
+      </w:r>
+      <w:r>
+        <w:rPr>
+          <w:rFonts w:eastAsiaTheme="majorEastAsia"/>
+          <w:bCs/>
+          <w:noProof/>
+          <w:color w:val="000000" w:themeColor="text1"/>
+          <w:lang w:val="ru-RU"/>
+        </w:rPr>
+        <w:t>в данном случае</w:t>
+      </w:r>
+      <w:r>
+        <w:rPr>
+          <w:rFonts w:eastAsiaTheme="majorEastAsia"/>
+          <w:bCs/>
+          <w:noProof/>
+          <w:color w:val="000000" w:themeColor="text1"/>
+          <w:lang w:val="ru-RU"/>
         </w:rPr>
         <w:t xml:space="preserve">: </w:t>
       </w:r>
@@ -7580,7 +7506,137 @@
           <w:color w:val="000000" w:themeColor="text1"/>
           <w:lang w:val="en-US"/>
         </w:rPr>
-        <w:t>fd00:2003:4:5:a981:3c9c:1703:44bd (temporary)</w:t>
+        <w:t>fd</w:t>
+      </w:r>
+      <w:r>
+        <w:rPr>
+          <w:rFonts w:eastAsiaTheme="majorEastAsia"/>
+          <w:b/>
+          <w:noProof/>
+          <w:color w:val="000000" w:themeColor="text1"/>
+          <w:lang w:val="ru-RU"/>
+        </w:rPr>
+        <w:t>00:2003:4:5:</w:t>
+      </w:r>
+      <w:r>
+        <w:rPr>
+          <w:rFonts w:eastAsiaTheme="majorEastAsia"/>
+          <w:b/>
+          <w:noProof/>
+          <w:color w:val="000000" w:themeColor="text1"/>
+          <w:lang w:val="en-US"/>
+        </w:rPr>
+        <w:t>a</w:t>
+      </w:r>
+      <w:r>
+        <w:rPr>
+          <w:rFonts w:eastAsiaTheme="majorEastAsia"/>
+          <w:b/>
+          <w:noProof/>
+          <w:color w:val="000000" w:themeColor="text1"/>
+          <w:lang w:val="ru-RU"/>
+        </w:rPr>
+        <w:t>00:27</w:t>
+      </w:r>
+      <w:r>
+        <w:rPr>
+          <w:rFonts w:eastAsiaTheme="majorEastAsia"/>
+          <w:b/>
+          <w:noProof/>
+          <w:color w:val="000000" w:themeColor="text1"/>
+          <w:lang w:val="en-US"/>
+        </w:rPr>
+        <w:t>ff</w:t>
+      </w:r>
+      <w:r>
+        <w:rPr>
+          <w:rFonts w:eastAsiaTheme="majorEastAsia"/>
+          <w:b/>
+          <w:noProof/>
+          <w:color w:val="000000" w:themeColor="text1"/>
+          <w:lang w:val="ru-RU"/>
+        </w:rPr>
+        <w:t>:</w:t>
+      </w:r>
+      <w:r>
+        <w:rPr>
+          <w:rFonts w:eastAsiaTheme="majorEastAsia"/>
+          <w:b/>
+          <w:noProof/>
+          <w:color w:val="000000" w:themeColor="text1"/>
+          <w:lang w:val="en-US"/>
+        </w:rPr>
+        <w:t>fe</w:t>
+      </w:r>
+      <w:r>
+        <w:rPr>
+          <w:rFonts w:eastAsiaTheme="majorEastAsia"/>
+          <w:b/>
+          <w:noProof/>
+          <w:color w:val="000000" w:themeColor="text1"/>
+          <w:lang w:val="ru-RU"/>
+        </w:rPr>
+        <w:t>97:</w:t>
+      </w:r>
+      <w:r>
+        <w:rPr>
+          <w:rFonts w:eastAsiaTheme="majorEastAsia"/>
+          <w:b/>
+          <w:noProof/>
+          <w:color w:val="000000" w:themeColor="text1"/>
+          <w:lang w:val="en-US"/>
+        </w:rPr>
+        <w:t>c</w:t>
+      </w:r>
+      <w:r>
+        <w:rPr>
+          <w:rFonts w:eastAsiaTheme="majorEastAsia"/>
+          <w:b/>
+          <w:noProof/>
+          <w:color w:val="000000" w:themeColor="text1"/>
+          <w:lang w:val="ru-RU"/>
+        </w:rPr>
+        <w:t>6</w:t>
+      </w:r>
+      <w:r>
+        <w:rPr>
+          <w:rFonts w:eastAsiaTheme="majorEastAsia"/>
+          <w:b/>
+          <w:noProof/>
+          <w:color w:val="000000" w:themeColor="text1"/>
+          <w:lang w:val="en-US"/>
+        </w:rPr>
+        <w:t>a</w:t>
+      </w:r>
+      <w:r>
+        <w:rPr>
+          <w:rFonts w:eastAsiaTheme="majorEastAsia"/>
+          <w:b/>
+          <w:noProof/>
+          <w:color w:val="000000" w:themeColor="text1"/>
+          <w:lang w:val="ru-RU"/>
+        </w:rPr>
+        <w:t>6 (</w:t>
+      </w:r>
+      <w:r>
+        <w:rPr>
+          <w:rFonts w:eastAsiaTheme="majorEastAsia"/>
+          <w:b/>
+          <w:noProof/>
+          <w:color w:val="000000" w:themeColor="text1"/>
+          <w:lang w:val="en-US"/>
+        </w:rPr>
+        <w:t>mngtmpaddr</w:t>
+      </w:r>
+      <w:r>
+        <w:rPr>
+          <w:rFonts w:eastAsiaTheme="majorEastAsia"/>
+          <w:b/>
+          <w:noProof/>
+          <w:color w:val="000000" w:themeColor="text1"/>
+          <w:lang w:val="ru-RU"/>
+        </w:rPr>
+        <w:t>)</w:t>
       </w:r>
     </w:p>
     <w:p>
@@ -7597,6 +7653,116 @@
           <w:lang w:val="en-US"/>
         </w:rPr>
       </w:pPr>
+      <w:r>
+        <w:rPr>
+          <w:rFonts w:eastAsiaTheme="majorEastAsia"/>
+          <w:bCs/>
+          <w:noProof/>
+          <w:color w:val="000000" w:themeColor="text1"/>
+          <w:lang w:val="ru-RU"/>
+        </w:rPr>
+        <w:t>Временный</w:t>
+      </w:r>
+      <w:r>
+        <w:rPr>
+          <w:rFonts w:eastAsiaTheme="majorEastAsia"/>
+          <w:bCs/>
+          <w:noProof/>
+          <w:color w:val="000000" w:themeColor="text1"/>
+          <w:lang w:val="en-US"/>
+        </w:rPr>
+        <w:t xml:space="preserve">: </w:t>
+      </w:r>
+      <w:r>
+        <w:rPr>
+          <w:rFonts w:eastAsiaTheme="majorEastAsia"/>
+          <w:b/>
+          <w:noProof/>
+          <w:color w:val="000000" w:themeColor="text1"/>
+          <w:lang w:val="en-US"/>
+        </w:rPr>
+        <w:t>fd00:2003:4:5:</w:t>
+      </w:r>
+      <w:r>
+        <w:rPr>
+          <w:rFonts w:eastAsiaTheme="majorEastAsia"/>
+          <w:b/>
+          <w:noProof/>
+          <w:color w:val="000000" w:themeColor="text1"/>
+          <w:lang w:val="en-US"/>
+        </w:rPr>
+        <w:t>4c71</w:t>
+      </w:r>
+      <w:r>
+        <w:rPr>
+          <w:rFonts w:eastAsiaTheme="majorEastAsia"/>
+          <w:b/>
+          <w:noProof/>
+          <w:color w:val="000000" w:themeColor="text1"/>
+          <w:lang w:val="en-US"/>
+        </w:rPr>
+        <w:t>:</w:t>
+      </w:r>
+      <w:r>
+        <w:rPr>
+          <w:rFonts w:eastAsiaTheme="majorEastAsia"/>
+          <w:b/>
+          <w:noProof/>
+          <w:color w:val="000000" w:themeColor="text1"/>
+          <w:lang w:val="en-US"/>
+        </w:rPr>
+        <w:t>a86d</w:t>
+      </w:r>
+      <w:r>
+        <w:rPr>
+          <w:rFonts w:eastAsiaTheme="majorEastAsia"/>
+          <w:b/>
+          <w:noProof/>
+          <w:color w:val="000000" w:themeColor="text1"/>
+          <w:lang w:val="en-US"/>
+        </w:rPr>
+        <w:t>:</w:t>
+      </w:r>
+      <w:r>
+        <w:rPr>
+          <w:rFonts w:eastAsiaTheme="majorEastAsia"/>
+          <w:b/>
+          <w:noProof/>
+          <w:color w:val="000000" w:themeColor="text1"/>
+          <w:lang w:val="en-US"/>
+        </w:rPr>
+        <w:t>b5b3</w:t>
+      </w:r>
+      <w:r>
+        <w:rPr>
+          <w:rFonts w:eastAsiaTheme="majorEastAsia"/>
+          <w:b/>
+          <w:noProof/>
+          <w:color w:val="000000" w:themeColor="text1"/>
+          <w:lang w:val="en-US"/>
+        </w:rPr>
+        <w:t>:</w:t>
+      </w:r>
+      <w:r>
+        <w:rPr>
+          <w:rFonts w:eastAsiaTheme="majorEastAsia"/>
+          <w:b/>
+          <w:noProof/>
+          <w:color w:val="000000" w:themeColor="text1"/>
+          <w:lang w:val="en-US"/>
+        </w:rPr>
+        <w:t>39c9</w:t>
+      </w:r>
+      <w:r>
+        <w:rPr>
+          <w:rFonts w:eastAsiaTheme="majorEastAsia"/>
+          <w:b/>
+          <w:noProof/>
+          <w:color w:val="000000" w:themeColor="text1"/>
+          <w:lang w:val="en-US"/>
+        </w:rPr>
+        <w:t xml:space="preserve"> (temporary)</w:t>
+      </w:r>
     </w:p>
     <w:p>
       <w:pPr>
@@ -7609,40 +7775,9 @@
           <w:bCs/>
           <w:noProof/>
           <w:color w:val="000000" w:themeColor="text1"/>
-          <w:lang w:val="ru-RU"/>
-        </w:rPr>
-      </w:pPr>
-      <w:r>
-        <w:rPr>
-          <w:rFonts w:eastAsiaTheme="majorEastAsia"/>
-          <w:bCs/>
-          <w:noProof/>
-          <w:color w:val="000000" w:themeColor="text1"/>
-          <w:lang w:val="ru-RU"/>
-        </w:rPr>
-        <w:lastRenderedPageBreak/>
-        <w:t>Запустим пинг с виртуальной машины до хоста</w:t>
-      </w:r>
-      <w:r>
-        <w:rPr>
-          <w:rFonts w:eastAsiaTheme="majorEastAsia"/>
-          <w:bCs/>
-          <w:noProof/>
-          <w:color w:val="000000" w:themeColor="text1"/>
-          <w:lang w:val="ru-RU"/>
-        </w:rPr>
-        <w:t xml:space="preserve">: </w:t>
-      </w:r>
-      <w:r>
-        <w:rPr>
-          <w:rFonts w:eastAsiaTheme="majorEastAsia"/>
-          <w:bCs/>
-          <w:noProof/>
-          <w:color w:val="000000" w:themeColor="text1"/>
-          <w:lang w:val="ru-RU"/>
-        </w:rPr>
-        <w:t>видим, что пакеты приходят с временного адреса, значит наша конфигурация работает как нужно.</w:t>
-      </w:r>
+          <w:lang w:val="en-US"/>
+        </w:rPr>
+      </w:pPr>
     </w:p>
     <w:p>
       <w:pPr>
@@ -7658,6 +7793,36 @@
           <w:lang w:val="ru-RU"/>
         </w:rPr>
       </w:pPr>
+      <w:r>
+        <w:rPr>
+          <w:rFonts w:eastAsiaTheme="majorEastAsia"/>
+          <w:bCs/>
+          <w:noProof/>
+          <w:color w:val="000000" w:themeColor="text1"/>
+          <w:lang w:val="ru-RU"/>
+        </w:rPr>
+        <w:t>Запустим пинг с виртуальной машины до хоста</w:t>
+      </w:r>
+      <w:r>
+        <w:rPr>
+          <w:rFonts w:eastAsiaTheme="majorEastAsia"/>
+          <w:bCs/>
+          <w:noProof/>
+          <w:color w:val="000000" w:themeColor="text1"/>
+          <w:lang w:val="ru-RU"/>
+        </w:rPr>
+        <w:t xml:space="preserve">: </w:t>
+      </w:r>
+      <w:r>
+        <w:rPr>
+          <w:rFonts w:eastAsiaTheme="majorEastAsia"/>
+          <w:bCs/>
+          <w:noProof/>
+          <w:color w:val="000000" w:themeColor="text1"/>
+          <w:lang w:val="ru-RU"/>
+        </w:rPr>
+        <w:t>видим, что пакеты приходят с временного адреса, значит наша конфигурация работает как нужно.</w:t>
+      </w:r>
     </w:p>
     <w:p>
       <w:pPr>
@@ -7670,12 +7835,3767 @@
           <w:bCs/>
           <w:noProof/>
           <w:color w:val="000000" w:themeColor="text1"/>
-          <w:lang w:val="en-US"/>
-        </w:rPr>
-      </w:pPr>
+          <w:lang w:val="ru-RU"/>
+        </w:rPr>
+      </w:pPr>
+    </w:p>
+    <w:p>
+      <w:pPr>
+        <w:autoSpaceDE w:val="0"/>
+        <w:autoSpaceDN w:val="0"/>
+        <w:adjustRightInd w:val="0"/>
+        <w:jc w:val="both"/>
+        <w:rPr>
+          <w:rFonts w:eastAsiaTheme="majorEastAsia"/>
+          <w:bCs/>
+          <w:noProof/>
+          <w:color w:val="000000" w:themeColor="text1"/>
+          <w:lang w:val="en-US"/>
+        </w:rPr>
+      </w:pPr>
+      <w:r>
+        <w:rPr>
+          <w:rFonts w:eastAsiaTheme="majorEastAsia"/>
+          <w:bCs/>
+          <w:noProof/>
+          <w:color w:val="000000" w:themeColor="text1"/>
+          <w:lang w:val="en-US"/>
+        </w:rPr>
+        <w:drawing>
+          <wp:inline distT="0" distB="0" distL="0" distR="0" wp14:anchorId="54EB2AC3" wp14:editId="7F10524C">
+            <wp:extent cx="5939790" cy="480060"/>
+            <wp:effectExtent l="0" t="0" r="3810" b="2540"/>
+            <wp:docPr id="30" name="Picture 30"/>
+            <wp:cNvGraphicFramePr>
+              <a:graphicFrameLocks xmlns:a="http://schemas.openxmlformats.org/drawingml/2006/main" noChangeAspect="1"/>
+            </wp:cNvGraphicFramePr>
+            <a:graphic xmlns:a="http://schemas.openxmlformats.org/drawingml/2006/main">
+              <a:graphicData uri="http://schemas.openxmlformats.org/drawingml/2006/picture">
+                <pic:pic xmlns:pic="http://schemas.openxmlformats.org/drawingml/2006/picture">
+                  <pic:nvPicPr>
+                    <pic:cNvPr id="30" name="Picture 30"/>
+                    <pic:cNvPicPr/>
+                  </pic:nvPicPr>
+                  <pic:blipFill>
+                    <a:blip r:embed="rId30" cstate="print">
+                      <a:extLst>
+                        <a:ext uri="{28A0092B-C50C-407E-A947-70E740481C1C}">
+                          <a14:useLocalDpi xmlns:a14="http://schemas.microsoft.com/office/drawing/2010/main" val="0"/>
+                        </a:ext>
+                      </a:extLst>
+                    </a:blip>
+                    <a:stretch>
+                      <a:fillRect/>
+                    </a:stretch>
+                  </pic:blipFill>
+                  <pic:spPr>
+                    <a:xfrm>
+                      <a:off x="0" y="0"/>
+                      <a:ext cx="5939790" cy="480060"/>
+                    </a:xfrm>
+                    <a:prstGeom prst="rect">
+                      <a:avLst/>
+                    </a:prstGeom>
+                  </pic:spPr>
+                </pic:pic>
+              </a:graphicData>
+            </a:graphic>
+          </wp:inline>
+        </w:drawing>
+      </w:r>
+    </w:p>
+    <w:p>
+      <w:pPr>
+        <w:autoSpaceDE w:val="0"/>
+        <w:autoSpaceDN w:val="0"/>
+        <w:adjustRightInd w:val="0"/>
+        <w:jc w:val="both"/>
+        <w:rPr>
+          <w:rFonts w:eastAsiaTheme="majorEastAsia"/>
+          <w:bCs/>
+          <w:noProof/>
+          <w:color w:val="000000" w:themeColor="text1"/>
+          <w:lang w:val="en-US"/>
+        </w:rPr>
+      </w:pPr>
+    </w:p>
+    <w:p>
+      <w:pPr>
+        <w:autoSpaceDE w:val="0"/>
+        <w:autoSpaceDN w:val="0"/>
+        <w:adjustRightInd w:val="0"/>
+        <w:jc w:val="both"/>
+        <w:rPr>
+          <w:rFonts w:eastAsiaTheme="majorEastAsia"/>
+          <w:bCs/>
+          <w:noProof/>
+          <w:color w:val="000000" w:themeColor="text1"/>
+          <w:lang w:val="ru-RU"/>
+        </w:rPr>
+      </w:pPr>
+      <w:r>
+        <w:rPr>
+          <w:rFonts w:eastAsiaTheme="majorEastAsia"/>
+          <w:bCs/>
+          <w:noProof/>
+          <w:color w:val="000000" w:themeColor="text1"/>
+          <w:lang w:val="ru-RU"/>
+        </w:rPr>
+        <w:t xml:space="preserve">Поменяем приоритет адреса на виртуальной машине (через переменную </w:t>
+      </w:r>
+      <w:r>
+        <w:rPr>
+          <w:rFonts w:eastAsiaTheme="majorEastAsia"/>
+          <w:bCs/>
+          <w:noProof/>
+          <w:color w:val="000000" w:themeColor="text1"/>
+          <w:lang w:val="en-US"/>
+        </w:rPr>
+        <w:t>net</w:t>
+      </w:r>
+      <w:r>
+        <w:rPr>
+          <w:rFonts w:eastAsiaTheme="majorEastAsia"/>
+          <w:bCs/>
+          <w:noProof/>
+          <w:color w:val="000000" w:themeColor="text1"/>
+          <w:lang w:val="ru-RU"/>
+        </w:rPr>
+        <w:t>.</w:t>
+      </w:r>
+      <w:r>
+        <w:rPr>
+          <w:rFonts w:eastAsiaTheme="majorEastAsia"/>
+          <w:bCs/>
+          <w:noProof/>
+          <w:color w:val="000000" w:themeColor="text1"/>
+          <w:lang w:val="en-US"/>
+        </w:rPr>
+        <w:t>ipv</w:t>
+      </w:r>
+      <w:r>
+        <w:rPr>
+          <w:rFonts w:eastAsiaTheme="majorEastAsia"/>
+          <w:bCs/>
+          <w:noProof/>
+          <w:color w:val="000000" w:themeColor="text1"/>
+          <w:lang w:val="ru-RU"/>
+        </w:rPr>
+        <w:t>6.</w:t>
+      </w:r>
+      <w:r>
+        <w:rPr>
+          <w:rFonts w:eastAsiaTheme="majorEastAsia"/>
+          <w:bCs/>
+          <w:noProof/>
+          <w:color w:val="000000" w:themeColor="text1"/>
+          <w:lang w:val="en-US"/>
+        </w:rPr>
+        <w:t>conf</w:t>
+      </w:r>
+      <w:r>
+        <w:rPr>
+          <w:rFonts w:eastAsiaTheme="majorEastAsia"/>
+          <w:bCs/>
+          <w:noProof/>
+          <w:color w:val="000000" w:themeColor="text1"/>
+          <w:lang w:val="ru-RU"/>
+        </w:rPr>
+        <w:t>.</w:t>
+      </w:r>
+      <w:r>
+        <w:rPr>
+          <w:rFonts w:eastAsiaTheme="majorEastAsia"/>
+          <w:bCs/>
+          <w:noProof/>
+          <w:color w:val="000000" w:themeColor="text1"/>
+          <w:lang w:val="en-US"/>
+        </w:rPr>
+        <w:t>eth</w:t>
+      </w:r>
+      <w:r>
+        <w:rPr>
+          <w:rFonts w:eastAsiaTheme="majorEastAsia"/>
+          <w:bCs/>
+          <w:noProof/>
+          <w:color w:val="000000" w:themeColor="text1"/>
+          <w:lang w:val="ru-RU"/>
+        </w:rPr>
+        <w:t>0.</w:t>
+      </w:r>
+      <w:r>
+        <w:rPr>
+          <w:rFonts w:eastAsiaTheme="majorEastAsia"/>
+          <w:bCs/>
+          <w:noProof/>
+          <w:color w:val="000000" w:themeColor="text1"/>
+          <w:lang w:val="en-US"/>
+        </w:rPr>
+        <w:t>use</w:t>
+      </w:r>
+      <w:r>
+        <w:rPr>
+          <w:rFonts w:eastAsiaTheme="majorEastAsia"/>
+          <w:bCs/>
+          <w:noProof/>
+          <w:color w:val="000000" w:themeColor="text1"/>
+          <w:lang w:val="ru-RU"/>
+        </w:rPr>
+        <w:t>_</w:t>
+      </w:r>
+      <w:r>
+        <w:rPr>
+          <w:rFonts w:eastAsiaTheme="majorEastAsia"/>
+          <w:bCs/>
+          <w:noProof/>
+          <w:color w:val="000000" w:themeColor="text1"/>
+          <w:lang w:val="en-US"/>
+        </w:rPr>
+        <w:t>tempaddr</w:t>
+      </w:r>
+      <w:r>
+        <w:rPr>
+          <w:rFonts w:eastAsiaTheme="majorEastAsia"/>
+          <w:bCs/>
+          <w:noProof/>
+          <w:color w:val="000000" w:themeColor="text1"/>
+          <w:lang w:val="ru-RU"/>
+        </w:rPr>
+        <w:t>) на 1, что заставит использовать постоянный назначенный адрес (</w:t>
+      </w:r>
+      <w:r>
+        <w:rPr>
+          <w:rFonts w:eastAsiaTheme="majorEastAsia"/>
+          <w:bCs/>
+          <w:noProof/>
+          <w:color w:val="000000" w:themeColor="text1"/>
+          <w:lang w:val="en-US"/>
+        </w:rPr>
+        <w:t>EUI</w:t>
+      </w:r>
+      <w:r>
+        <w:rPr>
+          <w:rFonts w:eastAsiaTheme="majorEastAsia"/>
+          <w:bCs/>
+          <w:noProof/>
+          <w:color w:val="000000" w:themeColor="text1"/>
+          <w:lang w:val="ru-RU"/>
+        </w:rPr>
+        <w:t>-64).</w:t>
+      </w:r>
+    </w:p>
+    <w:p>
+      <w:pPr>
+        <w:autoSpaceDE w:val="0"/>
+        <w:autoSpaceDN w:val="0"/>
+        <w:adjustRightInd w:val="0"/>
+        <w:jc w:val="both"/>
+        <w:rPr>
+          <w:rFonts w:eastAsiaTheme="majorEastAsia"/>
+          <w:bCs/>
+          <w:noProof/>
+          <w:color w:val="000000" w:themeColor="text1"/>
+          <w:lang w:val="ru-RU"/>
+        </w:rPr>
+      </w:pPr>
+    </w:p>
+    <w:p>
+      <w:pPr>
+        <w:autoSpaceDE w:val="0"/>
+        <w:autoSpaceDN w:val="0"/>
+        <w:adjustRightInd w:val="0"/>
+        <w:jc w:val="both"/>
+        <w:rPr>
+          <w:rFonts w:eastAsiaTheme="majorEastAsia"/>
+          <w:bCs/>
+          <w:noProof/>
+          <w:color w:val="000000" w:themeColor="text1"/>
+          <w:lang w:val="ru-RU"/>
+        </w:rPr>
+      </w:pPr>
+      <w:r>
+        <w:rPr>
+          <w:rFonts w:eastAsiaTheme="majorEastAsia"/>
+          <w:bCs/>
+          <w:noProof/>
+          <w:color w:val="000000" w:themeColor="text1"/>
+          <w:lang w:val="en-US"/>
+        </w:rPr>
+        <w:drawing>
+          <wp:inline distT="0" distB="0" distL="0" distR="0" wp14:anchorId="0AB02BB1" wp14:editId="5F77EAB1">
+            <wp:extent cx="5766099" cy="670061"/>
+            <wp:effectExtent l="0" t="0" r="0" b="3175"/>
+            <wp:docPr id="31" name="Picture 31"/>
+            <wp:cNvGraphicFramePr>
+              <a:graphicFrameLocks xmlns:a="http://schemas.openxmlformats.org/drawingml/2006/main" noChangeAspect="1"/>
+            </wp:cNvGraphicFramePr>
+            <a:graphic xmlns:a="http://schemas.openxmlformats.org/drawingml/2006/main">
+              <a:graphicData uri="http://schemas.openxmlformats.org/drawingml/2006/picture">
+                <pic:pic xmlns:pic="http://schemas.openxmlformats.org/drawingml/2006/picture">
+                  <pic:nvPicPr>
+                    <pic:cNvPr id="31" name="Picture 31"/>
+                    <pic:cNvPicPr/>
+                  </pic:nvPicPr>
+                  <pic:blipFill>
+                    <a:blip r:embed="rId31">
+                      <a:extLst>
+                        <a:ext uri="{28A0092B-C50C-407E-A947-70E740481C1C}">
+                          <a14:useLocalDpi xmlns:a14="http://schemas.microsoft.com/office/drawing/2010/main" val="0"/>
+                        </a:ext>
+                      </a:extLst>
+                    </a:blip>
+                    <a:stretch>
+                      <a:fillRect/>
+                    </a:stretch>
+                  </pic:blipFill>
+                  <pic:spPr>
+                    <a:xfrm>
+                      <a:off x="0" y="0"/>
+                      <a:ext cx="5791912" cy="673061"/>
+                    </a:xfrm>
+                    <a:prstGeom prst="rect">
+                      <a:avLst/>
+                    </a:prstGeom>
+                  </pic:spPr>
+                </pic:pic>
+              </a:graphicData>
+            </a:graphic>
+          </wp:inline>
+        </w:drawing>
+      </w:r>
+    </w:p>
+    <w:p>
+      <w:pPr>
+        <w:autoSpaceDE w:val="0"/>
+        <w:autoSpaceDN w:val="0"/>
+        <w:adjustRightInd w:val="0"/>
+        <w:jc w:val="both"/>
+        <w:rPr>
+          <w:rFonts w:eastAsiaTheme="majorEastAsia"/>
+          <w:bCs/>
+          <w:noProof/>
+          <w:color w:val="000000" w:themeColor="text1"/>
+          <w:lang w:val="ru-RU"/>
+        </w:rPr>
+      </w:pPr>
+    </w:p>
+    <w:p>
+      <w:pPr>
+        <w:autoSpaceDE w:val="0"/>
+        <w:autoSpaceDN w:val="0"/>
+        <w:adjustRightInd w:val="0"/>
+        <w:jc w:val="both"/>
+        <w:rPr>
+          <w:rFonts w:eastAsiaTheme="majorEastAsia"/>
+          <w:bCs/>
+          <w:noProof/>
+          <w:color w:val="000000" w:themeColor="text1"/>
+          <w:lang w:val="ru-RU"/>
+        </w:rPr>
+      </w:pPr>
+      <w:r>
+        <w:rPr>
+          <w:rFonts w:eastAsiaTheme="majorEastAsia"/>
+          <w:bCs/>
+          <w:noProof/>
+          <w:color w:val="000000" w:themeColor="text1"/>
+          <w:lang w:val="ru-RU"/>
+        </w:rPr>
+        <w:t>Пробуем пинговать роутер снова</w:t>
+      </w:r>
+      <w:r>
+        <w:rPr>
+          <w:rFonts w:eastAsiaTheme="majorEastAsia"/>
+          <w:bCs/>
+          <w:noProof/>
+          <w:color w:val="000000" w:themeColor="text1"/>
+          <w:lang w:val="ru-RU"/>
+        </w:rPr>
+        <w:t xml:space="preserve">: </w:t>
+      </w:r>
+      <w:r>
+        <w:rPr>
+          <w:rFonts w:eastAsiaTheme="majorEastAsia"/>
+          <w:bCs/>
+          <w:noProof/>
+          <w:color w:val="000000" w:themeColor="text1"/>
+          <w:lang w:val="ru-RU"/>
+        </w:rPr>
+        <w:t>пакеты приходят с постоянного адреса</w:t>
+      </w:r>
+      <w:r>
+        <w:rPr>
+          <w:rFonts w:eastAsiaTheme="majorEastAsia"/>
+          <w:bCs/>
+          <w:noProof/>
+          <w:color w:val="000000" w:themeColor="text1"/>
+          <w:lang w:val="ru-RU"/>
+        </w:rPr>
+        <w:t>.</w:t>
+      </w:r>
+    </w:p>
+    <w:p>
+      <w:pPr>
+        <w:autoSpaceDE w:val="0"/>
+        <w:autoSpaceDN w:val="0"/>
+        <w:adjustRightInd w:val="0"/>
+        <w:jc w:val="both"/>
+        <w:rPr>
+          <w:rFonts w:eastAsiaTheme="majorEastAsia"/>
+          <w:bCs/>
+          <w:noProof/>
+          <w:color w:val="000000" w:themeColor="text1"/>
+          <w:lang w:val="ru-RU"/>
+        </w:rPr>
+      </w:pPr>
+    </w:p>
+    <w:p>
+      <w:pPr>
+        <w:autoSpaceDE w:val="0"/>
+        <w:autoSpaceDN w:val="0"/>
+        <w:adjustRightInd w:val="0"/>
+        <w:jc w:val="both"/>
+        <w:rPr>
+          <w:rFonts w:eastAsiaTheme="majorEastAsia"/>
+          <w:bCs/>
+          <w:noProof/>
+          <w:color w:val="000000" w:themeColor="text1"/>
+          <w:lang w:val="en-US"/>
+        </w:rPr>
+      </w:pPr>
+      <w:r>
+        <w:rPr>
+          <w:rFonts w:eastAsiaTheme="majorEastAsia"/>
+          <w:bCs/>
+          <w:noProof/>
+          <w:color w:val="000000" w:themeColor="text1"/>
+          <w:lang w:val="en-US"/>
+        </w:rPr>
+        <w:drawing>
+          <wp:inline distT="0" distB="0" distL="0" distR="0" wp14:anchorId="189AB7E2" wp14:editId="172CC36A">
+            <wp:extent cx="5939790" cy="675005"/>
+            <wp:effectExtent l="0" t="0" r="3810" b="0"/>
+            <wp:docPr id="32" name="Picture 32"/>
+            <wp:cNvGraphicFramePr>
+              <a:graphicFrameLocks xmlns:a="http://schemas.openxmlformats.org/drawingml/2006/main" noChangeAspect="1"/>
+            </wp:cNvGraphicFramePr>
+            <a:graphic xmlns:a="http://schemas.openxmlformats.org/drawingml/2006/main">
+              <a:graphicData uri="http://schemas.openxmlformats.org/drawingml/2006/picture">
+                <pic:pic xmlns:pic="http://schemas.openxmlformats.org/drawingml/2006/picture">
+                  <pic:nvPicPr>
+                    <pic:cNvPr id="32" name="Picture 32"/>
+                    <pic:cNvPicPr/>
+                  </pic:nvPicPr>
+                  <pic:blipFill>
+                    <a:blip r:embed="rId32" cstate="print">
+                      <a:extLst>
+                        <a:ext uri="{28A0092B-C50C-407E-A947-70E740481C1C}">
+                          <a14:useLocalDpi xmlns:a14="http://schemas.microsoft.com/office/drawing/2010/main" val="0"/>
+                        </a:ext>
+                      </a:extLst>
+                    </a:blip>
+                    <a:stretch>
+                      <a:fillRect/>
+                    </a:stretch>
+                  </pic:blipFill>
+                  <pic:spPr>
+                    <a:xfrm>
+                      <a:off x="0" y="0"/>
+                      <a:ext cx="5939790" cy="675005"/>
+                    </a:xfrm>
+                    <a:prstGeom prst="rect">
+                      <a:avLst/>
+                    </a:prstGeom>
+                  </pic:spPr>
+                </pic:pic>
+              </a:graphicData>
+            </a:graphic>
+          </wp:inline>
+        </w:drawing>
+      </w:r>
+    </w:p>
+    <w:p>
+      <w:pPr>
+        <w:autoSpaceDE w:val="0"/>
+        <w:autoSpaceDN w:val="0"/>
+        <w:adjustRightInd w:val="0"/>
+        <w:jc w:val="both"/>
+        <w:rPr>
+          <w:rFonts w:eastAsiaTheme="majorEastAsia"/>
+          <w:bCs/>
+          <w:noProof/>
+          <w:color w:val="000000" w:themeColor="text1"/>
+          <w:lang w:val="en-US"/>
+        </w:rPr>
+      </w:pPr>
+    </w:p>
+    <w:p>
+      <w:pPr>
+        <w:autoSpaceDE w:val="0"/>
+        <w:autoSpaceDN w:val="0"/>
+        <w:adjustRightInd w:val="0"/>
+        <w:jc w:val="both"/>
+        <w:rPr>
+          <w:rFonts w:eastAsiaTheme="majorEastAsia"/>
+          <w:bCs/>
+          <w:noProof/>
+          <w:color w:val="000000" w:themeColor="text1"/>
+          <w:lang w:val="ru-RU"/>
+        </w:rPr>
+      </w:pPr>
+      <w:r>
+        <w:rPr>
+          <w:rFonts w:eastAsiaTheme="majorEastAsia"/>
+          <w:bCs/>
+          <w:noProof/>
+          <w:color w:val="000000" w:themeColor="text1"/>
+          <w:lang w:val="ru-RU"/>
+        </w:rPr>
+        <w:t xml:space="preserve">9. </w:t>
+      </w:r>
+      <w:r>
+        <w:rPr>
+          <w:rFonts w:eastAsiaTheme="majorEastAsia"/>
+          <w:bCs/>
+          <w:noProof/>
+          <w:color w:val="000000" w:themeColor="text1"/>
+          <w:lang w:val="ru-RU"/>
+        </w:rPr>
+        <w:t xml:space="preserve">На роутере </w:t>
+      </w:r>
+      <w:r>
+        <w:rPr>
+          <w:rFonts w:eastAsiaTheme="majorEastAsia"/>
+          <w:bCs/>
+          <w:noProof/>
+          <w:color w:val="000000" w:themeColor="text1"/>
+          <w:lang w:val="en-US"/>
+        </w:rPr>
+        <w:t>mt</w:t>
+      </w:r>
+      <w:r>
+        <w:rPr>
+          <w:rFonts w:eastAsiaTheme="majorEastAsia"/>
+          <w:bCs/>
+          <w:noProof/>
+          <w:color w:val="000000" w:themeColor="text1"/>
+          <w:lang w:val="ru-RU"/>
+        </w:rPr>
+        <w:t xml:space="preserve">-03 </w:t>
+      </w:r>
+      <w:r>
+        <w:rPr>
+          <w:rFonts w:eastAsiaTheme="majorEastAsia"/>
+          <w:bCs/>
+          <w:noProof/>
+          <w:color w:val="000000" w:themeColor="text1"/>
+          <w:lang w:val="ru-RU"/>
+        </w:rPr>
+        <w:t xml:space="preserve">удаляем назначенный адрес с префиксом </w:t>
+      </w:r>
+      <w:r>
+        <w:rPr>
+          <w:rFonts w:eastAsiaTheme="majorEastAsia"/>
+          <w:bCs/>
+          <w:noProof/>
+          <w:color w:val="000000" w:themeColor="text1"/>
+          <w:lang w:val="en-US"/>
+        </w:rPr>
+        <w:t>fd</w:t>
+      </w:r>
+      <w:r>
+        <w:rPr>
+          <w:rFonts w:eastAsiaTheme="majorEastAsia"/>
+          <w:bCs/>
+          <w:noProof/>
+          <w:color w:val="000000" w:themeColor="text1"/>
+          <w:lang w:val="ru-RU"/>
+        </w:rPr>
+        <w:t>00:2003:4:5::/64</w:t>
+      </w:r>
+      <w:r>
+        <w:rPr>
+          <w:rFonts w:eastAsiaTheme="majorEastAsia"/>
+          <w:bCs/>
+          <w:noProof/>
+          <w:color w:val="000000" w:themeColor="text1"/>
+          <w:lang w:val="ru-RU"/>
+        </w:rPr>
+        <w:t xml:space="preserve">, остаётся только </w:t>
+      </w:r>
+      <w:r>
+        <w:rPr>
+          <w:rFonts w:eastAsiaTheme="majorEastAsia"/>
+          <w:bCs/>
+          <w:noProof/>
+          <w:color w:val="000000" w:themeColor="text1"/>
+          <w:lang w:val="en-US"/>
+        </w:rPr>
+        <w:t>link</w:t>
+      </w:r>
+      <w:r>
+        <w:rPr>
+          <w:rFonts w:eastAsiaTheme="majorEastAsia"/>
+          <w:bCs/>
+          <w:noProof/>
+          <w:color w:val="000000" w:themeColor="text1"/>
+          <w:lang w:val="ru-RU"/>
+        </w:rPr>
+        <w:t>-</w:t>
+      </w:r>
+      <w:r>
+        <w:rPr>
+          <w:rFonts w:eastAsiaTheme="majorEastAsia"/>
+          <w:bCs/>
+          <w:noProof/>
+          <w:color w:val="000000" w:themeColor="text1"/>
+          <w:lang w:val="en-US"/>
+        </w:rPr>
+        <w:t>local</w:t>
+      </w:r>
+      <w:r>
+        <w:rPr>
+          <w:rFonts w:eastAsiaTheme="majorEastAsia"/>
+          <w:bCs/>
+          <w:noProof/>
+          <w:color w:val="000000" w:themeColor="text1"/>
+          <w:lang w:val="ru-RU"/>
+        </w:rPr>
+        <w:t xml:space="preserve"> </w:t>
+      </w:r>
+      <w:r>
+        <w:rPr>
+          <w:rFonts w:eastAsiaTheme="majorEastAsia"/>
+          <w:bCs/>
+          <w:noProof/>
+          <w:color w:val="000000" w:themeColor="text1"/>
+          <w:lang w:val="ru-RU"/>
+        </w:rPr>
+        <w:t xml:space="preserve">адрес. Создаём выключенный </w:t>
+      </w:r>
+      <w:r>
+        <w:rPr>
+          <w:rFonts w:eastAsiaTheme="majorEastAsia"/>
+          <w:bCs/>
+          <w:noProof/>
+          <w:color w:val="000000" w:themeColor="text1"/>
+          <w:lang w:val="en-US"/>
+        </w:rPr>
+        <w:t>DHCPv</w:t>
+      </w:r>
+      <w:r>
+        <w:rPr>
+          <w:rFonts w:eastAsiaTheme="majorEastAsia"/>
+          <w:bCs/>
+          <w:noProof/>
+          <w:color w:val="000000" w:themeColor="text1"/>
+          <w:lang w:val="ru-RU"/>
+        </w:rPr>
+        <w:t xml:space="preserve">6 </w:t>
+      </w:r>
+      <w:r>
+        <w:rPr>
+          <w:rFonts w:eastAsiaTheme="majorEastAsia"/>
+          <w:bCs/>
+          <w:noProof/>
+          <w:color w:val="000000" w:themeColor="text1"/>
+          <w:lang w:val="ru-RU"/>
+        </w:rPr>
+        <w:t xml:space="preserve">клиент, который через интерфейс </w:t>
+      </w:r>
+      <w:r>
+        <w:rPr>
+          <w:rFonts w:eastAsiaTheme="majorEastAsia"/>
+          <w:bCs/>
+          <w:noProof/>
+          <w:color w:val="000000" w:themeColor="text1"/>
+          <w:lang w:val="en-US"/>
+        </w:rPr>
+        <w:t>ether</w:t>
+      </w:r>
+      <w:r>
+        <w:rPr>
+          <w:rFonts w:eastAsiaTheme="majorEastAsia"/>
+          <w:bCs/>
+          <w:noProof/>
+          <w:color w:val="000000" w:themeColor="text1"/>
+          <w:lang w:val="ru-RU"/>
+        </w:rPr>
+        <w:t>0</w:t>
+      </w:r>
+      <w:r>
+        <w:rPr>
+          <w:rFonts w:eastAsiaTheme="majorEastAsia"/>
+          <w:bCs/>
+          <w:noProof/>
+          <w:color w:val="000000" w:themeColor="text1"/>
+          <w:lang w:val="ru-RU"/>
+        </w:rPr>
+        <w:t xml:space="preserve"> </w:t>
+      </w:r>
+      <w:r>
+        <w:rPr>
+          <w:rFonts w:eastAsiaTheme="majorEastAsia"/>
+          <w:bCs/>
+          <w:noProof/>
+          <w:color w:val="000000" w:themeColor="text1"/>
+          <w:lang w:val="ru-RU"/>
+        </w:rPr>
+        <w:t>будет запрашивать у сервера адрес.</w:t>
+      </w:r>
+    </w:p>
+    <w:p>
+      <w:pPr>
+        <w:autoSpaceDE w:val="0"/>
+        <w:autoSpaceDN w:val="0"/>
+        <w:adjustRightInd w:val="0"/>
+        <w:jc w:val="both"/>
+        <w:rPr>
+          <w:rFonts w:eastAsiaTheme="majorEastAsia"/>
+          <w:bCs/>
+          <w:noProof/>
+          <w:color w:val="000000" w:themeColor="text1"/>
+          <w:lang w:val="ru-RU"/>
+        </w:rPr>
+      </w:pPr>
+    </w:p>
+    <w:p>
+      <w:pPr>
+        <w:autoSpaceDE w:val="0"/>
+        <w:autoSpaceDN w:val="0"/>
+        <w:adjustRightInd w:val="0"/>
+        <w:jc w:val="both"/>
+        <w:rPr>
+          <w:rFonts w:eastAsiaTheme="majorEastAsia"/>
+          <w:bCs/>
+          <w:noProof/>
+          <w:color w:val="000000" w:themeColor="text1"/>
+          <w:lang w:val="ru-RU"/>
+        </w:rPr>
+      </w:pPr>
+      <w:r>
+        <w:rPr>
+          <w:rFonts w:eastAsiaTheme="majorEastAsia"/>
+          <w:bCs/>
+          <w:noProof/>
+          <w:color w:val="000000" w:themeColor="text1"/>
+          <w:lang w:val="ru-RU"/>
+        </w:rPr>
+        <w:lastRenderedPageBreak/>
+        <w:drawing>
+          <wp:inline distT="0" distB="0" distL="0" distR="0" wp14:anchorId="3C4EE646" wp14:editId="5A5B2BB7">
+            <wp:extent cx="5939790" cy="2548890"/>
+            <wp:effectExtent l="0" t="0" r="3810" b="3810"/>
+            <wp:docPr id="33" name="Picture 33"/>
+            <wp:cNvGraphicFramePr>
+              <a:graphicFrameLocks xmlns:a="http://schemas.openxmlformats.org/drawingml/2006/main" noChangeAspect="1"/>
+            </wp:cNvGraphicFramePr>
+            <a:graphic xmlns:a="http://schemas.openxmlformats.org/drawingml/2006/main">
+              <a:graphicData uri="http://schemas.openxmlformats.org/drawingml/2006/picture">
+                <pic:pic xmlns:pic="http://schemas.openxmlformats.org/drawingml/2006/picture">
+                  <pic:nvPicPr>
+                    <pic:cNvPr id="33" name="Picture 33"/>
+                    <pic:cNvPicPr/>
+                  </pic:nvPicPr>
+                  <pic:blipFill>
+                    <a:blip r:embed="rId33" cstate="print">
+                      <a:extLst>
+                        <a:ext uri="{28A0092B-C50C-407E-A947-70E740481C1C}">
+                          <a14:useLocalDpi xmlns:a14="http://schemas.microsoft.com/office/drawing/2010/main" val="0"/>
+                        </a:ext>
+                      </a:extLst>
+                    </a:blip>
+                    <a:stretch>
+                      <a:fillRect/>
+                    </a:stretch>
+                  </pic:blipFill>
+                  <pic:spPr>
+                    <a:xfrm>
+                      <a:off x="0" y="0"/>
+                      <a:ext cx="5939790" cy="2548890"/>
+                    </a:xfrm>
+                    <a:prstGeom prst="rect">
+                      <a:avLst/>
+                    </a:prstGeom>
+                  </pic:spPr>
+                </pic:pic>
+              </a:graphicData>
+            </a:graphic>
+          </wp:inline>
+        </w:drawing>
+      </w:r>
+    </w:p>
+    <w:p>
+      <w:pPr>
+        <w:autoSpaceDE w:val="0"/>
+        <w:autoSpaceDN w:val="0"/>
+        <w:adjustRightInd w:val="0"/>
+        <w:jc w:val="both"/>
+        <w:rPr>
+          <w:rFonts w:eastAsiaTheme="majorEastAsia"/>
+          <w:bCs/>
+          <w:noProof/>
+          <w:color w:val="000000" w:themeColor="text1"/>
+          <w:lang w:val="ru-RU"/>
+        </w:rPr>
+      </w:pPr>
+    </w:p>
+    <w:p>
+      <w:pPr>
+        <w:autoSpaceDE w:val="0"/>
+        <w:autoSpaceDN w:val="0"/>
+        <w:adjustRightInd w:val="0"/>
+        <w:jc w:val="both"/>
+        <w:rPr>
+          <w:rFonts w:eastAsiaTheme="majorEastAsia"/>
+          <w:bCs/>
+          <w:noProof/>
+          <w:color w:val="000000" w:themeColor="text1"/>
+          <w:lang w:val="ru-RU"/>
+        </w:rPr>
+      </w:pPr>
+      <w:r>
+        <w:rPr>
+          <w:rFonts w:eastAsiaTheme="majorEastAsia"/>
+          <w:bCs/>
+          <w:noProof/>
+          <w:color w:val="000000" w:themeColor="text1"/>
+          <w:lang w:val="ru-RU"/>
+        </w:rPr>
+        <w:t xml:space="preserve">Выключаем </w:t>
+      </w:r>
+      <w:r>
+        <w:rPr>
+          <w:rFonts w:eastAsiaTheme="majorEastAsia"/>
+          <w:bCs/>
+          <w:noProof/>
+          <w:color w:val="000000" w:themeColor="text1"/>
+          <w:lang w:val="en-US"/>
+        </w:rPr>
+        <w:t>astra</w:t>
+      </w:r>
+      <w:r>
+        <w:rPr>
+          <w:rFonts w:eastAsiaTheme="majorEastAsia"/>
+          <w:bCs/>
+          <w:noProof/>
+          <w:color w:val="000000" w:themeColor="text1"/>
+          <w:lang w:val="ru-RU"/>
+        </w:rPr>
+        <w:t xml:space="preserve">3 </w:t>
+      </w:r>
+      <w:r>
+        <w:rPr>
+          <w:rFonts w:eastAsiaTheme="majorEastAsia"/>
+          <w:bCs/>
+          <w:noProof/>
+          <w:color w:val="000000" w:themeColor="text1"/>
+          <w:lang w:val="ru-RU"/>
+        </w:rPr>
+        <w:t xml:space="preserve">и меняем адаптер сети на </w:t>
+      </w:r>
+      <w:r>
+        <w:rPr>
+          <w:rFonts w:eastAsiaTheme="majorEastAsia"/>
+          <w:bCs/>
+          <w:noProof/>
+          <w:color w:val="000000" w:themeColor="text1"/>
+          <w:lang w:val="en-US"/>
+        </w:rPr>
+        <w:t>NAT</w:t>
+      </w:r>
+      <w:r>
+        <w:rPr>
+          <w:rFonts w:eastAsiaTheme="majorEastAsia"/>
+          <w:bCs/>
+          <w:noProof/>
+          <w:color w:val="000000" w:themeColor="text1"/>
+          <w:lang w:val="ru-RU"/>
+        </w:rPr>
+        <w:t xml:space="preserve">, </w:t>
+      </w:r>
+      <w:r>
+        <w:rPr>
+          <w:rFonts w:eastAsiaTheme="majorEastAsia"/>
+          <w:bCs/>
+          <w:noProof/>
+          <w:color w:val="000000" w:themeColor="text1"/>
+          <w:lang w:val="ru-RU"/>
+        </w:rPr>
+        <w:t xml:space="preserve">чтобы иметь доступ к внешней сети. Конфигурацию </w:t>
+      </w:r>
+      <w:r>
+        <w:rPr>
+          <w:rFonts w:eastAsiaTheme="majorEastAsia"/>
+          <w:bCs/>
+          <w:noProof/>
+          <w:color w:val="000000" w:themeColor="text1"/>
+          <w:lang w:val="en-US"/>
+        </w:rPr>
+        <w:t>eth</w:t>
+      </w:r>
+      <w:r>
+        <w:rPr>
+          <w:rFonts w:eastAsiaTheme="majorEastAsia"/>
+          <w:bCs/>
+          <w:noProof/>
+          <w:color w:val="000000" w:themeColor="text1"/>
+          <w:lang w:val="ru-RU"/>
+        </w:rPr>
+        <w:t xml:space="preserve">0 </w:t>
+      </w:r>
+      <w:r>
+        <w:rPr>
+          <w:rFonts w:eastAsiaTheme="majorEastAsia"/>
+          <w:bCs/>
+          <w:noProof/>
+          <w:color w:val="000000" w:themeColor="text1"/>
+          <w:lang w:val="ru-RU"/>
+        </w:rPr>
+        <w:t xml:space="preserve">в файле </w:t>
+      </w:r>
+      <w:r>
+        <w:rPr>
+          <w:rFonts w:eastAsiaTheme="majorEastAsia"/>
+          <w:bCs/>
+          <w:noProof/>
+          <w:color w:val="000000" w:themeColor="text1"/>
+          <w:lang w:val="ru-RU"/>
+        </w:rPr>
+        <w:t>/</w:t>
+      </w:r>
+      <w:r>
+        <w:rPr>
+          <w:rFonts w:eastAsiaTheme="majorEastAsia"/>
+          <w:bCs/>
+          <w:noProof/>
+          <w:color w:val="000000" w:themeColor="text1"/>
+          <w:lang w:val="en-US"/>
+        </w:rPr>
+        <w:t>etc</w:t>
+      </w:r>
+      <w:r>
+        <w:rPr>
+          <w:rFonts w:eastAsiaTheme="majorEastAsia"/>
+          <w:bCs/>
+          <w:noProof/>
+          <w:color w:val="000000" w:themeColor="text1"/>
+          <w:lang w:val="ru-RU"/>
+        </w:rPr>
+        <w:t>/</w:t>
+      </w:r>
+      <w:r>
+        <w:rPr>
+          <w:rFonts w:eastAsiaTheme="majorEastAsia"/>
+          <w:bCs/>
+          <w:noProof/>
+          <w:color w:val="000000" w:themeColor="text1"/>
+          <w:lang w:val="en-US"/>
+        </w:rPr>
+        <w:t>network</w:t>
+      </w:r>
+      <w:r>
+        <w:rPr>
+          <w:rFonts w:eastAsiaTheme="majorEastAsia"/>
+          <w:bCs/>
+          <w:noProof/>
+          <w:color w:val="000000" w:themeColor="text1"/>
+          <w:lang w:val="ru-RU"/>
+        </w:rPr>
+        <w:t>/</w:t>
+      </w:r>
+      <w:r>
+        <w:rPr>
+          <w:rFonts w:eastAsiaTheme="majorEastAsia"/>
+          <w:bCs/>
+          <w:noProof/>
+          <w:color w:val="000000" w:themeColor="text1"/>
+          <w:lang w:val="en-US"/>
+        </w:rPr>
+        <w:t>interfaces</w:t>
+      </w:r>
+      <w:r>
+        <w:rPr>
+          <w:rFonts w:eastAsiaTheme="majorEastAsia"/>
+          <w:bCs/>
+          <w:noProof/>
+          <w:color w:val="000000" w:themeColor="text1"/>
+          <w:lang w:val="ru-RU"/>
+        </w:rPr>
+        <w:t>.</w:t>
+      </w:r>
+      <w:r>
+        <w:rPr>
+          <w:rFonts w:eastAsiaTheme="majorEastAsia"/>
+          <w:bCs/>
+          <w:noProof/>
+          <w:color w:val="000000" w:themeColor="text1"/>
+          <w:lang w:val="en-US"/>
+        </w:rPr>
+        <w:t>d</w:t>
+      </w:r>
+      <w:r>
+        <w:rPr>
+          <w:rFonts w:eastAsiaTheme="majorEastAsia"/>
+          <w:bCs/>
+          <w:noProof/>
+          <w:color w:val="000000" w:themeColor="text1"/>
+          <w:lang w:val="ru-RU"/>
+        </w:rPr>
+        <w:t>/</w:t>
+      </w:r>
+      <w:r>
+        <w:rPr>
+          <w:rFonts w:eastAsiaTheme="majorEastAsia"/>
+          <w:bCs/>
+          <w:noProof/>
+          <w:color w:val="000000" w:themeColor="text1"/>
+          <w:lang w:val="en-US"/>
+        </w:rPr>
+        <w:t>eth</w:t>
+      </w:r>
+      <w:r>
+        <w:rPr>
+          <w:rFonts w:eastAsiaTheme="majorEastAsia"/>
+          <w:bCs/>
+          <w:noProof/>
+          <w:color w:val="000000" w:themeColor="text1"/>
+          <w:lang w:val="ru-RU"/>
+        </w:rPr>
+        <w:t xml:space="preserve">0 </w:t>
+      </w:r>
+      <w:r>
+        <w:rPr>
+          <w:rFonts w:eastAsiaTheme="majorEastAsia"/>
+          <w:bCs/>
+          <w:noProof/>
+          <w:color w:val="000000" w:themeColor="text1"/>
+          <w:lang w:val="ru-RU"/>
+        </w:rPr>
+        <w:t>меняем на i</w:t>
+      </w:r>
+      <w:r>
+        <w:rPr>
+          <w:rFonts w:eastAsiaTheme="majorEastAsia"/>
+          <w:bCs/>
+          <w:noProof/>
+          <w:color w:val="000000" w:themeColor="text1"/>
+          <w:lang w:val="en-US"/>
+        </w:rPr>
+        <w:t>net</w:t>
+      </w:r>
+      <w:r>
+        <w:rPr>
+          <w:rFonts w:eastAsiaTheme="majorEastAsia"/>
+          <w:bCs/>
+          <w:noProof/>
+          <w:color w:val="000000" w:themeColor="text1"/>
+          <w:lang w:val="ru-RU"/>
+        </w:rPr>
+        <w:t xml:space="preserve"> </w:t>
+      </w:r>
+      <w:r>
+        <w:rPr>
+          <w:rFonts w:eastAsiaTheme="majorEastAsia"/>
+          <w:bCs/>
+          <w:noProof/>
+          <w:color w:val="000000" w:themeColor="text1"/>
+          <w:lang w:val="en-US"/>
+        </w:rPr>
+        <w:t>dhcp</w:t>
+      </w:r>
+      <w:r>
+        <w:rPr>
+          <w:rFonts w:eastAsiaTheme="majorEastAsia"/>
+          <w:bCs/>
+          <w:noProof/>
+          <w:color w:val="000000" w:themeColor="text1"/>
+          <w:lang w:val="ru-RU"/>
+        </w:rPr>
+        <w:t xml:space="preserve">. </w:t>
+      </w:r>
+    </w:p>
+    <w:p>
+      <w:pPr>
+        <w:autoSpaceDE w:val="0"/>
+        <w:autoSpaceDN w:val="0"/>
+        <w:adjustRightInd w:val="0"/>
+        <w:jc w:val="both"/>
+        <w:rPr>
+          <w:rFonts w:eastAsiaTheme="majorEastAsia"/>
+          <w:bCs/>
+          <w:noProof/>
+          <w:color w:val="000000" w:themeColor="text1"/>
+          <w:lang w:val="ru-RU"/>
+        </w:rPr>
+      </w:pPr>
+    </w:p>
+    <w:p>
+      <w:pPr>
+        <w:autoSpaceDE w:val="0"/>
+        <w:autoSpaceDN w:val="0"/>
+        <w:adjustRightInd w:val="0"/>
+        <w:jc w:val="both"/>
+        <w:rPr>
+          <w:rFonts w:eastAsiaTheme="majorEastAsia"/>
+          <w:bCs/>
+          <w:noProof/>
+          <w:color w:val="000000" w:themeColor="text1"/>
+          <w:lang w:val="ru-RU"/>
+        </w:rPr>
+      </w:pPr>
+      <w:r>
+        <w:rPr>
+          <w:rFonts w:eastAsiaTheme="majorEastAsia"/>
+          <w:bCs/>
+          <w:noProof/>
+          <w:color w:val="000000" w:themeColor="text1"/>
+          <w:lang w:val="en-US"/>
+        </w:rPr>
+        <w:drawing>
+          <wp:inline distT="0" distB="0" distL="0" distR="0" wp14:anchorId="01BC8B12" wp14:editId="392FD521">
+            <wp:extent cx="5238974" cy="544956"/>
+            <wp:effectExtent l="0" t="0" r="0" b="1270"/>
+            <wp:docPr id="34" name="Picture 34"/>
+            <wp:cNvGraphicFramePr>
+              <a:graphicFrameLocks xmlns:a="http://schemas.openxmlformats.org/drawingml/2006/main" noChangeAspect="1"/>
+            </wp:cNvGraphicFramePr>
+            <a:graphic xmlns:a="http://schemas.openxmlformats.org/drawingml/2006/main">
+              <a:graphicData uri="http://schemas.openxmlformats.org/drawingml/2006/picture">
+                <pic:pic xmlns:pic="http://schemas.openxmlformats.org/drawingml/2006/picture">
+                  <pic:nvPicPr>
+                    <pic:cNvPr id="34" name="Picture 34"/>
+                    <pic:cNvPicPr/>
+                  </pic:nvPicPr>
+                  <pic:blipFill>
+                    <a:blip r:embed="rId34">
+                      <a:extLst>
+                        <a:ext uri="{28A0092B-C50C-407E-A947-70E740481C1C}">
+                          <a14:useLocalDpi xmlns:a14="http://schemas.microsoft.com/office/drawing/2010/main" val="0"/>
+                        </a:ext>
+                      </a:extLst>
+                    </a:blip>
+                    <a:stretch>
+                      <a:fillRect/>
+                    </a:stretch>
+                  </pic:blipFill>
+                  <pic:spPr>
+                    <a:xfrm>
+                      <a:off x="0" y="0"/>
+                      <a:ext cx="5523717" cy="574575"/>
+                    </a:xfrm>
+                    <a:prstGeom prst="rect">
+                      <a:avLst/>
+                    </a:prstGeom>
+                  </pic:spPr>
+                </pic:pic>
+              </a:graphicData>
+            </a:graphic>
+          </wp:inline>
+        </w:drawing>
+      </w:r>
+    </w:p>
+    <w:p>
+      <w:pPr>
+        <w:autoSpaceDE w:val="0"/>
+        <w:autoSpaceDN w:val="0"/>
+        <w:adjustRightInd w:val="0"/>
+        <w:jc w:val="both"/>
+        <w:rPr>
+          <w:rFonts w:eastAsiaTheme="majorEastAsia"/>
+          <w:bCs/>
+          <w:noProof/>
+          <w:color w:val="000000" w:themeColor="text1"/>
+          <w:lang w:val="ru-RU"/>
+        </w:rPr>
+      </w:pPr>
+    </w:p>
+    <w:p>
+      <w:pPr>
+        <w:autoSpaceDE w:val="0"/>
+        <w:autoSpaceDN w:val="0"/>
+        <w:adjustRightInd w:val="0"/>
+        <w:jc w:val="both"/>
+        <w:rPr>
+          <w:rFonts w:eastAsiaTheme="majorEastAsia"/>
+          <w:bCs/>
+          <w:noProof/>
+          <w:color w:val="000000" w:themeColor="text1"/>
+          <w:lang w:val="ru-RU"/>
+        </w:rPr>
+      </w:pPr>
+      <w:r>
+        <w:rPr>
+          <w:rFonts w:eastAsiaTheme="majorEastAsia"/>
+          <w:bCs/>
+          <w:noProof/>
+          <w:color w:val="000000" w:themeColor="text1"/>
+          <w:lang w:val="ru-RU"/>
+        </w:rPr>
+        <w:t xml:space="preserve">Устанавливаем пакет </w:t>
+      </w:r>
+      <w:r>
+        <w:rPr>
+          <w:rFonts w:eastAsiaTheme="majorEastAsia"/>
+          <w:bCs/>
+          <w:noProof/>
+          <w:color w:val="000000" w:themeColor="text1"/>
+          <w:lang w:val="en-US"/>
+        </w:rPr>
+        <w:t>isc</w:t>
+      </w:r>
+      <w:r>
+        <w:rPr>
+          <w:rFonts w:eastAsiaTheme="majorEastAsia"/>
+          <w:bCs/>
+          <w:noProof/>
+          <w:color w:val="000000" w:themeColor="text1"/>
+          <w:lang w:val="ru-RU"/>
+        </w:rPr>
+        <w:t>-</w:t>
+      </w:r>
+      <w:r>
+        <w:rPr>
+          <w:rFonts w:eastAsiaTheme="majorEastAsia"/>
+          <w:bCs/>
+          <w:noProof/>
+          <w:color w:val="000000" w:themeColor="text1"/>
+          <w:lang w:val="en-US"/>
+        </w:rPr>
+        <w:t>dhcp</w:t>
+      </w:r>
+      <w:r>
+        <w:rPr>
+          <w:rFonts w:eastAsiaTheme="majorEastAsia"/>
+          <w:bCs/>
+          <w:noProof/>
+          <w:color w:val="000000" w:themeColor="text1"/>
+          <w:lang w:val="ru-RU"/>
+        </w:rPr>
+        <w:t>-</w:t>
+      </w:r>
+      <w:r>
+        <w:rPr>
+          <w:rFonts w:eastAsiaTheme="majorEastAsia"/>
+          <w:bCs/>
+          <w:noProof/>
+          <w:color w:val="000000" w:themeColor="text1"/>
+          <w:lang w:val="en-US"/>
+        </w:rPr>
+        <w:t>server</w:t>
+      </w:r>
+      <w:r>
+        <w:rPr>
+          <w:rFonts w:eastAsiaTheme="majorEastAsia"/>
+          <w:bCs/>
+          <w:noProof/>
+          <w:color w:val="000000" w:themeColor="text1"/>
+          <w:lang w:val="ru-RU"/>
+        </w:rPr>
+        <w:t xml:space="preserve"> </w:t>
+      </w:r>
+      <w:r>
+        <w:rPr>
+          <w:rFonts w:eastAsiaTheme="majorEastAsia"/>
+          <w:bCs/>
+          <w:noProof/>
+          <w:color w:val="000000" w:themeColor="text1"/>
+          <w:lang w:val="ru-RU"/>
+        </w:rPr>
+        <w:t xml:space="preserve">командой </w:t>
+      </w:r>
+      <w:r>
+        <w:rPr>
+          <w:rFonts w:eastAsiaTheme="majorEastAsia"/>
+          <w:bCs/>
+          <w:noProof/>
+          <w:color w:val="000000" w:themeColor="text1"/>
+          <w:lang w:val="ru-RU"/>
+        </w:rPr>
+        <w:t>‘</w:t>
+      </w:r>
+      <w:r>
+        <w:rPr>
+          <w:rFonts w:eastAsiaTheme="majorEastAsia"/>
+          <w:bCs/>
+          <w:noProof/>
+          <w:color w:val="000000" w:themeColor="text1"/>
+          <w:lang w:val="en-US"/>
+        </w:rPr>
+        <w:t>sudo</w:t>
+      </w:r>
+      <w:r>
+        <w:rPr>
+          <w:rFonts w:eastAsiaTheme="majorEastAsia"/>
+          <w:bCs/>
+          <w:noProof/>
+          <w:color w:val="000000" w:themeColor="text1"/>
+          <w:lang w:val="ru-RU"/>
+        </w:rPr>
+        <w:t xml:space="preserve"> </w:t>
+      </w:r>
+      <w:r>
+        <w:rPr>
+          <w:rFonts w:eastAsiaTheme="majorEastAsia"/>
+          <w:bCs/>
+          <w:noProof/>
+          <w:color w:val="000000" w:themeColor="text1"/>
+          <w:lang w:val="en-US"/>
+        </w:rPr>
+        <w:t>apt</w:t>
+      </w:r>
+      <w:r>
+        <w:rPr>
+          <w:rFonts w:eastAsiaTheme="majorEastAsia"/>
+          <w:bCs/>
+          <w:noProof/>
+          <w:color w:val="000000" w:themeColor="text1"/>
+          <w:lang w:val="ru-RU"/>
+        </w:rPr>
+        <w:t xml:space="preserve"> </w:t>
+      </w:r>
+      <w:r>
+        <w:rPr>
+          <w:rFonts w:eastAsiaTheme="majorEastAsia"/>
+          <w:bCs/>
+          <w:noProof/>
+          <w:color w:val="000000" w:themeColor="text1"/>
+          <w:lang w:val="en-US"/>
+        </w:rPr>
+        <w:t>install</w:t>
+      </w:r>
+      <w:r>
+        <w:rPr>
+          <w:rFonts w:eastAsiaTheme="majorEastAsia"/>
+          <w:bCs/>
+          <w:noProof/>
+          <w:color w:val="000000" w:themeColor="text1"/>
+          <w:lang w:val="ru-RU"/>
+        </w:rPr>
+        <w:t xml:space="preserve"> </w:t>
+      </w:r>
+      <w:r>
+        <w:rPr>
+          <w:rFonts w:eastAsiaTheme="majorEastAsia"/>
+          <w:bCs/>
+          <w:noProof/>
+          <w:color w:val="000000" w:themeColor="text1"/>
+          <w:lang w:val="en-US"/>
+        </w:rPr>
+        <w:t>isc</w:t>
+      </w:r>
+      <w:r>
+        <w:rPr>
+          <w:rFonts w:eastAsiaTheme="majorEastAsia"/>
+          <w:bCs/>
+          <w:noProof/>
+          <w:color w:val="000000" w:themeColor="text1"/>
+          <w:lang w:val="ru-RU"/>
+        </w:rPr>
+        <w:t>-</w:t>
+      </w:r>
+      <w:r>
+        <w:rPr>
+          <w:rFonts w:eastAsiaTheme="majorEastAsia"/>
+          <w:bCs/>
+          <w:noProof/>
+          <w:color w:val="000000" w:themeColor="text1"/>
+          <w:lang w:val="en-US"/>
+        </w:rPr>
+        <w:t>dhcp</w:t>
+      </w:r>
+      <w:r>
+        <w:rPr>
+          <w:rFonts w:eastAsiaTheme="majorEastAsia"/>
+          <w:bCs/>
+          <w:noProof/>
+          <w:color w:val="000000" w:themeColor="text1"/>
+          <w:lang w:val="ru-RU"/>
+        </w:rPr>
+        <w:t>-</w:t>
+      </w:r>
+      <w:r>
+        <w:rPr>
+          <w:rFonts w:eastAsiaTheme="majorEastAsia"/>
+          <w:bCs/>
+          <w:noProof/>
+          <w:color w:val="000000" w:themeColor="text1"/>
+          <w:lang w:val="en-US"/>
+        </w:rPr>
+        <w:t>server</w:t>
+      </w:r>
+      <w:r>
+        <w:rPr>
+          <w:rFonts w:eastAsiaTheme="majorEastAsia"/>
+          <w:bCs/>
+          <w:noProof/>
+          <w:color w:val="000000" w:themeColor="text1"/>
+          <w:lang w:val="ru-RU"/>
+        </w:rPr>
+        <w:t>’</w:t>
+      </w:r>
+      <w:r>
+        <w:rPr>
+          <w:rFonts w:eastAsiaTheme="majorEastAsia"/>
+          <w:bCs/>
+          <w:noProof/>
+          <w:color w:val="000000" w:themeColor="text1"/>
+          <w:lang w:val="ru-RU"/>
+        </w:rPr>
+        <w:t>.</w:t>
+      </w:r>
+      <w:r>
+        <w:rPr>
+          <w:rFonts w:eastAsiaTheme="majorEastAsia"/>
+          <w:bCs/>
+          <w:noProof/>
+          <w:color w:val="000000" w:themeColor="text1"/>
+          <w:lang w:val="ru-RU"/>
+        </w:rPr>
+        <w:t xml:space="preserve"> </w:t>
+      </w:r>
+      <w:r>
+        <w:rPr>
+          <w:rFonts w:eastAsiaTheme="majorEastAsia"/>
+          <w:bCs/>
+          <w:noProof/>
+          <w:color w:val="000000" w:themeColor="text1"/>
+          <w:lang w:val="ru-RU"/>
+        </w:rPr>
+        <w:t xml:space="preserve">Меняем конфигурацию интерфейса </w:t>
+      </w:r>
+      <w:r>
+        <w:rPr>
+          <w:rFonts w:eastAsiaTheme="majorEastAsia"/>
+          <w:bCs/>
+          <w:noProof/>
+          <w:color w:val="000000" w:themeColor="text1"/>
+          <w:lang w:val="en-US"/>
+        </w:rPr>
+        <w:t>eth</w:t>
+      </w:r>
+      <w:r>
+        <w:rPr>
+          <w:rFonts w:eastAsiaTheme="majorEastAsia"/>
+          <w:bCs/>
+          <w:noProof/>
+          <w:color w:val="000000" w:themeColor="text1"/>
+          <w:lang w:val="ru-RU"/>
+        </w:rPr>
+        <w:t xml:space="preserve">0 </w:t>
+      </w:r>
+      <w:r>
+        <w:rPr>
+          <w:rFonts w:eastAsiaTheme="majorEastAsia"/>
+          <w:bCs/>
+          <w:noProof/>
+          <w:color w:val="000000" w:themeColor="text1"/>
+          <w:lang w:val="ru-RU"/>
+        </w:rPr>
+        <w:t xml:space="preserve">на получение статического адреса </w:t>
+      </w:r>
+      <w:r>
+        <w:rPr>
+          <w:rFonts w:eastAsiaTheme="majorEastAsia"/>
+          <w:bCs/>
+          <w:noProof/>
+          <w:color w:val="000000" w:themeColor="text1"/>
+          <w:lang w:val="en-US"/>
+        </w:rPr>
+        <w:t>IPv</w:t>
+      </w:r>
+      <w:r>
+        <w:rPr>
+          <w:rFonts w:eastAsiaTheme="majorEastAsia"/>
+          <w:bCs/>
+          <w:noProof/>
+          <w:color w:val="000000" w:themeColor="text1"/>
+          <w:lang w:val="ru-RU"/>
+        </w:rPr>
+        <w:t xml:space="preserve">6 </w:t>
+      </w:r>
+      <w:r>
+        <w:rPr>
+          <w:rFonts w:eastAsiaTheme="majorEastAsia"/>
+          <w:bCs/>
+          <w:noProof/>
+          <w:color w:val="000000" w:themeColor="text1"/>
+          <w:lang w:val="en-US"/>
+        </w:rPr>
+        <w:t>fd</w:t>
+      </w:r>
+      <w:r>
+        <w:rPr>
+          <w:rFonts w:eastAsiaTheme="majorEastAsia"/>
+          <w:bCs/>
+          <w:noProof/>
+          <w:color w:val="000000" w:themeColor="text1"/>
+          <w:lang w:val="ru-RU"/>
+        </w:rPr>
+        <w:t>00:2003:4:5::1/64</w:t>
+      </w:r>
+      <w:r>
+        <w:rPr>
+          <w:rFonts w:eastAsiaTheme="majorEastAsia"/>
+          <w:bCs/>
+          <w:noProof/>
+          <w:color w:val="000000" w:themeColor="text1"/>
+          <w:lang w:val="ru-RU"/>
+        </w:rPr>
+        <w:t xml:space="preserve">, </w:t>
+      </w:r>
+      <w:r>
+        <w:rPr>
+          <w:rFonts w:eastAsiaTheme="majorEastAsia"/>
+          <w:bCs/>
+          <w:noProof/>
+          <w:color w:val="000000" w:themeColor="text1"/>
+          <w:lang w:val="ru-RU"/>
+        </w:rPr>
+        <w:t xml:space="preserve">который будет считаться адресом нашего </w:t>
+      </w:r>
+      <w:r>
+        <w:rPr>
+          <w:rFonts w:eastAsiaTheme="majorEastAsia"/>
+          <w:bCs/>
+          <w:noProof/>
+          <w:color w:val="000000" w:themeColor="text1"/>
+          <w:lang w:val="en-US"/>
+        </w:rPr>
+        <w:t>DHCPv</w:t>
+      </w:r>
+      <w:r>
+        <w:rPr>
+          <w:rFonts w:eastAsiaTheme="majorEastAsia"/>
+          <w:bCs/>
+          <w:noProof/>
+          <w:color w:val="000000" w:themeColor="text1"/>
+          <w:lang w:val="ru-RU"/>
+        </w:rPr>
+        <w:t xml:space="preserve">6 </w:t>
+      </w:r>
+      <w:r>
+        <w:rPr>
+          <w:rFonts w:eastAsiaTheme="majorEastAsia"/>
+          <w:bCs/>
+          <w:noProof/>
+          <w:color w:val="000000" w:themeColor="text1"/>
+          <w:lang w:val="ru-RU"/>
+        </w:rPr>
+        <w:t>сервера</w:t>
+      </w:r>
+      <w:r>
+        <w:rPr>
+          <w:rFonts w:eastAsiaTheme="majorEastAsia"/>
+          <w:bCs/>
+          <w:noProof/>
+          <w:color w:val="000000" w:themeColor="text1"/>
+          <w:lang w:val="ru-RU"/>
+        </w:rPr>
+        <w:t>.</w:t>
+      </w:r>
+    </w:p>
+    <w:p>
+      <w:pPr>
+        <w:autoSpaceDE w:val="0"/>
+        <w:autoSpaceDN w:val="0"/>
+        <w:adjustRightInd w:val="0"/>
+        <w:jc w:val="both"/>
+        <w:rPr>
+          <w:rFonts w:eastAsiaTheme="majorEastAsia"/>
+          <w:bCs/>
+          <w:noProof/>
+          <w:color w:val="000000" w:themeColor="text1"/>
+          <w:lang w:val="ru-RU"/>
+        </w:rPr>
+      </w:pPr>
+    </w:p>
+    <w:p>
+      <w:pPr>
+        <w:autoSpaceDE w:val="0"/>
+        <w:autoSpaceDN w:val="0"/>
+        <w:adjustRightInd w:val="0"/>
+        <w:jc w:val="both"/>
+        <w:rPr>
+          <w:rFonts w:eastAsiaTheme="majorEastAsia"/>
+          <w:bCs/>
+          <w:noProof/>
+          <w:color w:val="000000" w:themeColor="text1"/>
+          <w:lang w:val="ru-RU"/>
+        </w:rPr>
+      </w:pPr>
+      <w:r>
+        <w:rPr>
+          <w:rFonts w:eastAsiaTheme="majorEastAsia"/>
+          <w:bCs/>
+          <w:noProof/>
+          <w:color w:val="000000" w:themeColor="text1"/>
+          <w:lang w:val="en-US"/>
+        </w:rPr>
+        <w:drawing>
+          <wp:inline distT="0" distB="0" distL="0" distR="0" wp14:anchorId="697627C9" wp14:editId="74E145F3">
+            <wp:extent cx="5271247" cy="738223"/>
+            <wp:effectExtent l="0" t="0" r="0" b="0"/>
+            <wp:docPr id="35" name="Picture 35"/>
+            <wp:cNvGraphicFramePr>
+              <a:graphicFrameLocks xmlns:a="http://schemas.openxmlformats.org/drawingml/2006/main" noChangeAspect="1"/>
+            </wp:cNvGraphicFramePr>
+            <a:graphic xmlns:a="http://schemas.openxmlformats.org/drawingml/2006/main">
+              <a:graphicData uri="http://schemas.openxmlformats.org/drawingml/2006/picture">
+                <pic:pic xmlns:pic="http://schemas.openxmlformats.org/drawingml/2006/picture">
+                  <pic:nvPicPr>
+                    <pic:cNvPr id="35" name="Picture 35"/>
+                    <pic:cNvPicPr/>
+                  </pic:nvPicPr>
+                  <pic:blipFill>
+                    <a:blip r:embed="rId35">
+                      <a:extLst>
+                        <a:ext uri="{28A0092B-C50C-407E-A947-70E740481C1C}">
+                          <a14:useLocalDpi xmlns:a14="http://schemas.microsoft.com/office/drawing/2010/main" val="0"/>
+                        </a:ext>
+                      </a:extLst>
+                    </a:blip>
+                    <a:stretch>
+                      <a:fillRect/>
+                    </a:stretch>
+                  </pic:blipFill>
+                  <pic:spPr>
+                    <a:xfrm>
+                      <a:off x="0" y="0"/>
+                      <a:ext cx="5319354" cy="744960"/>
+                    </a:xfrm>
+                    <a:prstGeom prst="rect">
+                      <a:avLst/>
+                    </a:prstGeom>
+                  </pic:spPr>
+                </pic:pic>
+              </a:graphicData>
+            </a:graphic>
+          </wp:inline>
+        </w:drawing>
+      </w:r>
+    </w:p>
+    <w:p>
+      <w:pPr>
+        <w:autoSpaceDE w:val="0"/>
+        <w:autoSpaceDN w:val="0"/>
+        <w:adjustRightInd w:val="0"/>
+        <w:jc w:val="both"/>
+        <w:rPr>
+          <w:rFonts w:eastAsiaTheme="majorEastAsia"/>
+          <w:bCs/>
+          <w:noProof/>
+          <w:color w:val="000000" w:themeColor="text1"/>
+          <w:lang w:val="ru-RU"/>
+        </w:rPr>
+      </w:pPr>
+    </w:p>
+    <w:p>
+      <w:pPr>
+        <w:autoSpaceDE w:val="0"/>
+        <w:autoSpaceDN w:val="0"/>
+        <w:adjustRightInd w:val="0"/>
+        <w:jc w:val="both"/>
+        <w:rPr>
+          <w:rFonts w:eastAsiaTheme="majorEastAsia"/>
+          <w:bCs/>
+          <w:noProof/>
+          <w:color w:val="000000" w:themeColor="text1"/>
+          <w:lang w:val="ru-RU"/>
+        </w:rPr>
+      </w:pPr>
+      <w:r>
+        <w:rPr>
+          <w:rFonts w:eastAsiaTheme="majorEastAsia"/>
+          <w:bCs/>
+          <w:noProof/>
+          <w:color w:val="000000" w:themeColor="text1"/>
+          <w:lang w:val="ru-RU"/>
+        </w:rPr>
+        <w:t xml:space="preserve">Перезапускаем </w:t>
+      </w:r>
+      <w:r>
+        <w:rPr>
+          <w:rFonts w:eastAsiaTheme="majorEastAsia"/>
+          <w:bCs/>
+          <w:noProof/>
+          <w:color w:val="000000" w:themeColor="text1"/>
+          <w:lang w:val="en-US"/>
+        </w:rPr>
+        <w:t>astra</w:t>
+      </w:r>
+      <w:r>
+        <w:rPr>
+          <w:rFonts w:eastAsiaTheme="majorEastAsia"/>
+          <w:bCs/>
+          <w:noProof/>
+          <w:color w:val="000000" w:themeColor="text1"/>
+          <w:lang w:val="ru-RU"/>
+        </w:rPr>
+        <w:t xml:space="preserve">3 </w:t>
+      </w:r>
+      <w:r>
+        <w:rPr>
+          <w:rFonts w:eastAsiaTheme="majorEastAsia"/>
+          <w:bCs/>
+          <w:noProof/>
+          <w:color w:val="000000" w:themeColor="text1"/>
+          <w:lang w:val="ru-RU"/>
+        </w:rPr>
+        <w:t xml:space="preserve">с прежним адаптером сети </w:t>
+      </w:r>
+      <w:r>
+        <w:rPr>
+          <w:rFonts w:eastAsiaTheme="majorEastAsia"/>
+          <w:bCs/>
+          <w:noProof/>
+          <w:color w:val="000000" w:themeColor="text1"/>
+          <w:lang w:val="en-US"/>
+        </w:rPr>
+        <w:t>HostOnlyNetwork</w:t>
+      </w:r>
+      <w:r>
+        <w:rPr>
+          <w:rFonts w:eastAsiaTheme="majorEastAsia"/>
+          <w:bCs/>
+          <w:noProof/>
+          <w:color w:val="000000" w:themeColor="text1"/>
+          <w:lang w:val="ru-RU"/>
+        </w:rPr>
+        <w:t xml:space="preserve"> (</w:t>
+      </w:r>
+      <w:r>
+        <w:rPr>
+          <w:rFonts w:eastAsiaTheme="majorEastAsia"/>
+          <w:bCs/>
+          <w:noProof/>
+          <w:color w:val="000000" w:themeColor="text1"/>
+          <w:lang w:val="en-US"/>
+        </w:rPr>
+        <w:t>vboxnet</w:t>
+      </w:r>
+      <w:r>
+        <w:rPr>
+          <w:rFonts w:eastAsiaTheme="majorEastAsia"/>
+          <w:bCs/>
+          <w:noProof/>
+          <w:color w:val="000000" w:themeColor="text1"/>
+          <w:lang w:val="ru-RU"/>
+        </w:rPr>
+        <w:t>3)</w:t>
+      </w:r>
+      <w:r>
+        <w:rPr>
+          <w:rFonts w:eastAsiaTheme="majorEastAsia"/>
+          <w:bCs/>
+          <w:noProof/>
+          <w:color w:val="000000" w:themeColor="text1"/>
+          <w:lang w:val="ru-RU"/>
+        </w:rPr>
+        <w:t xml:space="preserve"> </w:t>
+      </w:r>
+      <w:r>
+        <w:rPr>
+          <w:rFonts w:eastAsiaTheme="majorEastAsia"/>
+          <w:bCs/>
+          <w:noProof/>
+          <w:color w:val="000000" w:themeColor="text1"/>
+          <w:lang w:val="ru-RU"/>
+        </w:rPr>
+        <w:t xml:space="preserve">и смотрим конфигурацию </w:t>
+      </w:r>
+      <w:r>
+        <w:rPr>
+          <w:rFonts w:eastAsiaTheme="majorEastAsia"/>
+          <w:bCs/>
+          <w:noProof/>
+          <w:color w:val="000000" w:themeColor="text1"/>
+          <w:lang w:val="en-US"/>
+        </w:rPr>
+        <w:t>IP</w:t>
+      </w:r>
+      <w:r>
+        <w:rPr>
+          <w:rFonts w:eastAsiaTheme="majorEastAsia"/>
+          <w:bCs/>
+          <w:noProof/>
+          <w:color w:val="000000" w:themeColor="text1"/>
+          <w:lang w:val="ru-RU"/>
+        </w:rPr>
+        <w:t>.</w:t>
+      </w:r>
+    </w:p>
+    <w:p>
+      <w:pPr>
+        <w:autoSpaceDE w:val="0"/>
+        <w:autoSpaceDN w:val="0"/>
+        <w:adjustRightInd w:val="0"/>
+        <w:jc w:val="both"/>
+        <w:rPr>
+          <w:rFonts w:eastAsiaTheme="majorEastAsia"/>
+          <w:bCs/>
+          <w:noProof/>
+          <w:color w:val="000000" w:themeColor="text1"/>
+          <w:lang w:val="ru-RU"/>
+        </w:rPr>
+      </w:pPr>
+    </w:p>
+    <w:p>
+      <w:pPr>
+        <w:autoSpaceDE w:val="0"/>
+        <w:autoSpaceDN w:val="0"/>
+        <w:adjustRightInd w:val="0"/>
+        <w:jc w:val="both"/>
+        <w:rPr>
+          <w:rFonts w:eastAsiaTheme="majorEastAsia"/>
+          <w:bCs/>
+          <w:noProof/>
+          <w:color w:val="000000" w:themeColor="text1"/>
+          <w:lang w:val="ru-RU"/>
+        </w:rPr>
+      </w:pPr>
+      <w:r>
+        <w:rPr>
+          <w:rFonts w:eastAsiaTheme="majorEastAsia"/>
+          <w:bCs/>
+          <w:noProof/>
+          <w:color w:val="000000" w:themeColor="text1"/>
+          <w:lang w:val="ru-RU"/>
+        </w:rPr>
+        <w:drawing>
+          <wp:inline distT="0" distB="0" distL="0" distR="0" wp14:anchorId="3B3CDE5E" wp14:editId="3D39628E">
+            <wp:extent cx="5939790" cy="1744345"/>
+            <wp:effectExtent l="0" t="0" r="3810" b="0"/>
+            <wp:docPr id="36" name="Picture 36"/>
+            <wp:cNvGraphicFramePr>
+              <a:graphicFrameLocks xmlns:a="http://schemas.openxmlformats.org/drawingml/2006/main" noChangeAspect="1"/>
+            </wp:cNvGraphicFramePr>
+            <a:graphic xmlns:a="http://schemas.openxmlformats.org/drawingml/2006/main">
+              <a:graphicData uri="http://schemas.openxmlformats.org/drawingml/2006/picture">
+                <pic:pic xmlns:pic="http://schemas.openxmlformats.org/drawingml/2006/picture">
+                  <pic:nvPicPr>
+                    <pic:cNvPr id="36" name="Picture 36"/>
+                    <pic:cNvPicPr/>
+                  </pic:nvPicPr>
+                  <pic:blipFill>
+                    <a:blip r:embed="rId36" cstate="print">
+                      <a:extLst>
+                        <a:ext uri="{28A0092B-C50C-407E-A947-70E740481C1C}">
+                          <a14:useLocalDpi xmlns:a14="http://schemas.microsoft.com/office/drawing/2010/main" val="0"/>
+                        </a:ext>
+                      </a:extLst>
+                    </a:blip>
+                    <a:stretch>
+                      <a:fillRect/>
+                    </a:stretch>
+                  </pic:blipFill>
+                  <pic:spPr>
+                    <a:xfrm>
+                      <a:off x="0" y="0"/>
+                      <a:ext cx="5939790" cy="1744345"/>
+                    </a:xfrm>
+                    <a:prstGeom prst="rect">
+                      <a:avLst/>
+                    </a:prstGeom>
+                  </pic:spPr>
+                </pic:pic>
+              </a:graphicData>
+            </a:graphic>
+          </wp:inline>
+        </w:drawing>
+      </w:r>
+    </w:p>
+    <w:p>
+      <w:pPr>
+        <w:autoSpaceDE w:val="0"/>
+        <w:autoSpaceDN w:val="0"/>
+        <w:adjustRightInd w:val="0"/>
+        <w:jc w:val="both"/>
+        <w:rPr>
+          <w:rFonts w:eastAsiaTheme="majorEastAsia"/>
+          <w:bCs/>
+          <w:noProof/>
+          <w:color w:val="000000" w:themeColor="text1"/>
+          <w:lang w:val="ru-RU"/>
+        </w:rPr>
+      </w:pPr>
+    </w:p>
+    <w:p>
+      <w:pPr>
+        <w:autoSpaceDE w:val="0"/>
+        <w:autoSpaceDN w:val="0"/>
+        <w:adjustRightInd w:val="0"/>
+        <w:jc w:val="both"/>
+        <w:rPr>
+          <w:rFonts w:eastAsiaTheme="majorEastAsia"/>
+          <w:bCs/>
+          <w:noProof/>
+          <w:color w:val="000000" w:themeColor="text1"/>
+          <w:lang w:val="ru-RU"/>
+        </w:rPr>
+      </w:pPr>
+      <w:r>
+        <w:rPr>
+          <w:rFonts w:eastAsiaTheme="majorEastAsia"/>
+          <w:bCs/>
+          <w:noProof/>
+          <w:color w:val="000000" w:themeColor="text1"/>
+        </w:rPr>
+        <w:t>Сервер будет использовать Stateful Configuration. В этом режиме он предоставляет доступные адреса клиентам самостоятельно.</w:t>
+      </w:r>
+      <w:r>
+        <w:rPr>
+          <w:rFonts w:eastAsiaTheme="majorEastAsia"/>
+          <w:bCs/>
+          <w:noProof/>
+          <w:color w:val="000000" w:themeColor="text1"/>
+          <w:lang w:val="ru-RU"/>
+        </w:rPr>
+        <w:t xml:space="preserve"> </w:t>
+      </w:r>
+      <w:r>
+        <w:rPr>
+          <w:rFonts w:eastAsiaTheme="majorEastAsia"/>
+          <w:bCs/>
+          <w:noProof/>
+          <w:color w:val="000000" w:themeColor="text1"/>
+          <w:lang w:val="ru-RU"/>
+        </w:rPr>
+        <w:t>Ф</w:t>
+      </w:r>
+      <w:r>
+        <w:rPr>
+          <w:rFonts w:eastAsiaTheme="majorEastAsia"/>
+          <w:bCs/>
+          <w:noProof/>
+          <w:color w:val="000000" w:themeColor="text1"/>
+        </w:rPr>
+        <w:t>айл</w:t>
+      </w:r>
+      <w:r>
+        <w:rPr>
+          <w:rFonts w:eastAsiaTheme="majorEastAsia"/>
+          <w:bCs/>
+          <w:noProof/>
+          <w:color w:val="000000" w:themeColor="text1"/>
+          <w:lang w:val="ru-RU"/>
+        </w:rPr>
+        <w:t xml:space="preserve"> конфигурации</w:t>
+      </w:r>
+      <w:r>
+        <w:rPr>
+          <w:rFonts w:eastAsiaTheme="majorEastAsia"/>
+          <w:bCs/>
+          <w:noProof/>
+          <w:color w:val="000000" w:themeColor="text1"/>
+        </w:rPr>
+        <w:t xml:space="preserve"> </w:t>
+      </w:r>
+      <w:r>
+        <w:rPr>
+          <w:rFonts w:eastAsiaTheme="majorEastAsia"/>
+          <w:bCs/>
+          <w:noProof/>
+          <w:color w:val="000000" w:themeColor="text1"/>
+          <w:lang w:val="ru-RU"/>
+        </w:rPr>
+        <w:t>(</w:t>
+      </w:r>
+      <w:r>
+        <w:rPr>
+          <w:rFonts w:eastAsiaTheme="majorEastAsia"/>
+          <w:bCs/>
+          <w:noProof/>
+          <w:color w:val="000000" w:themeColor="text1"/>
+        </w:rPr>
+        <w:t>server.conf</w:t>
+      </w:r>
+      <w:r>
+        <w:rPr>
+          <w:rFonts w:eastAsiaTheme="majorEastAsia"/>
+          <w:bCs/>
+          <w:noProof/>
+          <w:color w:val="000000" w:themeColor="text1"/>
+          <w:lang w:val="ru-RU"/>
+        </w:rPr>
+        <w:t>)</w:t>
+      </w:r>
+      <w:r>
+        <w:rPr>
+          <w:rFonts w:eastAsiaTheme="majorEastAsia"/>
+          <w:bCs/>
+          <w:noProof/>
+          <w:color w:val="000000" w:themeColor="text1"/>
+        </w:rPr>
+        <w:t xml:space="preserve"> и файл аренд </w:t>
+      </w:r>
+      <w:r>
+        <w:rPr>
+          <w:rFonts w:eastAsiaTheme="majorEastAsia"/>
+          <w:bCs/>
+          <w:noProof/>
+          <w:color w:val="000000" w:themeColor="text1"/>
+          <w:lang w:val="ru-RU"/>
+        </w:rPr>
+        <w:t>(</w:t>
+      </w:r>
+      <w:r>
+        <w:rPr>
+          <w:rFonts w:eastAsiaTheme="majorEastAsia"/>
+          <w:bCs/>
+          <w:noProof/>
+          <w:color w:val="000000" w:themeColor="text1"/>
+        </w:rPr>
+        <w:t>leases</w:t>
+      </w:r>
+      <w:r>
+        <w:rPr>
+          <w:rFonts w:eastAsiaTheme="majorEastAsia"/>
+          <w:bCs/>
+          <w:noProof/>
+          <w:color w:val="000000" w:themeColor="text1"/>
+          <w:lang w:val="ru-RU"/>
+        </w:rPr>
+        <w:t>)</w:t>
+      </w:r>
+      <w:r>
+        <w:rPr>
+          <w:rFonts w:eastAsiaTheme="majorEastAsia"/>
+          <w:bCs/>
+          <w:noProof/>
+          <w:color w:val="000000" w:themeColor="text1"/>
+        </w:rPr>
+        <w:t xml:space="preserve"> расположены в директории ~/dhcpv6-server.</w:t>
+      </w:r>
+      <w:r>
+        <w:rPr>
+          <w:rFonts w:eastAsiaTheme="majorEastAsia"/>
+          <w:bCs/>
+          <w:noProof/>
+          <w:color w:val="000000" w:themeColor="text1"/>
+          <w:lang w:val="ru-RU"/>
+        </w:rPr>
+        <w:t xml:space="preserve"> </w:t>
+      </w:r>
+      <w:r>
+        <w:rPr>
+          <w:rFonts w:eastAsiaTheme="majorEastAsia"/>
+          <w:bCs/>
+          <w:noProof/>
+          <w:color w:val="000000" w:themeColor="text1"/>
+          <w:lang w:val="ru-RU"/>
+        </w:rPr>
+        <w:t xml:space="preserve">Настроим файл </w:t>
+      </w:r>
+      <w:r>
+        <w:rPr>
+          <w:rFonts w:eastAsiaTheme="majorEastAsia"/>
+          <w:bCs/>
+          <w:noProof/>
+          <w:color w:val="000000" w:themeColor="text1"/>
+          <w:lang w:val="en-US"/>
+        </w:rPr>
+        <w:t>server</w:t>
+      </w:r>
+      <w:r>
+        <w:rPr>
+          <w:rFonts w:eastAsiaTheme="majorEastAsia"/>
+          <w:bCs/>
+          <w:noProof/>
+          <w:color w:val="000000" w:themeColor="text1"/>
+          <w:lang w:val="ru-RU"/>
+        </w:rPr>
+        <w:t>.</w:t>
+      </w:r>
+      <w:r>
+        <w:rPr>
+          <w:rFonts w:eastAsiaTheme="majorEastAsia"/>
+          <w:bCs/>
+          <w:noProof/>
+          <w:color w:val="000000" w:themeColor="text1"/>
+          <w:lang w:val="en-US"/>
+        </w:rPr>
+        <w:t>conf</w:t>
+      </w:r>
+      <w:r>
+        <w:rPr>
+          <w:rFonts w:eastAsiaTheme="majorEastAsia"/>
+          <w:bCs/>
+          <w:noProof/>
+          <w:color w:val="000000" w:themeColor="text1"/>
+          <w:lang w:val="ru-RU"/>
+        </w:rPr>
+        <w:t xml:space="preserve">: </w:t>
+      </w:r>
+      <w:r>
+        <w:rPr>
+          <w:rFonts w:eastAsiaTheme="majorEastAsia"/>
+          <w:bCs/>
+          <w:noProof/>
+          <w:color w:val="000000" w:themeColor="text1"/>
+          <w:lang w:val="ru-RU"/>
+        </w:rPr>
+        <w:t>устанавливаем время аренды адреса на 8 часов, время обновления аренды и информации – 4 часа. Также укажем пул адресов подсети на выдачу</w:t>
+      </w:r>
+      <w:r>
+        <w:rPr>
+          <w:rFonts w:eastAsiaTheme="majorEastAsia"/>
+          <w:bCs/>
+          <w:noProof/>
+          <w:color w:val="000000" w:themeColor="text1"/>
+          <w:lang w:val="ru-RU"/>
+        </w:rPr>
+        <w:t xml:space="preserve"> </w:t>
+      </w:r>
+      <w:r>
+        <w:rPr>
+          <w:rFonts w:eastAsiaTheme="majorEastAsia"/>
+          <w:bCs/>
+          <w:noProof/>
+          <w:color w:val="000000" w:themeColor="text1"/>
+          <w:lang w:val="ru-RU"/>
+        </w:rPr>
+        <w:t>постоянных</w:t>
+      </w:r>
+      <w:r>
+        <w:rPr>
+          <w:rFonts w:eastAsiaTheme="majorEastAsia"/>
+          <w:bCs/>
+          <w:noProof/>
+          <w:color w:val="000000" w:themeColor="text1"/>
+          <w:lang w:val="ru-RU"/>
+        </w:rPr>
+        <w:t xml:space="preserve"> и временных адресов.</w:t>
+      </w:r>
+    </w:p>
+    <w:p>
+      <w:pPr>
+        <w:autoSpaceDE w:val="0"/>
+        <w:autoSpaceDN w:val="0"/>
+        <w:adjustRightInd w:val="0"/>
+        <w:jc w:val="both"/>
+        <w:rPr>
+          <w:rFonts w:eastAsiaTheme="majorEastAsia"/>
+          <w:bCs/>
+          <w:noProof/>
+          <w:color w:val="000000" w:themeColor="text1"/>
+          <w:lang w:val="ru-RU"/>
+        </w:rPr>
+      </w:pPr>
+    </w:p>
+    <w:p>
+      <w:pPr>
+        <w:autoSpaceDE w:val="0"/>
+        <w:autoSpaceDN w:val="0"/>
+        <w:adjustRightInd w:val="0"/>
+        <w:jc w:val="both"/>
+        <w:rPr>
+          <w:rFonts w:eastAsiaTheme="majorEastAsia"/>
+          <w:bCs/>
+          <w:noProof/>
+          <w:color w:val="000000" w:themeColor="text1"/>
+          <w:lang w:val="en-US"/>
+        </w:rPr>
+      </w:pPr>
+      <w:r>
+        <w:rPr>
+          <w:rFonts w:eastAsiaTheme="majorEastAsia"/>
+          <w:bCs/>
+          <w:noProof/>
+          <w:color w:val="000000" w:themeColor="text1"/>
+          <w:lang w:val="en-US"/>
+        </w:rPr>
+        <w:lastRenderedPageBreak/>
+        <w:drawing>
+          <wp:inline distT="0" distB="0" distL="0" distR="0" wp14:anchorId="40916BBA" wp14:editId="35074C74">
+            <wp:extent cx="5185186" cy="1939040"/>
+            <wp:effectExtent l="0" t="0" r="0" b="4445"/>
+            <wp:docPr id="38" name="Picture 38"/>
+            <wp:cNvGraphicFramePr>
+              <a:graphicFrameLocks xmlns:a="http://schemas.openxmlformats.org/drawingml/2006/main" noChangeAspect="1"/>
+            </wp:cNvGraphicFramePr>
+            <a:graphic xmlns:a="http://schemas.openxmlformats.org/drawingml/2006/main">
+              <a:graphicData uri="http://schemas.openxmlformats.org/drawingml/2006/picture">
+                <pic:pic xmlns:pic="http://schemas.openxmlformats.org/drawingml/2006/picture">
+                  <pic:nvPicPr>
+                    <pic:cNvPr id="38" name="Picture 38"/>
+                    <pic:cNvPicPr/>
+                  </pic:nvPicPr>
+                  <pic:blipFill>
+                    <a:blip r:embed="rId37">
+                      <a:extLst>
+                        <a:ext uri="{28A0092B-C50C-407E-A947-70E740481C1C}">
+                          <a14:useLocalDpi xmlns:a14="http://schemas.microsoft.com/office/drawing/2010/main" val="0"/>
+                        </a:ext>
+                      </a:extLst>
+                    </a:blip>
+                    <a:stretch>
+                      <a:fillRect/>
+                    </a:stretch>
+                  </pic:blipFill>
+                  <pic:spPr>
+                    <a:xfrm>
+                      <a:off x="0" y="0"/>
+                      <a:ext cx="5208931" cy="1947920"/>
+                    </a:xfrm>
+                    <a:prstGeom prst="rect">
+                      <a:avLst/>
+                    </a:prstGeom>
+                  </pic:spPr>
+                </pic:pic>
+              </a:graphicData>
+            </a:graphic>
+          </wp:inline>
+        </w:drawing>
+      </w:r>
+    </w:p>
+    <w:p>
+      <w:pPr>
+        <w:autoSpaceDE w:val="0"/>
+        <w:autoSpaceDN w:val="0"/>
+        <w:adjustRightInd w:val="0"/>
+        <w:jc w:val="both"/>
+        <w:rPr>
+          <w:rFonts w:eastAsiaTheme="majorEastAsia"/>
+          <w:bCs/>
+          <w:noProof/>
+          <w:color w:val="000000" w:themeColor="text1"/>
+          <w:lang w:val="en-US"/>
+        </w:rPr>
+      </w:pPr>
+    </w:p>
+    <w:p>
+      <w:pPr>
+        <w:autoSpaceDE w:val="0"/>
+        <w:autoSpaceDN w:val="0"/>
+        <w:adjustRightInd w:val="0"/>
+        <w:jc w:val="both"/>
+        <w:rPr>
+          <w:rFonts w:eastAsiaTheme="majorEastAsia"/>
+          <w:bCs/>
+          <w:noProof/>
+          <w:color w:val="000000" w:themeColor="text1"/>
+          <w:lang w:val="ru-RU"/>
+        </w:rPr>
+      </w:pPr>
+      <w:r>
+        <w:rPr>
+          <w:rFonts w:eastAsiaTheme="majorEastAsia"/>
+          <w:bCs/>
+          <w:noProof/>
+          <w:color w:val="000000" w:themeColor="text1"/>
+          <w:lang w:val="ru-RU"/>
+        </w:rPr>
+        <w:t xml:space="preserve">Запустим </w:t>
+      </w:r>
+      <w:r>
+        <w:rPr>
+          <w:rFonts w:eastAsiaTheme="majorEastAsia"/>
+          <w:bCs/>
+          <w:noProof/>
+          <w:color w:val="000000" w:themeColor="text1"/>
+          <w:lang w:val="en-US"/>
+        </w:rPr>
+        <w:t>DHCPv</w:t>
+      </w:r>
+      <w:r>
+        <w:rPr>
+          <w:rFonts w:eastAsiaTheme="majorEastAsia"/>
+          <w:bCs/>
+          <w:noProof/>
+          <w:color w:val="000000" w:themeColor="text1"/>
+          <w:lang w:val="ru-RU"/>
+        </w:rPr>
+        <w:t xml:space="preserve">6 </w:t>
+      </w:r>
+      <w:r>
+        <w:rPr>
+          <w:rFonts w:eastAsiaTheme="majorEastAsia"/>
+          <w:bCs/>
+          <w:noProof/>
+          <w:color w:val="000000" w:themeColor="text1"/>
+          <w:lang w:val="ru-RU"/>
+        </w:rPr>
+        <w:t>сервер</w:t>
+      </w:r>
+      <w:r>
+        <w:rPr>
+          <w:rFonts w:eastAsiaTheme="majorEastAsia"/>
+          <w:bCs/>
+          <w:noProof/>
+          <w:color w:val="000000" w:themeColor="text1"/>
+          <w:lang w:val="ru-RU"/>
+        </w:rPr>
+        <w:t xml:space="preserve"> </w:t>
+      </w:r>
+      <w:r>
+        <w:rPr>
+          <w:rFonts w:eastAsiaTheme="majorEastAsia"/>
+          <w:bCs/>
+          <w:noProof/>
+          <w:color w:val="000000" w:themeColor="text1"/>
+          <w:lang w:val="ru-RU"/>
+        </w:rPr>
+        <w:t>с нашей заданной конфигурацией и файлом аренды адресов</w:t>
+      </w:r>
+      <w:r>
+        <w:rPr>
+          <w:rFonts w:eastAsiaTheme="majorEastAsia"/>
+          <w:bCs/>
+          <w:noProof/>
+          <w:color w:val="000000" w:themeColor="text1"/>
+          <w:lang w:val="ru-RU"/>
+        </w:rPr>
+        <w:t>:</w:t>
+      </w:r>
+    </w:p>
+    <w:p>
+      <w:pPr>
+        <w:rPr>
+          <w:rFonts w:eastAsiaTheme="majorEastAsia"/>
+          <w:lang w:val="ru-RU"/>
+        </w:rPr>
+      </w:pPr>
+    </w:p>
+    <w:p>
+      <w:pPr>
+        <w:rPr>
+          <w:rFonts w:eastAsiaTheme="majorEastAsia"/>
+          <w:lang w:val="en-US"/>
+        </w:rPr>
+      </w:pPr>
+      <w:r>
+        <w:rPr>
+          <w:rFonts w:eastAsiaTheme="majorEastAsia"/>
+          <w:noProof/>
+          <w:lang w:val="en-US"/>
+        </w:rPr>
+        <w:drawing>
+          <wp:inline distT="0" distB="0" distL="0" distR="0" wp14:anchorId="37473967" wp14:editId="4C6ABABE">
+            <wp:extent cx="5939790" cy="1776730"/>
+            <wp:effectExtent l="0" t="0" r="3810" b="1270"/>
+            <wp:docPr id="39" name="Picture 39"/>
+            <wp:cNvGraphicFramePr>
+              <a:graphicFrameLocks xmlns:a="http://schemas.openxmlformats.org/drawingml/2006/main" noChangeAspect="1"/>
+            </wp:cNvGraphicFramePr>
+            <a:graphic xmlns:a="http://schemas.openxmlformats.org/drawingml/2006/main">
+              <a:graphicData uri="http://schemas.openxmlformats.org/drawingml/2006/picture">
+                <pic:pic xmlns:pic="http://schemas.openxmlformats.org/drawingml/2006/picture">
+                  <pic:nvPicPr>
+                    <pic:cNvPr id="39" name="Picture 39"/>
+                    <pic:cNvPicPr/>
+                  </pic:nvPicPr>
+                  <pic:blipFill>
+                    <a:blip r:embed="rId38" cstate="print">
+                      <a:extLst>
+                        <a:ext uri="{28A0092B-C50C-407E-A947-70E740481C1C}">
+                          <a14:useLocalDpi xmlns:a14="http://schemas.microsoft.com/office/drawing/2010/main" val="0"/>
+                        </a:ext>
+                      </a:extLst>
+                    </a:blip>
+                    <a:stretch>
+                      <a:fillRect/>
+                    </a:stretch>
+                  </pic:blipFill>
+                  <pic:spPr>
+                    <a:xfrm>
+                      <a:off x="0" y="0"/>
+                      <a:ext cx="5939790" cy="1776730"/>
+                    </a:xfrm>
+                    <a:prstGeom prst="rect">
+                      <a:avLst/>
+                    </a:prstGeom>
+                  </pic:spPr>
+                </pic:pic>
+              </a:graphicData>
+            </a:graphic>
+          </wp:inline>
+        </w:drawing>
+      </w:r>
+    </w:p>
+    <w:p>
+      <w:pPr>
+        <w:rPr>
+          <w:rFonts w:eastAsiaTheme="majorEastAsia"/>
+          <w:lang w:val="en-US"/>
+        </w:rPr>
+      </w:pPr>
+    </w:p>
+    <w:p>
+      <w:pPr>
+        <w:tabs>
+          <w:tab w:val="left" w:pos="8233"/>
+        </w:tabs>
+        <w:rPr>
+          <w:rFonts w:eastAsiaTheme="majorEastAsia"/>
+          <w:bCs/>
+          <w:noProof/>
+          <w:color w:val="000000" w:themeColor="text1"/>
+          <w:lang w:val="ru-RU"/>
+        </w:rPr>
+      </w:pPr>
+      <w:r>
+        <w:rPr>
+          <w:rFonts w:eastAsiaTheme="majorEastAsia"/>
+          <w:bCs/>
+          <w:noProof/>
+          <w:color w:val="000000" w:themeColor="text1"/>
+          <w:lang w:val="ru-RU"/>
+        </w:rPr>
+        <w:t xml:space="preserve">Включим </w:t>
+      </w:r>
+      <w:r>
+        <w:rPr>
+          <w:rFonts w:eastAsiaTheme="majorEastAsia"/>
+          <w:bCs/>
+          <w:noProof/>
+          <w:color w:val="000000" w:themeColor="text1"/>
+          <w:lang w:val="en-US"/>
+        </w:rPr>
+        <w:t>DHCPv</w:t>
+      </w:r>
+      <w:r>
+        <w:rPr>
+          <w:rFonts w:eastAsiaTheme="majorEastAsia"/>
+          <w:bCs/>
+          <w:noProof/>
+          <w:color w:val="000000" w:themeColor="text1"/>
+          <w:lang w:val="ru-RU"/>
+        </w:rPr>
+        <w:t>6</w:t>
+      </w:r>
+      <w:r>
+        <w:rPr>
+          <w:rFonts w:eastAsiaTheme="majorEastAsia"/>
+          <w:bCs/>
+          <w:noProof/>
+          <w:color w:val="000000" w:themeColor="text1"/>
+          <w:lang w:val="ru-RU"/>
+        </w:rPr>
+        <w:t>-клиент на роутере</w:t>
+      </w:r>
+      <w:r>
+        <w:rPr>
+          <w:rFonts w:eastAsiaTheme="majorEastAsia"/>
+          <w:bCs/>
+          <w:noProof/>
+          <w:color w:val="000000" w:themeColor="text1"/>
+          <w:lang w:val="ru-RU"/>
+        </w:rPr>
+        <w:t xml:space="preserve">: </w:t>
+      </w:r>
+      <w:r>
+        <w:rPr>
+          <w:rFonts w:eastAsiaTheme="majorEastAsia"/>
+          <w:bCs/>
+          <w:noProof/>
+          <w:color w:val="000000" w:themeColor="text1"/>
+          <w:lang w:val="ru-RU"/>
+        </w:rPr>
+        <w:t>он получил случайный адрес из пула от нашего сервера!</w:t>
+      </w:r>
+    </w:p>
+    <w:p>
+      <w:pPr>
+        <w:tabs>
+          <w:tab w:val="left" w:pos="8233"/>
+        </w:tabs>
+        <w:rPr>
+          <w:rFonts w:eastAsiaTheme="majorEastAsia"/>
+          <w:bCs/>
+          <w:noProof/>
+          <w:color w:val="000000" w:themeColor="text1"/>
+          <w:lang w:val="ru-RU"/>
+        </w:rPr>
+      </w:pPr>
+    </w:p>
+    <w:p>
+      <w:pPr>
+        <w:tabs>
+          <w:tab w:val="left" w:pos="8233"/>
+        </w:tabs>
+        <w:rPr>
+          <w:rFonts w:eastAsiaTheme="majorEastAsia"/>
+          <w:bCs/>
+          <w:noProof/>
+          <w:color w:val="000000" w:themeColor="text1"/>
+          <w:lang w:val="en-US"/>
+        </w:rPr>
+      </w:pPr>
+      <w:r>
+        <w:rPr>
+          <w:rFonts w:eastAsiaTheme="majorEastAsia"/>
+          <w:bCs/>
+          <w:noProof/>
+          <w:color w:val="000000" w:themeColor="text1"/>
+          <w:lang w:val="en-US"/>
+        </w:rPr>
+        <w:drawing>
+          <wp:inline distT="0" distB="0" distL="0" distR="0" wp14:anchorId="5B42142C" wp14:editId="7D1331CE">
+            <wp:extent cx="5939790" cy="2462530"/>
+            <wp:effectExtent l="0" t="0" r="3810" b="1270"/>
+            <wp:docPr id="40" name="Picture 40"/>
+            <wp:cNvGraphicFramePr>
+              <a:graphicFrameLocks xmlns:a="http://schemas.openxmlformats.org/drawingml/2006/main" noChangeAspect="1"/>
+            </wp:cNvGraphicFramePr>
+            <a:graphic xmlns:a="http://schemas.openxmlformats.org/drawingml/2006/main">
+              <a:graphicData uri="http://schemas.openxmlformats.org/drawingml/2006/picture">
+                <pic:pic xmlns:pic="http://schemas.openxmlformats.org/drawingml/2006/picture">
+                  <pic:nvPicPr>
+                    <pic:cNvPr id="40" name="Picture 40"/>
+                    <pic:cNvPicPr/>
+                  </pic:nvPicPr>
+                  <pic:blipFill>
+                    <a:blip r:embed="rId39">
+                      <a:extLst>
+                        <a:ext uri="{28A0092B-C50C-407E-A947-70E740481C1C}">
+                          <a14:useLocalDpi xmlns:a14="http://schemas.microsoft.com/office/drawing/2010/main" val="0"/>
+                        </a:ext>
+                      </a:extLst>
+                    </a:blip>
+                    <a:stretch>
+                      <a:fillRect/>
+                    </a:stretch>
+                  </pic:blipFill>
+                  <pic:spPr>
+                    <a:xfrm>
+                      <a:off x="0" y="0"/>
+                      <a:ext cx="5939790" cy="2462530"/>
+                    </a:xfrm>
+                    <a:prstGeom prst="rect">
+                      <a:avLst/>
+                    </a:prstGeom>
+                  </pic:spPr>
+                </pic:pic>
+              </a:graphicData>
+            </a:graphic>
+          </wp:inline>
+        </w:drawing>
+      </w:r>
+    </w:p>
+    <w:p>
+      <w:pPr>
+        <w:tabs>
+          <w:tab w:val="left" w:pos="8233"/>
+        </w:tabs>
+        <w:rPr>
+          <w:rFonts w:eastAsiaTheme="majorEastAsia"/>
+          <w:bCs/>
+          <w:noProof/>
+          <w:color w:val="000000" w:themeColor="text1"/>
+          <w:lang w:val="en-US"/>
+        </w:rPr>
+      </w:pPr>
+    </w:p>
+    <w:p>
+      <w:pPr>
+        <w:tabs>
+          <w:tab w:val="left" w:pos="8233"/>
+        </w:tabs>
+        <w:rPr>
+          <w:rFonts w:eastAsiaTheme="majorEastAsia"/>
+          <w:bCs/>
+          <w:noProof/>
+          <w:color w:val="000000" w:themeColor="text1"/>
+          <w:lang w:val="ru-RU"/>
+        </w:rPr>
+      </w:pPr>
+      <w:r>
+        <w:rPr>
+          <w:rFonts w:eastAsiaTheme="majorEastAsia"/>
+          <w:bCs/>
+          <w:noProof/>
+          <w:color w:val="000000" w:themeColor="text1"/>
+          <w:lang w:val="ru-RU"/>
+        </w:rPr>
+        <w:t xml:space="preserve">Смотрим в </w:t>
+      </w:r>
+      <w:r>
+        <w:rPr>
+          <w:rFonts w:eastAsiaTheme="majorEastAsia"/>
+          <w:bCs/>
+          <w:noProof/>
+          <w:color w:val="000000" w:themeColor="text1"/>
+          <w:lang w:val="en-US"/>
+        </w:rPr>
+        <w:t>Wireshark</w:t>
+      </w:r>
+      <w:r>
+        <w:rPr>
+          <w:rFonts w:eastAsiaTheme="majorEastAsia"/>
+          <w:bCs/>
+          <w:noProof/>
+          <w:color w:val="000000" w:themeColor="text1"/>
+          <w:lang w:val="ru-RU"/>
+        </w:rPr>
+        <w:t>:</w:t>
+      </w:r>
+      <w:r>
+        <w:rPr>
+          <w:rFonts w:eastAsiaTheme="majorEastAsia"/>
+          <w:bCs/>
+          <w:noProof/>
+          <w:color w:val="000000" w:themeColor="text1"/>
+          <w:lang w:val="ru-RU"/>
+        </w:rPr>
+        <w:t xml:space="preserve"> </w:t>
+      </w:r>
+      <w:r>
+        <w:rPr>
+          <w:rFonts w:eastAsiaTheme="majorEastAsia"/>
+          <w:bCs/>
+          <w:noProof/>
+          <w:color w:val="000000" w:themeColor="text1"/>
+          <w:lang w:val="ru-RU"/>
+        </w:rPr>
+        <w:t xml:space="preserve">клиент отправляет пакет </w:t>
+      </w:r>
+      <w:r>
+        <w:rPr>
+          <w:rFonts w:eastAsiaTheme="majorEastAsia"/>
+          <w:bCs/>
+          <w:noProof/>
+          <w:color w:val="000000" w:themeColor="text1"/>
+          <w:lang w:val="en-US"/>
+        </w:rPr>
+        <w:t>DHCPv</w:t>
+      </w:r>
+      <w:r>
+        <w:rPr>
+          <w:rFonts w:eastAsiaTheme="majorEastAsia"/>
+          <w:bCs/>
+          <w:noProof/>
+          <w:color w:val="000000" w:themeColor="text1"/>
+          <w:lang w:val="ru-RU"/>
+        </w:rPr>
+        <w:t xml:space="preserve">6 </w:t>
+      </w:r>
+      <w:r>
+        <w:rPr>
+          <w:rFonts w:eastAsiaTheme="majorEastAsia"/>
+          <w:bCs/>
+          <w:noProof/>
+          <w:color w:val="000000" w:themeColor="text1"/>
+          <w:lang w:val="en-US"/>
+        </w:rPr>
+        <w:t>Solicit</w:t>
+      </w:r>
+      <w:r>
+        <w:rPr>
+          <w:rFonts w:eastAsiaTheme="majorEastAsia"/>
+          <w:bCs/>
+          <w:noProof/>
+          <w:color w:val="000000" w:themeColor="text1"/>
+          <w:lang w:val="ru-RU"/>
+        </w:rPr>
+        <w:t xml:space="preserve"> </w:t>
+      </w:r>
+      <w:r>
+        <w:rPr>
+          <w:rFonts w:eastAsiaTheme="majorEastAsia"/>
+          <w:bCs/>
+          <w:noProof/>
+          <w:color w:val="000000" w:themeColor="text1"/>
+          <w:lang w:val="ru-RU"/>
+        </w:rPr>
+        <w:t xml:space="preserve">участникам сети, а на него напрямую по </w:t>
+      </w:r>
+      <w:r>
+        <w:rPr>
+          <w:rFonts w:eastAsiaTheme="majorEastAsia"/>
+          <w:bCs/>
+          <w:noProof/>
+          <w:color w:val="000000" w:themeColor="text1"/>
+          <w:lang w:val="en-US"/>
+        </w:rPr>
+        <w:t>link</w:t>
+      </w:r>
+      <w:r>
+        <w:rPr>
+          <w:rFonts w:eastAsiaTheme="majorEastAsia"/>
+          <w:bCs/>
+          <w:noProof/>
+          <w:color w:val="000000" w:themeColor="text1"/>
+          <w:lang w:val="ru-RU"/>
+        </w:rPr>
+        <w:t>-</w:t>
+      </w:r>
+      <w:r>
+        <w:rPr>
+          <w:rFonts w:eastAsiaTheme="majorEastAsia"/>
+          <w:bCs/>
+          <w:noProof/>
+          <w:color w:val="000000" w:themeColor="text1"/>
+          <w:lang w:val="en-US"/>
+        </w:rPr>
+        <w:t>local</w:t>
+      </w:r>
+      <w:r>
+        <w:rPr>
+          <w:rFonts w:eastAsiaTheme="majorEastAsia"/>
+          <w:bCs/>
+          <w:noProof/>
+          <w:color w:val="000000" w:themeColor="text1"/>
+          <w:lang w:val="ru-RU"/>
+        </w:rPr>
+        <w:t xml:space="preserve"> </w:t>
+      </w:r>
+      <w:r>
+        <w:rPr>
+          <w:rFonts w:eastAsiaTheme="majorEastAsia"/>
+          <w:bCs/>
+          <w:noProof/>
+          <w:color w:val="000000" w:themeColor="text1"/>
+          <w:lang w:val="ru-RU"/>
+        </w:rPr>
+        <w:t xml:space="preserve">адресу отвечает </w:t>
+      </w:r>
+      <w:r>
+        <w:rPr>
+          <w:rFonts w:eastAsiaTheme="majorEastAsia"/>
+          <w:bCs/>
+          <w:noProof/>
+          <w:color w:val="000000" w:themeColor="text1"/>
+          <w:lang w:val="en-US"/>
+        </w:rPr>
+        <w:t>astra</w:t>
+      </w:r>
+      <w:r>
+        <w:rPr>
+          <w:rFonts w:eastAsiaTheme="majorEastAsia"/>
+          <w:bCs/>
+          <w:noProof/>
+          <w:color w:val="000000" w:themeColor="text1"/>
+          <w:lang w:val="ru-RU"/>
+        </w:rPr>
+        <w:t xml:space="preserve">3 </w:t>
+      </w:r>
+      <w:r>
+        <w:rPr>
+          <w:rFonts w:eastAsiaTheme="majorEastAsia"/>
+          <w:bCs/>
+          <w:noProof/>
+          <w:color w:val="000000" w:themeColor="text1"/>
+          <w:lang w:val="ru-RU"/>
+        </w:rPr>
+        <w:t xml:space="preserve">пакетом </w:t>
+      </w:r>
+      <w:r>
+        <w:rPr>
+          <w:rFonts w:eastAsiaTheme="majorEastAsia"/>
+          <w:bCs/>
+          <w:noProof/>
+          <w:color w:val="000000" w:themeColor="text1"/>
+          <w:lang w:val="en-US"/>
+        </w:rPr>
+        <w:t>DHCPv</w:t>
+      </w:r>
+      <w:r>
+        <w:rPr>
+          <w:rFonts w:eastAsiaTheme="majorEastAsia"/>
+          <w:bCs/>
+          <w:noProof/>
+          <w:color w:val="000000" w:themeColor="text1"/>
+          <w:lang w:val="ru-RU"/>
+        </w:rPr>
+        <w:t xml:space="preserve">6 </w:t>
+      </w:r>
+      <w:r>
+        <w:rPr>
+          <w:rFonts w:eastAsiaTheme="majorEastAsia"/>
+          <w:bCs/>
+          <w:noProof/>
+          <w:color w:val="000000" w:themeColor="text1"/>
+          <w:lang w:val="en-US"/>
+        </w:rPr>
+        <w:t>Advertise</w:t>
+      </w:r>
+      <w:r>
+        <w:rPr>
+          <w:rFonts w:eastAsiaTheme="majorEastAsia"/>
+          <w:bCs/>
+          <w:noProof/>
+          <w:color w:val="000000" w:themeColor="text1"/>
+          <w:lang w:val="ru-RU"/>
+        </w:rPr>
+        <w:t>.</w:t>
+      </w:r>
+    </w:p>
+    <w:p>
+      <w:pPr>
+        <w:tabs>
+          <w:tab w:val="left" w:pos="8233"/>
+        </w:tabs>
+        <w:rPr>
+          <w:rFonts w:eastAsiaTheme="majorEastAsia"/>
+          <w:bCs/>
+          <w:noProof/>
+          <w:color w:val="000000" w:themeColor="text1"/>
+          <w:lang w:val="ru-RU"/>
+        </w:rPr>
+      </w:pPr>
+    </w:p>
+    <w:p>
+      <w:pPr>
+        <w:tabs>
+          <w:tab w:val="left" w:pos="8233"/>
+        </w:tabs>
+        <w:rPr>
+          <w:rFonts w:eastAsiaTheme="majorEastAsia"/>
+          <w:lang w:val="en-US"/>
+        </w:rPr>
+      </w:pPr>
+      <w:r>
+        <w:rPr>
+          <w:rFonts w:eastAsiaTheme="majorEastAsia"/>
+          <w:noProof/>
+          <w:lang w:val="en-US"/>
+        </w:rPr>
+        <w:drawing>
+          <wp:inline distT="0" distB="0" distL="0" distR="0" wp14:anchorId="4A00D9BF" wp14:editId="246D2FEF">
+            <wp:extent cx="5939790" cy="868680"/>
+            <wp:effectExtent l="0" t="0" r="3810" b="0"/>
+            <wp:docPr id="41" name="Picture 41"/>
+            <wp:cNvGraphicFramePr>
+              <a:graphicFrameLocks xmlns:a="http://schemas.openxmlformats.org/drawingml/2006/main" noChangeAspect="1"/>
+            </wp:cNvGraphicFramePr>
+            <a:graphic xmlns:a="http://schemas.openxmlformats.org/drawingml/2006/main">
+              <a:graphicData uri="http://schemas.openxmlformats.org/drawingml/2006/picture">
+                <pic:pic xmlns:pic="http://schemas.openxmlformats.org/drawingml/2006/picture">
+                  <pic:nvPicPr>
+                    <pic:cNvPr id="41" name="Picture 41"/>
+                    <pic:cNvPicPr/>
+                  </pic:nvPicPr>
+                  <pic:blipFill>
+                    <a:blip r:embed="rId40" cstate="print">
+                      <a:extLst>
+                        <a:ext uri="{28A0092B-C50C-407E-A947-70E740481C1C}">
+                          <a14:useLocalDpi xmlns:a14="http://schemas.microsoft.com/office/drawing/2010/main" val="0"/>
+                        </a:ext>
+                      </a:extLst>
+                    </a:blip>
+                    <a:stretch>
+                      <a:fillRect/>
+                    </a:stretch>
+                  </pic:blipFill>
+                  <pic:spPr>
+                    <a:xfrm>
+                      <a:off x="0" y="0"/>
+                      <a:ext cx="5939790" cy="868680"/>
+                    </a:xfrm>
+                    <a:prstGeom prst="rect">
+                      <a:avLst/>
+                    </a:prstGeom>
+                  </pic:spPr>
+                </pic:pic>
+              </a:graphicData>
+            </a:graphic>
+          </wp:inline>
+        </w:drawing>
+      </w:r>
+    </w:p>
+    <w:p>
+      <w:pPr>
+        <w:tabs>
+          <w:tab w:val="left" w:pos="8233"/>
+        </w:tabs>
+        <w:rPr>
+          <w:rFonts w:eastAsiaTheme="majorEastAsia"/>
+          <w:lang w:val="en-US"/>
+        </w:rPr>
+      </w:pPr>
+      <w:r>
+        <w:rPr>
+          <w:rFonts w:eastAsiaTheme="majorEastAsia"/>
+          <w:lang w:val="ru-RU"/>
+        </w:rPr>
+        <w:lastRenderedPageBreak/>
+        <w:t xml:space="preserve">Далее клиент пакетом </w:t>
+      </w:r>
+      <w:proofErr w:type="spellStart"/>
+      <w:r>
+        <w:rPr>
+          <w:rFonts w:eastAsiaTheme="majorEastAsia"/>
+          <w:lang w:val="en-US"/>
+        </w:rPr>
+        <w:t>DHCPv</w:t>
+      </w:r>
+      <w:proofErr w:type="spellEnd"/>
+      <w:r>
+        <w:rPr>
+          <w:rFonts w:eastAsiaTheme="majorEastAsia"/>
+          <w:lang w:val="ru-RU"/>
+        </w:rPr>
+        <w:t xml:space="preserve">6 </w:t>
+      </w:r>
+      <w:r>
+        <w:rPr>
+          <w:rFonts w:eastAsiaTheme="majorEastAsia"/>
+          <w:lang w:val="en-US"/>
+        </w:rPr>
+        <w:t>Request</w:t>
+      </w:r>
+      <w:r>
+        <w:rPr>
+          <w:rFonts w:eastAsiaTheme="majorEastAsia"/>
+          <w:lang w:val="ru-RU"/>
+        </w:rPr>
+        <w:t xml:space="preserve"> запрашивает адрес, а сервер пакетом </w:t>
+      </w:r>
+      <w:proofErr w:type="spellStart"/>
+      <w:r>
+        <w:rPr>
+          <w:rFonts w:eastAsiaTheme="majorEastAsia"/>
+          <w:lang w:val="en-US"/>
+        </w:rPr>
+        <w:t>DHCPv</w:t>
+      </w:r>
+      <w:proofErr w:type="spellEnd"/>
+      <w:r>
+        <w:rPr>
+          <w:rFonts w:eastAsiaTheme="majorEastAsia"/>
+          <w:lang w:val="ru-RU"/>
+        </w:rPr>
+        <w:t xml:space="preserve">6 </w:t>
+      </w:r>
+      <w:r>
+        <w:rPr>
+          <w:rFonts w:eastAsiaTheme="majorEastAsia"/>
+          <w:lang w:val="en-US"/>
+        </w:rPr>
+        <w:t>Reply</w:t>
+      </w:r>
+      <w:r>
+        <w:rPr>
+          <w:rFonts w:eastAsiaTheme="majorEastAsia"/>
+          <w:lang w:val="ru-RU"/>
+        </w:rPr>
+        <w:t xml:space="preserve"> </w:t>
+      </w:r>
+      <w:r>
+        <w:rPr>
+          <w:rFonts w:eastAsiaTheme="majorEastAsia"/>
+          <w:lang w:val="ru-RU"/>
+        </w:rPr>
+        <w:t xml:space="preserve">его выдаёт. Пробуем </w:t>
+      </w:r>
+      <w:proofErr w:type="spellStart"/>
+      <w:r>
+        <w:rPr>
+          <w:rFonts w:eastAsiaTheme="majorEastAsia"/>
+          <w:lang w:val="ru-RU"/>
+        </w:rPr>
+        <w:t>пропинговать</w:t>
+      </w:r>
+      <w:proofErr w:type="spellEnd"/>
+      <w:r>
+        <w:rPr>
+          <w:rFonts w:eastAsiaTheme="majorEastAsia"/>
+          <w:lang w:val="ru-RU"/>
+        </w:rPr>
+        <w:t xml:space="preserve"> </w:t>
+      </w:r>
+      <w:r>
+        <w:rPr>
+          <w:rFonts w:eastAsiaTheme="majorEastAsia"/>
+          <w:lang w:val="en-US"/>
+        </w:rPr>
+        <w:t xml:space="preserve">astra3 </w:t>
+      </w:r>
+      <w:r>
+        <w:rPr>
+          <w:rFonts w:eastAsiaTheme="majorEastAsia"/>
+          <w:lang w:val="ru-RU"/>
+        </w:rPr>
+        <w:t>с нашего роутера</w:t>
+      </w:r>
+      <w:r>
+        <w:rPr>
+          <w:rFonts w:eastAsiaTheme="majorEastAsia"/>
+          <w:lang w:val="en-US"/>
+        </w:rPr>
+        <w:t xml:space="preserve">: </w:t>
+      </w:r>
+    </w:p>
+    <w:p>
+      <w:pPr>
+        <w:tabs>
+          <w:tab w:val="left" w:pos="8233"/>
+        </w:tabs>
+        <w:rPr>
+          <w:rFonts w:eastAsiaTheme="majorEastAsia"/>
+          <w:lang w:val="en-US"/>
+        </w:rPr>
+      </w:pPr>
+    </w:p>
+    <w:p>
+      <w:pPr>
+        <w:tabs>
+          <w:tab w:val="left" w:pos="8233"/>
+        </w:tabs>
+        <w:rPr>
+          <w:rFonts w:eastAsiaTheme="majorEastAsia"/>
+          <w:lang w:val="en-US"/>
+        </w:rPr>
+      </w:pPr>
+      <w:r>
+        <w:rPr>
+          <w:rFonts w:eastAsiaTheme="majorEastAsia"/>
+          <w:noProof/>
+          <w:lang w:val="en-US"/>
+        </w:rPr>
+        <w:drawing>
+          <wp:inline distT="0" distB="0" distL="0" distR="0" wp14:anchorId="0184B420" wp14:editId="7F48EAEE">
+            <wp:extent cx="5852160" cy="1283796"/>
+            <wp:effectExtent l="0" t="0" r="2540" b="0"/>
+            <wp:docPr id="43" name="Picture 43"/>
+            <wp:cNvGraphicFramePr>
+              <a:graphicFrameLocks xmlns:a="http://schemas.openxmlformats.org/drawingml/2006/main" noChangeAspect="1"/>
+            </wp:cNvGraphicFramePr>
+            <a:graphic xmlns:a="http://schemas.openxmlformats.org/drawingml/2006/main">
+              <a:graphicData uri="http://schemas.openxmlformats.org/drawingml/2006/picture">
+                <pic:pic xmlns:pic="http://schemas.openxmlformats.org/drawingml/2006/picture">
+                  <pic:nvPicPr>
+                    <pic:cNvPr id="43" name="Picture 43"/>
+                    <pic:cNvPicPr/>
+                  </pic:nvPicPr>
+                  <pic:blipFill>
+                    <a:blip r:embed="rId41">
+                      <a:extLst>
+                        <a:ext uri="{28A0092B-C50C-407E-A947-70E740481C1C}">
+                          <a14:useLocalDpi xmlns:a14="http://schemas.microsoft.com/office/drawing/2010/main" val="0"/>
+                        </a:ext>
+                      </a:extLst>
+                    </a:blip>
+                    <a:stretch>
+                      <a:fillRect/>
+                    </a:stretch>
+                  </pic:blipFill>
+                  <pic:spPr>
+                    <a:xfrm>
+                      <a:off x="0" y="0"/>
+                      <a:ext cx="5858622" cy="1285214"/>
+                    </a:xfrm>
+                    <a:prstGeom prst="rect">
+                      <a:avLst/>
+                    </a:prstGeom>
+                  </pic:spPr>
+                </pic:pic>
+              </a:graphicData>
+            </a:graphic>
+          </wp:inline>
+        </w:drawing>
+      </w:r>
+    </w:p>
+    <w:p>
+      <w:pPr>
+        <w:tabs>
+          <w:tab w:val="left" w:pos="8233"/>
+        </w:tabs>
+        <w:rPr>
+          <w:rFonts w:eastAsiaTheme="majorEastAsia"/>
+          <w:lang w:val="en-US"/>
+        </w:rPr>
+      </w:pPr>
+    </w:p>
+    <w:p>
+      <w:pPr>
+        <w:tabs>
+          <w:tab w:val="left" w:pos="8233"/>
+        </w:tabs>
+        <w:rPr>
+          <w:rFonts w:eastAsiaTheme="majorEastAsia"/>
+          <w:lang w:val="en-US"/>
+        </w:rPr>
+      </w:pPr>
+      <w:r>
+        <w:rPr>
+          <w:rFonts w:eastAsiaTheme="majorEastAsia"/>
+          <w:noProof/>
+          <w:lang w:val="en-US"/>
+        </w:rPr>
+        <w:drawing>
+          <wp:inline distT="0" distB="0" distL="0" distR="0" wp14:anchorId="31EAC9D2" wp14:editId="6AEBF591">
+            <wp:extent cx="5939790" cy="1053465"/>
+            <wp:effectExtent l="0" t="0" r="3810" b="635"/>
+            <wp:docPr id="44" name="Picture 44"/>
+            <wp:cNvGraphicFramePr>
+              <a:graphicFrameLocks xmlns:a="http://schemas.openxmlformats.org/drawingml/2006/main" noChangeAspect="1"/>
+            </wp:cNvGraphicFramePr>
+            <a:graphic xmlns:a="http://schemas.openxmlformats.org/drawingml/2006/main">
+              <a:graphicData uri="http://schemas.openxmlformats.org/drawingml/2006/picture">
+                <pic:pic xmlns:pic="http://schemas.openxmlformats.org/drawingml/2006/picture">
+                  <pic:nvPicPr>
+                    <pic:cNvPr id="44" name="Picture 44"/>
+                    <pic:cNvPicPr/>
+                  </pic:nvPicPr>
+                  <pic:blipFill>
+                    <a:blip r:embed="rId42" cstate="print">
+                      <a:extLst>
+                        <a:ext uri="{28A0092B-C50C-407E-A947-70E740481C1C}">
+                          <a14:useLocalDpi xmlns:a14="http://schemas.microsoft.com/office/drawing/2010/main" val="0"/>
+                        </a:ext>
+                      </a:extLst>
+                    </a:blip>
+                    <a:stretch>
+                      <a:fillRect/>
+                    </a:stretch>
+                  </pic:blipFill>
+                  <pic:spPr>
+                    <a:xfrm>
+                      <a:off x="0" y="0"/>
+                      <a:ext cx="5939790" cy="1053465"/>
+                    </a:xfrm>
+                    <a:prstGeom prst="rect">
+                      <a:avLst/>
+                    </a:prstGeom>
+                  </pic:spPr>
+                </pic:pic>
+              </a:graphicData>
+            </a:graphic>
+          </wp:inline>
+        </w:drawing>
+      </w:r>
+    </w:p>
+    <w:p>
+      <w:pPr>
+        <w:tabs>
+          <w:tab w:val="left" w:pos="8233"/>
+        </w:tabs>
+        <w:rPr>
+          <w:rFonts w:eastAsiaTheme="majorEastAsia"/>
+          <w:lang w:val="en-US"/>
+        </w:rPr>
+      </w:pPr>
+    </w:p>
+    <w:p>
+      <w:pPr>
+        <w:tabs>
+          <w:tab w:val="left" w:pos="8233"/>
+        </w:tabs>
+        <w:rPr>
+          <w:rFonts w:eastAsiaTheme="majorEastAsia"/>
+          <w:lang w:val="ru-RU"/>
+        </w:rPr>
+      </w:pPr>
+      <w:r>
+        <w:rPr>
+          <w:rFonts w:eastAsiaTheme="majorEastAsia"/>
+          <w:lang w:val="ru-RU"/>
+        </w:rPr>
+        <w:t>Отправляются</w:t>
+      </w:r>
+      <w:r>
+        <w:rPr>
+          <w:rFonts w:eastAsiaTheme="majorEastAsia"/>
+          <w:lang w:val="ru-RU"/>
+        </w:rPr>
+        <w:t xml:space="preserve"> </w:t>
+      </w:r>
+      <w:r>
+        <w:rPr>
+          <w:rFonts w:eastAsiaTheme="majorEastAsia"/>
+          <w:lang w:val="ru-RU"/>
+        </w:rPr>
+        <w:t>пакеты</w:t>
+      </w:r>
+      <w:r>
+        <w:rPr>
+          <w:rFonts w:eastAsiaTheme="majorEastAsia"/>
+          <w:lang w:val="ru-RU"/>
+        </w:rPr>
+        <w:t xml:space="preserve"> </w:t>
+      </w:r>
+      <w:r>
+        <w:rPr>
+          <w:rFonts w:eastAsiaTheme="majorEastAsia"/>
+          <w:lang w:val="en-US"/>
+        </w:rPr>
+        <w:t>echo</w:t>
+      </w:r>
+      <w:r>
+        <w:rPr>
+          <w:rFonts w:eastAsiaTheme="majorEastAsia"/>
+          <w:lang w:val="ru-RU"/>
+        </w:rPr>
+        <w:t xml:space="preserve"> </w:t>
+      </w:r>
+      <w:r>
+        <w:rPr>
+          <w:rFonts w:eastAsiaTheme="majorEastAsia"/>
+          <w:lang w:val="en-US"/>
+        </w:rPr>
+        <w:t>request</w:t>
+      </w:r>
+      <w:r>
+        <w:rPr>
+          <w:rFonts w:eastAsiaTheme="majorEastAsia"/>
+          <w:lang w:val="ru-RU"/>
+        </w:rPr>
+        <w:t xml:space="preserve"> </w:t>
+      </w:r>
+      <w:r>
+        <w:rPr>
+          <w:rFonts w:eastAsiaTheme="majorEastAsia"/>
+          <w:lang w:val="ru-RU"/>
+        </w:rPr>
+        <w:t>и</w:t>
+      </w:r>
+      <w:r>
+        <w:rPr>
+          <w:rFonts w:eastAsiaTheme="majorEastAsia"/>
+          <w:lang w:val="ru-RU"/>
+        </w:rPr>
+        <w:t xml:space="preserve"> </w:t>
+      </w:r>
+      <w:r>
+        <w:rPr>
+          <w:rFonts w:eastAsiaTheme="majorEastAsia"/>
+          <w:lang w:val="en-US"/>
+        </w:rPr>
+        <w:t>reply</w:t>
+      </w:r>
+      <w:r>
+        <w:rPr>
+          <w:rFonts w:eastAsiaTheme="majorEastAsia"/>
+          <w:lang w:val="ru-RU"/>
+        </w:rPr>
+        <w:t xml:space="preserve">. </w:t>
+      </w:r>
+      <w:r>
+        <w:rPr>
+          <w:rFonts w:eastAsiaTheme="majorEastAsia"/>
+          <w:lang w:val="ru-RU"/>
+        </w:rPr>
+        <w:t xml:space="preserve">Так как роутер уже знал адрес </w:t>
+      </w:r>
+      <w:proofErr w:type="spellStart"/>
+      <w:r>
+        <w:rPr>
+          <w:rFonts w:eastAsiaTheme="majorEastAsia"/>
+          <w:lang w:val="ru-RU"/>
+        </w:rPr>
+        <w:t>пингуемого</w:t>
+      </w:r>
+      <w:proofErr w:type="spellEnd"/>
+      <w:r>
+        <w:rPr>
+          <w:rFonts w:eastAsiaTheme="majorEastAsia"/>
+          <w:lang w:val="ru-RU"/>
+        </w:rPr>
+        <w:t xml:space="preserve"> соседа, то не стал спрашивать и в самом начале отправил </w:t>
+      </w:r>
+      <w:r>
+        <w:rPr>
+          <w:rFonts w:eastAsiaTheme="majorEastAsia"/>
+          <w:lang w:val="en-US"/>
+        </w:rPr>
+        <w:t>echo</w:t>
+      </w:r>
+      <w:r>
+        <w:rPr>
+          <w:rFonts w:eastAsiaTheme="majorEastAsia"/>
+          <w:lang w:val="ru-RU"/>
+        </w:rPr>
+        <w:t xml:space="preserve"> </w:t>
+      </w:r>
+      <w:r>
+        <w:rPr>
+          <w:rFonts w:eastAsiaTheme="majorEastAsia"/>
+          <w:lang w:val="en-US"/>
+        </w:rPr>
+        <w:t>request</w:t>
+      </w:r>
+      <w:r>
+        <w:rPr>
+          <w:rFonts w:eastAsiaTheme="majorEastAsia"/>
+          <w:lang w:val="ru-RU"/>
+        </w:rPr>
+        <w:t xml:space="preserve">. </w:t>
+      </w:r>
+      <w:r>
+        <w:rPr>
+          <w:rFonts w:eastAsiaTheme="majorEastAsia"/>
+          <w:lang w:val="ru-RU"/>
+        </w:rPr>
+        <w:t xml:space="preserve">Узел </w:t>
+      </w:r>
+      <w:r>
+        <w:rPr>
+          <w:rFonts w:eastAsiaTheme="majorEastAsia"/>
+          <w:lang w:val="en-US"/>
+        </w:rPr>
+        <w:t>astra</w:t>
+      </w:r>
+      <w:r>
+        <w:rPr>
+          <w:rFonts w:eastAsiaTheme="majorEastAsia"/>
+          <w:lang w:val="ru-RU"/>
+        </w:rPr>
+        <w:t xml:space="preserve">3 </w:t>
+      </w:r>
+      <w:r>
+        <w:rPr>
+          <w:rFonts w:eastAsiaTheme="majorEastAsia"/>
+          <w:lang w:val="ru-RU"/>
+        </w:rPr>
+        <w:t xml:space="preserve">уже забыл соседа, и потому опросил сеть заново пакетом </w:t>
+      </w:r>
+      <w:r>
+        <w:rPr>
+          <w:rFonts w:eastAsiaTheme="majorEastAsia"/>
+          <w:lang w:val="en-US"/>
+        </w:rPr>
+        <w:t>Neighbor</w:t>
+      </w:r>
+      <w:r>
+        <w:rPr>
+          <w:rFonts w:eastAsiaTheme="majorEastAsia"/>
+          <w:lang w:val="ru-RU"/>
+        </w:rPr>
+        <w:t xml:space="preserve"> </w:t>
+      </w:r>
+      <w:r>
+        <w:rPr>
+          <w:rFonts w:eastAsiaTheme="majorEastAsia"/>
+          <w:lang w:val="en-US"/>
+        </w:rPr>
+        <w:t>Solicitation</w:t>
+      </w:r>
+      <w:r>
+        <w:rPr>
+          <w:rFonts w:eastAsiaTheme="majorEastAsia"/>
+          <w:lang w:val="ru-RU"/>
+        </w:rPr>
+        <w:t>.</w:t>
+      </w:r>
+    </w:p>
+    <w:p>
+      <w:pPr>
+        <w:tabs>
+          <w:tab w:val="left" w:pos="8233"/>
+        </w:tabs>
+        <w:rPr>
+          <w:rFonts w:eastAsiaTheme="majorEastAsia"/>
+          <w:lang w:val="ru-RU"/>
+        </w:rPr>
+      </w:pPr>
+    </w:p>
+    <w:p>
+      <w:pPr>
+        <w:tabs>
+          <w:tab w:val="left" w:pos="8233"/>
+        </w:tabs>
+        <w:rPr>
+          <w:rFonts w:eastAsiaTheme="majorEastAsia"/>
+          <w:lang w:val="ru-RU"/>
+        </w:rPr>
+      </w:pPr>
+      <w:r>
+        <w:rPr>
+          <w:rFonts w:eastAsiaTheme="majorEastAsia"/>
+          <w:lang w:val="ru-RU"/>
+        </w:rPr>
+        <w:t xml:space="preserve">Пробуем освободить адрес командой </w:t>
+      </w:r>
+      <w:r>
+        <w:rPr>
+          <w:rFonts w:eastAsiaTheme="majorEastAsia"/>
+          <w:lang w:val="en-US"/>
+        </w:rPr>
+        <w:t>release</w:t>
+      </w:r>
+      <w:r>
+        <w:rPr>
+          <w:rFonts w:eastAsiaTheme="majorEastAsia"/>
+          <w:lang w:val="ru-RU"/>
+        </w:rPr>
+        <w:t xml:space="preserve"> </w:t>
+      </w:r>
+      <w:r>
+        <w:rPr>
+          <w:rFonts w:eastAsiaTheme="majorEastAsia"/>
+          <w:lang w:val="ru-RU"/>
+        </w:rPr>
+        <w:t>и ждём, пока машина запросит его снова</w:t>
+      </w:r>
+      <w:r>
+        <w:rPr>
+          <w:rFonts w:eastAsiaTheme="majorEastAsia"/>
+          <w:lang w:val="ru-RU"/>
+        </w:rPr>
+        <w:t>.</w:t>
+      </w:r>
+    </w:p>
+    <w:p>
+      <w:pPr>
+        <w:tabs>
+          <w:tab w:val="left" w:pos="8233"/>
+        </w:tabs>
+        <w:rPr>
+          <w:rFonts w:eastAsiaTheme="majorEastAsia"/>
+          <w:lang w:val="ru-RU"/>
+        </w:rPr>
+      </w:pPr>
+    </w:p>
+    <w:p>
+      <w:pPr>
+        <w:tabs>
+          <w:tab w:val="left" w:pos="8233"/>
+        </w:tabs>
+        <w:rPr>
+          <w:rFonts w:eastAsiaTheme="majorEastAsia"/>
+          <w:lang w:val="ru-RU"/>
+        </w:rPr>
+      </w:pPr>
+      <w:r>
+        <w:rPr>
+          <w:rFonts w:eastAsiaTheme="majorEastAsia"/>
+          <w:noProof/>
+          <w:lang w:val="ru-RU"/>
+        </w:rPr>
+        <w:drawing>
+          <wp:inline distT="0" distB="0" distL="0" distR="0" wp14:anchorId="3C1CC01C" wp14:editId="23EFEBB8">
+            <wp:extent cx="5615491" cy="2637852"/>
+            <wp:effectExtent l="0" t="0" r="0" b="3810"/>
+            <wp:docPr id="45" name="Picture 45"/>
+            <wp:cNvGraphicFramePr>
+              <a:graphicFrameLocks xmlns:a="http://schemas.openxmlformats.org/drawingml/2006/main" noChangeAspect="1"/>
+            </wp:cNvGraphicFramePr>
+            <a:graphic xmlns:a="http://schemas.openxmlformats.org/drawingml/2006/main">
+              <a:graphicData uri="http://schemas.openxmlformats.org/drawingml/2006/picture">
+                <pic:pic xmlns:pic="http://schemas.openxmlformats.org/drawingml/2006/picture">
+                  <pic:nvPicPr>
+                    <pic:cNvPr id="45" name="Picture 45"/>
+                    <pic:cNvPicPr/>
+                  </pic:nvPicPr>
+                  <pic:blipFill>
+                    <a:blip r:embed="rId43">
+                      <a:extLst>
+                        <a:ext uri="{28A0092B-C50C-407E-A947-70E740481C1C}">
+                          <a14:useLocalDpi xmlns:a14="http://schemas.microsoft.com/office/drawing/2010/main" val="0"/>
+                        </a:ext>
+                      </a:extLst>
+                    </a:blip>
+                    <a:stretch>
+                      <a:fillRect/>
+                    </a:stretch>
+                  </pic:blipFill>
+                  <pic:spPr>
+                    <a:xfrm>
+                      <a:off x="0" y="0"/>
+                      <a:ext cx="5625097" cy="2642365"/>
+                    </a:xfrm>
+                    <a:prstGeom prst="rect">
+                      <a:avLst/>
+                    </a:prstGeom>
+                  </pic:spPr>
+                </pic:pic>
+              </a:graphicData>
+            </a:graphic>
+          </wp:inline>
+        </w:drawing>
+      </w:r>
+    </w:p>
+    <w:p>
+      <w:pPr>
+        <w:tabs>
+          <w:tab w:val="left" w:pos="8233"/>
+        </w:tabs>
+        <w:rPr>
+          <w:rFonts w:eastAsiaTheme="majorEastAsia"/>
+          <w:lang w:val="ru-RU"/>
+        </w:rPr>
+      </w:pPr>
+    </w:p>
+    <w:p>
+      <w:pPr>
+        <w:tabs>
+          <w:tab w:val="left" w:pos="8233"/>
+        </w:tabs>
+        <w:rPr>
+          <w:rFonts w:eastAsiaTheme="majorEastAsia"/>
+          <w:lang w:val="ru-RU"/>
+        </w:rPr>
+      </w:pPr>
+      <w:r>
+        <w:rPr>
+          <w:rFonts w:eastAsiaTheme="majorEastAsia"/>
+          <w:noProof/>
+          <w:lang w:val="ru-RU"/>
+        </w:rPr>
+        <w:drawing>
+          <wp:inline distT="0" distB="0" distL="0" distR="0" wp14:anchorId="0F26C65D" wp14:editId="011C575A">
+            <wp:extent cx="5939790" cy="1103630"/>
+            <wp:effectExtent l="0" t="0" r="3810" b="1270"/>
+            <wp:docPr id="46" name="Picture 46"/>
+            <wp:cNvGraphicFramePr>
+              <a:graphicFrameLocks xmlns:a="http://schemas.openxmlformats.org/drawingml/2006/main" noChangeAspect="1"/>
+            </wp:cNvGraphicFramePr>
+            <a:graphic xmlns:a="http://schemas.openxmlformats.org/drawingml/2006/main">
+              <a:graphicData uri="http://schemas.openxmlformats.org/drawingml/2006/picture">
+                <pic:pic xmlns:pic="http://schemas.openxmlformats.org/drawingml/2006/picture">
+                  <pic:nvPicPr>
+                    <pic:cNvPr id="46" name="Picture 46"/>
+                    <pic:cNvPicPr/>
+                  </pic:nvPicPr>
+                  <pic:blipFill>
+                    <a:blip r:embed="rId44" cstate="print">
+                      <a:extLst>
+                        <a:ext uri="{28A0092B-C50C-407E-A947-70E740481C1C}">
+                          <a14:useLocalDpi xmlns:a14="http://schemas.microsoft.com/office/drawing/2010/main" val="0"/>
+                        </a:ext>
+                      </a:extLst>
+                    </a:blip>
+                    <a:stretch>
+                      <a:fillRect/>
+                    </a:stretch>
+                  </pic:blipFill>
+                  <pic:spPr>
+                    <a:xfrm>
+                      <a:off x="0" y="0"/>
+                      <a:ext cx="5939790" cy="1103630"/>
+                    </a:xfrm>
+                    <a:prstGeom prst="rect">
+                      <a:avLst/>
+                    </a:prstGeom>
+                  </pic:spPr>
+                </pic:pic>
+              </a:graphicData>
+            </a:graphic>
+          </wp:inline>
+        </w:drawing>
+      </w:r>
+    </w:p>
+    <w:p>
+      <w:pPr>
+        <w:tabs>
+          <w:tab w:val="left" w:pos="8233"/>
+        </w:tabs>
+        <w:rPr>
+          <w:rFonts w:eastAsiaTheme="majorEastAsia"/>
+          <w:lang w:val="ru-RU"/>
+        </w:rPr>
+      </w:pPr>
+    </w:p>
+    <w:p>
+      <w:pPr>
+        <w:tabs>
+          <w:tab w:val="left" w:pos="8233"/>
+        </w:tabs>
+        <w:rPr>
+          <w:rFonts w:eastAsiaTheme="majorEastAsia"/>
+          <w:lang w:val="ru-RU"/>
+        </w:rPr>
+      </w:pPr>
+      <w:r>
+        <w:rPr>
+          <w:rFonts w:eastAsiaTheme="majorEastAsia"/>
+          <w:lang w:val="ru-RU"/>
+        </w:rPr>
+        <w:t>А</w:t>
+      </w:r>
+      <w:r>
+        <w:rPr>
+          <w:rFonts w:eastAsiaTheme="majorEastAsia"/>
+          <w:lang w:val="ru-RU"/>
+        </w:rPr>
+        <w:t xml:space="preserve">дрес не изменился, в </w:t>
+      </w:r>
+      <w:r>
+        <w:rPr>
+          <w:rFonts w:eastAsiaTheme="majorEastAsia"/>
+          <w:lang w:val="en-US"/>
+        </w:rPr>
+        <w:t>Wireshark</w:t>
+      </w:r>
+      <w:r>
+        <w:rPr>
+          <w:rFonts w:eastAsiaTheme="majorEastAsia"/>
+          <w:lang w:val="ru-RU"/>
+        </w:rPr>
+        <w:t xml:space="preserve"> </w:t>
+      </w:r>
+      <w:r>
+        <w:rPr>
+          <w:rFonts w:eastAsiaTheme="majorEastAsia"/>
+          <w:lang w:val="ru-RU"/>
+        </w:rPr>
+        <w:t xml:space="preserve">видим пакеты по стандартной схеме </w:t>
+      </w:r>
+      <w:r>
+        <w:rPr>
+          <w:rFonts w:eastAsiaTheme="majorEastAsia"/>
+          <w:lang w:val="en-US"/>
+        </w:rPr>
+        <w:t>Solicitation</w:t>
+      </w:r>
+      <w:r>
+        <w:rPr>
+          <w:rFonts w:eastAsiaTheme="majorEastAsia"/>
+          <w:lang w:val="ru-RU"/>
+        </w:rPr>
+        <w:t xml:space="preserve"> -&gt; </w:t>
+      </w:r>
+      <w:r>
+        <w:rPr>
+          <w:rFonts w:eastAsiaTheme="majorEastAsia"/>
+          <w:lang w:val="en-US"/>
+        </w:rPr>
+        <w:t>Advertisement</w:t>
+      </w:r>
+      <w:r>
+        <w:rPr>
+          <w:rFonts w:eastAsiaTheme="majorEastAsia"/>
+          <w:lang w:val="ru-RU"/>
+        </w:rPr>
+        <w:t xml:space="preserve"> -&gt; </w:t>
+      </w:r>
+      <w:r>
+        <w:rPr>
+          <w:rFonts w:eastAsiaTheme="majorEastAsia"/>
+          <w:lang w:val="en-US"/>
+        </w:rPr>
+        <w:t>Request</w:t>
+      </w:r>
+      <w:r>
+        <w:rPr>
+          <w:rFonts w:eastAsiaTheme="majorEastAsia"/>
+          <w:lang w:val="ru-RU"/>
+        </w:rPr>
+        <w:t xml:space="preserve"> -&gt; </w:t>
+      </w:r>
+      <w:r>
+        <w:rPr>
+          <w:rFonts w:eastAsiaTheme="majorEastAsia"/>
+          <w:lang w:val="en-US"/>
+        </w:rPr>
+        <w:t>Reply</w:t>
+      </w:r>
+      <w:r>
+        <w:rPr>
+          <w:rFonts w:eastAsiaTheme="majorEastAsia"/>
+          <w:lang w:val="ru-RU"/>
+        </w:rPr>
+        <w:t>.</w:t>
+      </w:r>
+    </w:p>
+    <w:p>
+      <w:pPr>
+        <w:tabs>
+          <w:tab w:val="left" w:pos="8233"/>
+        </w:tabs>
+        <w:rPr>
+          <w:rFonts w:eastAsiaTheme="majorEastAsia"/>
+          <w:lang w:val="ru-RU"/>
+        </w:rPr>
+      </w:pPr>
+    </w:p>
+    <w:p>
+      <w:pPr>
+        <w:tabs>
+          <w:tab w:val="left" w:pos="8233"/>
+        </w:tabs>
+        <w:rPr>
+          <w:rFonts w:eastAsiaTheme="majorEastAsia"/>
+          <w:lang w:val="ru-RU"/>
+        </w:rPr>
+      </w:pPr>
+      <w:r>
+        <w:rPr>
+          <w:rFonts w:eastAsiaTheme="majorEastAsia"/>
+          <w:noProof/>
+          <w:lang w:val="ru-RU"/>
+        </w:rPr>
+        <w:lastRenderedPageBreak/>
+        <w:drawing>
+          <wp:inline distT="0" distB="0" distL="0" distR="0" wp14:anchorId="7E5EED92" wp14:editId="1326DB50">
+            <wp:extent cx="5939790" cy="1181100"/>
+            <wp:effectExtent l="0" t="0" r="3810" b="0"/>
+            <wp:docPr id="47" name="Picture 47"/>
+            <wp:cNvGraphicFramePr>
+              <a:graphicFrameLocks xmlns:a="http://schemas.openxmlformats.org/drawingml/2006/main" noChangeAspect="1"/>
+            </wp:cNvGraphicFramePr>
+            <a:graphic xmlns:a="http://schemas.openxmlformats.org/drawingml/2006/main">
+              <a:graphicData uri="http://schemas.openxmlformats.org/drawingml/2006/picture">
+                <pic:pic xmlns:pic="http://schemas.openxmlformats.org/drawingml/2006/picture">
+                  <pic:nvPicPr>
+                    <pic:cNvPr id="47" name="Picture 47"/>
+                    <pic:cNvPicPr/>
+                  </pic:nvPicPr>
+                  <pic:blipFill>
+                    <a:blip r:embed="rId45" cstate="print">
+                      <a:extLst>
+                        <a:ext uri="{28A0092B-C50C-407E-A947-70E740481C1C}">
+                          <a14:useLocalDpi xmlns:a14="http://schemas.microsoft.com/office/drawing/2010/main" val="0"/>
+                        </a:ext>
+                      </a:extLst>
+                    </a:blip>
+                    <a:stretch>
+                      <a:fillRect/>
+                    </a:stretch>
+                  </pic:blipFill>
+                  <pic:spPr>
+                    <a:xfrm>
+                      <a:off x="0" y="0"/>
+                      <a:ext cx="5939790" cy="1181100"/>
+                    </a:xfrm>
+                    <a:prstGeom prst="rect">
+                      <a:avLst/>
+                    </a:prstGeom>
+                  </pic:spPr>
+                </pic:pic>
+              </a:graphicData>
+            </a:graphic>
+          </wp:inline>
+        </w:drawing>
+      </w:r>
+    </w:p>
+    <w:p>
+      <w:pPr>
+        <w:tabs>
+          <w:tab w:val="left" w:pos="8233"/>
+        </w:tabs>
+        <w:rPr>
+          <w:rFonts w:eastAsiaTheme="majorEastAsia"/>
+          <w:lang w:val="ru-RU"/>
+        </w:rPr>
+      </w:pPr>
+    </w:p>
+    <w:p>
+      <w:pPr>
+        <w:tabs>
+          <w:tab w:val="left" w:pos="8233"/>
+        </w:tabs>
+        <w:rPr>
+          <w:rFonts w:eastAsiaTheme="majorEastAsia"/>
+          <w:lang w:val="en-US"/>
+        </w:rPr>
+      </w:pPr>
+      <w:r>
+        <w:rPr>
+          <w:rFonts w:eastAsiaTheme="majorEastAsia"/>
+          <w:lang w:val="ru-RU"/>
+        </w:rPr>
+        <w:t xml:space="preserve">Все задания </w:t>
+      </w:r>
+      <w:r>
+        <w:rPr>
+          <w:rFonts w:eastAsiaTheme="majorEastAsia"/>
+          <w:lang w:val="ru-RU"/>
+        </w:rPr>
+        <w:t xml:space="preserve">практической работы </w:t>
+      </w:r>
+      <w:r>
+        <w:rPr>
+          <w:rFonts w:eastAsiaTheme="majorEastAsia"/>
+          <w:lang w:val="ru-RU"/>
+        </w:rPr>
+        <w:t>выполнены успешно.</w:t>
+      </w:r>
     </w:p>
     <w:sectPr>
-      <w:footerReference w:type="default" r:id="rId30"/>
+      <w:footerReference w:type="default" r:id="rId46"/>
       <w:pgSz w:w="11906" w:h="16838"/>
       <w:pgMar w:top="1134" w:right="851" w:bottom="1134" w:left="1701" w:header="709" w:footer="709" w:gutter="0"/>
       <w:cols w:space="708"/>

</xml_diff>